<commit_message>
Added activity diagram for a reservation
</commit_message>
<xml_diff>
--- a/Rezervacný systém v hoteli.docx
+++ b/Rezervacný systém v hoteli.docx
@@ -2246,7 +2246,7 @@
           <w:sz w:val="20"/>
           <w:szCs w:val="20"/>
         </w:rPr>
-        <w:t xml:space="preserve">9</w:t>
+        <w:t xml:space="preserve">10</w:t>
       </w:r>
     </w:p>
     <w:p>
@@ -2345,7 +2345,7 @@
           <w:sz w:val="20"/>
           <w:szCs w:val="20"/>
         </w:rPr>
-        <w:t xml:space="preserve">11</w:t>
+        <w:t xml:space="preserve">12</w:t>
       </w:r>
     </w:p>
     <w:p>
@@ -15656,7 +15656,7 @@
         </w:rPr>
         <w:drawing>
           <wp:inline distT="0" distB="0" distL="0" distR="0">
-            <wp:extent cx="5718810" cy="6572885"/>
+            <wp:extent cx="5733415" cy="6572885"/>
             <wp:effectExtent l="0" t="0" r="0" b="0"/>
             <wp:docPr id="95" descr="" name=""/>
             <wp:cNvGraphicFramePr>
@@ -15678,7 +15678,7 @@
                   <pic:spPr bwMode="auto">
                     <a:xfrm>
                       <a:off x="0" y="0"/>
-                      <a:ext cx="5718810" cy="6572885"/>
+                      <a:ext cx="5733415" cy="6572885"/>
                     </a:xfrm>
                     <a:prstGeom prst="rect">
                       <a:avLst/>
@@ -15772,122 +15772,6 @@
     </w:p>
     <w:p>
       <w:pPr>
-        <w:pStyle w:val="heading2"/>
-        <w:keepLines/>
-        <w:spacing w:before="180" w:after="80" w:line="240"/>
-        <w:rPr>
-          <w:rFonts w:hint="default"/>
-          <w:sz w:val="36"/>
-          <w:szCs w:val="36"/>
-          <w:b/>
-          <w:color w:val="000000"/>
-        </w:rPr>
-      </w:pPr>
-      <w:r>
-        <w:rPr>
-          <w:rFonts w:ascii="Arial" w:eastAsia="Arial" w:hAnsi="Arial" w:cs="Arial"/>
-          <w:sz w:val="36"/>
-          <w:szCs w:val="36"/>
-          <w:b/>
-          <w:color w:val="000000"/>
-        </w:rPr>
-        <w:t xml:space="preserve">A</w:t>
-      </w:r>
-      <w:bookmarkStart w:id="47" w:name="AKTÉRI_START"/>
-      <w:bookmarkEnd w:id="47"/>
-      <w:bookmarkStart w:id="48" w:name="BKM_E54F326E_E80C_45BE_8E93_E29EDE329ECD_START"/>
-      <w:bookmarkEnd w:id="48"/>
-      <w:r>
-        <w:rPr>
-          <w:rFonts w:ascii="Arial" w:eastAsia="Arial" w:hAnsi="Arial" w:cs="Arial"/>
-          <w:sz w:val="36"/>
-          <w:szCs w:val="36"/>
-          <w:b/>
-          <w:color w:val="000000"/>
-        </w:rPr>
-        <w:t xml:space="preserve">kt</w:t>
-      </w:r>
-      <w:r>
-        <w:rPr>
-          <w:rFonts w:ascii="Arial" w:eastAsia="Arial" w:hAnsi="Arial" w:cs="Arial"/>
-          <w:sz w:val="36"/>
-          <w:szCs w:val="36"/>
-          <w:b/>
-          <w:color w:val="000000"/>
-        </w:rPr>
-        <w:t xml:space="preserve">é</w:t>
-      </w:r>
-      <w:r>
-        <w:rPr>
-          <w:rFonts w:ascii="Arial" w:eastAsia="Arial" w:hAnsi="Arial" w:cs="Arial"/>
-          <w:sz w:val="36"/>
-          <w:szCs w:val="36"/>
-          <w:b/>
-          <w:color w:val="000000"/>
-        </w:rPr>
-        <w:t xml:space="preserve">ri</w:t>
-      </w:r>
-      <w:r>
-        <w:rPr>
-          <w:rFonts w:ascii="Arial" w:eastAsia="Arial" w:hAnsi="Arial" w:cs="Arial"/>
-          <w:sz w:val="36"/>
-          <w:szCs w:val="36"/>
-          <w:b/>
-          <w:color w:val="000000"/>
-        </w:rPr>
-      </w:r>
-    </w:p>
-    <w:p>
-      <w:pPr>
-        <w:pStyle w:val="Author"/>
-        <w:numId w:val="0"/>
-        <w:ilvl w:val="0"/>
-        <w:jc w:val="right"/>
-        <w:keepLines/>
-        <w:spacing w:before="60" w:after="60" w:line="240"/>
-        <w:rPr>
-          <w:rFonts w:hint="default"/>
-          <w:sz w:val="20"/>
-          <w:szCs w:val="20"/>
-          <w:i/>
-          <w:color w:val="000000"/>
-        </w:rPr>
-      </w:pPr>
-      <w:r>
-        <w:rPr>
-          <w:rFonts w:ascii="Times New Roman" w:eastAsia="Times New Roman" w:hAnsi="Times New Roman" w:cs="Times New Roman"/>
-          <w:sz w:val="20"/>
-          <w:szCs w:val="20"/>
-          <w:i/>
-          <w:color w:val="000000"/>
-        </w:rPr>
-      </w:r>
-    </w:p>
-    <w:p>
-      <w:pPr>
-        <w:pStyle w:val="Normal"/>
-        <w:numId w:val="0"/>
-        <w:ilvl w:val="0"/>
-        <w:jc w:val="both"/>
-        <w:spacing w:before="0" w:after="0" w:line="240"/>
-        <w:rPr>
-          <w:rFonts w:hint="default"/>
-          <w:sz w:val="20"/>
-          <w:szCs w:val="20"/>
-          <w:color w:val="000000"/>
-        </w:rPr>
-      </w:pPr>
-      <w:r>
-        <w:rPr>
-          <w:rFonts w:ascii="Times New Roman" w:eastAsia="Times New Roman" w:hAnsi="Times New Roman" w:cs="Times New Roman"/>
-          <w:sz w:val="20"/>
-          <w:szCs w:val="20"/>
-          <w:color w:val="000000"/>
-        </w:rPr>
-      </w:r>
-    </w:p>
-    <w:p>
-      <w:pPr>
         <w:pStyle w:val="TitleSmall"/>
         <w:numId w:val="0"/>
         <w:ilvl w:val="0"/>
@@ -15901,8 +15785,8 @@
           <w:color w:val="3f3f3f"/>
         </w:rPr>
       </w:pPr>
-      <w:bookmarkStart w:id="49" w:name="BKM_1205261D_3B9A_4960_B3D0_0FEA4B2382F2_START"/>
-      <w:bookmarkEnd w:id="49"/>
+      <w:bookmarkStart w:id="47" w:name="BKM_EC3B1F94_25C0_44E3_A999_0460EB41B440_START"/>
+      <w:bookmarkEnd w:id="47"/>
       <w:r>
         <w:rPr>
           <w:rFonts w:ascii="Arial" w:eastAsia="Arial" w:hAnsi="Arial" w:cs="Arial"/>
@@ -15912,51 +15796,7 @@
           <w:i/>
           <w:color w:val="3f3f3f"/>
         </w:rPr>
-        <w:t xml:space="preserve">Ved</w:t>
-      </w:r>
-      <w:r>
-        <w:rPr>
-          <w:rFonts w:ascii="Arial" w:eastAsia="Arial" w:hAnsi="Arial" w:cs="Arial"/>
-          <w:sz w:val="20"/>
-          <w:szCs w:val="20"/>
-          <w:b/>
-          <w:i/>
-          <w:color w:val="3f3f3f"/>
-        </w:rPr>
-        <w:t xml:space="preserve">ú</w:t>
-      </w:r>
-      <w:r>
-        <w:rPr>
-          <w:rFonts w:ascii="Arial" w:eastAsia="Arial" w:hAnsi="Arial" w:cs="Arial"/>
-          <w:sz w:val="20"/>
-          <w:szCs w:val="20"/>
-          <w:b/>
-          <w:i/>
-          <w:color w:val="3f3f3f"/>
-        </w:rPr>
-        <w:t xml:space="preserve">ci prev</w:t>
-      </w:r>
-      <w:r>
-        <w:rPr>
-          <w:rFonts w:ascii="Arial" w:eastAsia="Arial" w:hAnsi="Arial" w:cs="Arial"/>
-          <w:sz w:val="20"/>
-          <w:szCs w:val="20"/>
-          <w:b/>
-          <w:i/>
-          <w:color w:val="3f3f3f"/>
-        </w:rPr>
-        <w:t xml:space="preserve">á</w:t>
-      </w:r>
-      <w:r>
-        <w:rPr>
-          <w:rFonts w:ascii="Arial" w:eastAsia="Arial" w:hAnsi="Arial" w:cs="Arial"/>
-          <w:sz w:val="20"/>
-          <w:szCs w:val="20"/>
-          <w:b/>
-          <w:i/>
-          <w:color w:val="3f3f3f"/>
-        </w:rPr>
-        <w:t xml:space="preserve">dzky</w:t>
+        <w:t xml:space="preserve">Control1</w:t>
       </w:r>
     </w:p>
     <w:tbl>
@@ -16013,6 +15853,33 @@
                 <w:szCs w:val="18"/>
                 <w:color w:val="000000"/>
               </w:rPr>
+              <w:t xml:space="preserve">«</w:t>
+            </w:r>
+            <w:r>
+              <w:rPr>
+                <w:rFonts w:ascii="Times New Roman" w:eastAsia="Times New Roman" w:hAnsi="Times New Roman" w:cs="Times New Roman"/>
+                <w:sz w:val="18"/>
+                <w:szCs w:val="18"/>
+                <w:color w:val="000000"/>
+              </w:rPr>
+              <w:t xml:space="preserve">control</w:t>
+            </w:r>
+            <w:r>
+              <w:rPr>
+                <w:rFonts w:ascii="Times New Roman" w:eastAsia="Times New Roman" w:hAnsi="Times New Roman" w:cs="Times New Roman"/>
+                <w:sz w:val="18"/>
+                <w:szCs w:val="18"/>
+                <w:color w:val="000000"/>
+              </w:rPr>
+              <w:t xml:space="preserve">»</w:t>
+            </w:r>
+            <w:r>
+              <w:rPr>
+                <w:rFonts w:ascii="Times New Roman" w:eastAsia="Times New Roman" w:hAnsi="Times New Roman" w:cs="Times New Roman"/>
+                <w:sz w:val="18"/>
+                <w:szCs w:val="18"/>
+                <w:color w:val="000000"/>
+              </w:rPr>
             </w:r>
           </w:p>
         </w:tc>
@@ -16076,8 +15943,529 @@
           <w:color w:val="000000"/>
         </w:rPr>
       </w:pPr>
-      <w:bookmarkStart w:id="50" w:name="BKM_1205261D_3B9A_4960_B3D0_0FEA4B2382F2_END"/>
+      <w:bookmarkStart w:id="48" w:name="BKM_EC3B1F94_25C0_44E3_A999_0460EB41B440_END"/>
+      <w:bookmarkEnd w:id="48"/>
+      <w:r>
+        <w:rPr>
+          <w:rFonts w:ascii="Times New Roman" w:eastAsia="Times New Roman" w:hAnsi="Times New Roman" w:cs="Times New Roman"/>
+          <w:sz w:val="20"/>
+          <w:szCs w:val="20"/>
+          <w:color w:val="000000"/>
+        </w:rPr>
+      </w:r>
+    </w:p>
+    <w:p>
+      <w:pPr>
+        <w:pStyle w:val="heading2"/>
+        <w:keepLines/>
+        <w:spacing w:before="180" w:after="80" w:line="240"/>
+        <w:rPr>
+          <w:rFonts w:hint="default"/>
+          <w:sz w:val="36"/>
+          <w:szCs w:val="36"/>
+          <w:b/>
+          <w:color w:val="000000"/>
+        </w:rPr>
+      </w:pPr>
+      <w:r>
+        <w:rPr>
+          <w:rFonts w:ascii="Arial" w:eastAsia="Arial" w:hAnsi="Arial" w:cs="Arial"/>
+          <w:sz w:val="36"/>
+          <w:szCs w:val="36"/>
+          <w:b/>
+          <w:color w:val="000000"/>
+        </w:rPr>
+        <w:t xml:space="preserve">A</w:t>
+      </w:r>
+      <w:bookmarkStart w:id="49" w:name="AKTÉRI_START"/>
+      <w:bookmarkEnd w:id="49"/>
+      <w:bookmarkStart w:id="50" w:name="BKM_E54F326E_E80C_45BE_8E93_E29EDE329ECD_START"/>
       <w:bookmarkEnd w:id="50"/>
+      <w:r>
+        <w:rPr>
+          <w:rFonts w:ascii="Arial" w:eastAsia="Arial" w:hAnsi="Arial" w:cs="Arial"/>
+          <w:sz w:val="36"/>
+          <w:szCs w:val="36"/>
+          <w:b/>
+          <w:color w:val="000000"/>
+        </w:rPr>
+        <w:t xml:space="preserve">kt</w:t>
+      </w:r>
+      <w:r>
+        <w:rPr>
+          <w:rFonts w:ascii="Arial" w:eastAsia="Arial" w:hAnsi="Arial" w:cs="Arial"/>
+          <w:sz w:val="36"/>
+          <w:szCs w:val="36"/>
+          <w:b/>
+          <w:color w:val="000000"/>
+        </w:rPr>
+        <w:t xml:space="preserve">é</w:t>
+      </w:r>
+      <w:r>
+        <w:rPr>
+          <w:rFonts w:ascii="Arial" w:eastAsia="Arial" w:hAnsi="Arial" w:cs="Arial"/>
+          <w:sz w:val="36"/>
+          <w:szCs w:val="36"/>
+          <w:b/>
+          <w:color w:val="000000"/>
+        </w:rPr>
+        <w:t xml:space="preserve">ri</w:t>
+      </w:r>
+      <w:r>
+        <w:rPr>
+          <w:rFonts w:ascii="Arial" w:eastAsia="Arial" w:hAnsi="Arial" w:cs="Arial"/>
+          <w:sz w:val="36"/>
+          <w:szCs w:val="36"/>
+          <w:b/>
+          <w:color w:val="000000"/>
+        </w:rPr>
+      </w:r>
+    </w:p>
+    <w:p>
+      <w:pPr>
+        <w:pStyle w:val="Author"/>
+        <w:numId w:val="0"/>
+        <w:ilvl w:val="0"/>
+        <w:jc w:val="right"/>
+        <w:keepLines/>
+        <w:spacing w:before="60" w:after="60" w:line="240"/>
+        <w:rPr>
+          <w:rFonts w:hint="default"/>
+          <w:sz w:val="20"/>
+          <w:szCs w:val="20"/>
+          <w:i/>
+          <w:color w:val="000000"/>
+        </w:rPr>
+      </w:pPr>
+      <w:r>
+        <w:rPr>
+          <w:rFonts w:ascii="Times New Roman" w:eastAsia="Times New Roman" w:hAnsi="Times New Roman" w:cs="Times New Roman"/>
+          <w:sz w:val="20"/>
+          <w:szCs w:val="20"/>
+          <w:i/>
+          <w:color w:val="000000"/>
+        </w:rPr>
+      </w:r>
+    </w:p>
+    <w:p>
+      <w:pPr>
+        <w:pStyle w:val="Normal"/>
+        <w:numId w:val="0"/>
+        <w:ilvl w:val="0"/>
+        <w:jc w:val="both"/>
+        <w:spacing w:before="0" w:after="0" w:line="240"/>
+        <w:rPr>
+          <w:rFonts w:hint="default"/>
+          <w:sz w:val="20"/>
+          <w:szCs w:val="20"/>
+          <w:color w:val="000000"/>
+        </w:rPr>
+      </w:pPr>
+      <w:r>
+        <w:rPr>
+          <w:rFonts w:ascii="Times New Roman" w:eastAsia="Times New Roman" w:hAnsi="Times New Roman" w:cs="Times New Roman"/>
+          <w:sz w:val="20"/>
+          <w:szCs w:val="20"/>
+          <w:color w:val="000000"/>
+        </w:rPr>
+        <w:t xml:space="preserve">V tejto kapitole s</w:t>
+      </w:r>
+      <w:r>
+        <w:rPr>
+          <w:rFonts w:ascii="Times New Roman" w:eastAsia="Times New Roman" w:hAnsi="Times New Roman" w:cs="Times New Roman"/>
+          <w:sz w:val="20"/>
+          <w:szCs w:val="20"/>
+          <w:color w:val="000000"/>
+        </w:rPr>
+        <w:t xml:space="preserve">ú</w:t>
+      </w:r>
+      <w:r>
+        <w:rPr>
+          <w:rFonts w:ascii="Times New Roman" w:eastAsia="Times New Roman" w:hAnsi="Times New Roman" w:cs="Times New Roman"/>
+          <w:sz w:val="20"/>
+          <w:szCs w:val="20"/>
+          <w:color w:val="000000"/>
+        </w:rPr>
+        <w:t xml:space="preserve"> op</w:t>
+      </w:r>
+      <w:r>
+        <w:rPr>
+          <w:rFonts w:ascii="Times New Roman" w:eastAsia="Times New Roman" w:hAnsi="Times New Roman" w:cs="Times New Roman"/>
+          <w:sz w:val="20"/>
+          <w:szCs w:val="20"/>
+          <w:color w:val="000000"/>
+        </w:rPr>
+        <w:t xml:space="preserve">í</w:t>
+      </w:r>
+      <w:r>
+        <w:rPr>
+          <w:rFonts w:ascii="Times New Roman" w:eastAsia="Times New Roman" w:hAnsi="Times New Roman" w:cs="Times New Roman"/>
+          <w:sz w:val="20"/>
+          <w:szCs w:val="20"/>
+          <w:color w:val="000000"/>
+        </w:rPr>
+        <w:t xml:space="preserve">san</w:t>
+      </w:r>
+      <w:r>
+        <w:rPr>
+          <w:rFonts w:ascii="Times New Roman" w:eastAsia="Times New Roman" w:hAnsi="Times New Roman" w:cs="Times New Roman"/>
+          <w:sz w:val="20"/>
+          <w:szCs w:val="20"/>
+          <w:color w:val="000000"/>
+        </w:rPr>
+        <w:t xml:space="preserve">í</w:t>
+      </w:r>
+      <w:r>
+        <w:rPr>
+          <w:rFonts w:ascii="Times New Roman" w:eastAsia="Times New Roman" w:hAnsi="Times New Roman" w:cs="Times New Roman"/>
+          <w:sz w:val="20"/>
+          <w:szCs w:val="20"/>
+          <w:color w:val="000000"/>
+        </w:rPr>
+        <w:t xml:space="preserve"> jednotliv</w:t>
+      </w:r>
+      <w:r>
+        <w:rPr>
+          <w:rFonts w:ascii="Times New Roman" w:eastAsia="Times New Roman" w:hAnsi="Times New Roman" w:cs="Times New Roman"/>
+          <w:sz w:val="20"/>
+          <w:szCs w:val="20"/>
+          <w:color w:val="000000"/>
+        </w:rPr>
+        <w:t xml:space="preserve">í</w:t>
+      </w:r>
+      <w:r>
+        <w:rPr>
+          <w:rFonts w:ascii="Times New Roman" w:eastAsia="Times New Roman" w:hAnsi="Times New Roman" w:cs="Times New Roman"/>
+          <w:sz w:val="20"/>
+          <w:szCs w:val="20"/>
+          <w:color w:val="000000"/>
+        </w:rPr>
+        <w:t xml:space="preserve"> akt</w:t>
+      </w:r>
+      <w:r>
+        <w:rPr>
+          <w:rFonts w:ascii="Times New Roman" w:eastAsia="Times New Roman" w:hAnsi="Times New Roman" w:cs="Times New Roman"/>
+          <w:sz w:val="20"/>
+          <w:szCs w:val="20"/>
+          <w:color w:val="000000"/>
+        </w:rPr>
+        <w:t xml:space="preserve">é</w:t>
+      </w:r>
+      <w:r>
+        <w:rPr>
+          <w:rFonts w:ascii="Times New Roman" w:eastAsia="Times New Roman" w:hAnsi="Times New Roman" w:cs="Times New Roman"/>
+          <w:sz w:val="20"/>
+          <w:szCs w:val="20"/>
+          <w:color w:val="000000"/>
+        </w:rPr>
+        <w:t xml:space="preserve">ri, ktor</w:t>
+      </w:r>
+      <w:r>
+        <w:rPr>
+          <w:rFonts w:ascii="Times New Roman" w:eastAsia="Times New Roman" w:hAnsi="Times New Roman" w:cs="Times New Roman"/>
+          <w:sz w:val="20"/>
+          <w:szCs w:val="20"/>
+          <w:color w:val="000000"/>
+        </w:rPr>
+        <w:t xml:space="preserve">í</w:t>
+      </w:r>
+      <w:r>
+        <w:rPr>
+          <w:rFonts w:ascii="Times New Roman" w:eastAsia="Times New Roman" w:hAnsi="Times New Roman" w:cs="Times New Roman"/>
+          <w:sz w:val="20"/>
+          <w:szCs w:val="20"/>
+          <w:color w:val="000000"/>
+        </w:rPr>
+        <w:t xml:space="preserve"> boli identifikovan</w:t>
+      </w:r>
+      <w:r>
+        <w:rPr>
+          <w:rFonts w:ascii="Times New Roman" w:eastAsia="Times New Roman" w:hAnsi="Times New Roman" w:cs="Times New Roman"/>
+          <w:sz w:val="20"/>
+          <w:szCs w:val="20"/>
+          <w:color w:val="000000"/>
+        </w:rPr>
+        <w:t xml:space="preserve">í</w:t>
+      </w:r>
+      <w:r>
+        <w:rPr>
+          <w:rFonts w:ascii="Times New Roman" w:eastAsia="Times New Roman" w:hAnsi="Times New Roman" w:cs="Times New Roman"/>
+          <w:sz w:val="20"/>
+          <w:szCs w:val="20"/>
+          <w:color w:val="000000"/>
+        </w:rPr>
+        <w:t xml:space="preserve"> pocas biznis anal</w:t>
+      </w:r>
+      <w:r>
+        <w:rPr>
+          <w:rFonts w:ascii="Times New Roman" w:eastAsia="Times New Roman" w:hAnsi="Times New Roman" w:cs="Times New Roman"/>
+          <w:sz w:val="20"/>
+          <w:szCs w:val="20"/>
+          <w:color w:val="000000"/>
+        </w:rPr>
+        <w:t xml:space="preserve">ý</w:t>
+      </w:r>
+      <w:r>
+        <w:rPr>
+          <w:rFonts w:ascii="Times New Roman" w:eastAsia="Times New Roman" w:hAnsi="Times New Roman" w:cs="Times New Roman"/>
+          <w:sz w:val="20"/>
+          <w:szCs w:val="20"/>
+          <w:color w:val="000000"/>
+        </w:rPr>
+        <w:t xml:space="preserve">zy. V</w:t>
+      </w:r>
+      <w:r>
+        <w:rPr>
+          <w:rFonts w:ascii="Times New Roman" w:eastAsia="Times New Roman" w:hAnsi="Times New Roman" w:cs="Times New Roman"/>
+          <w:sz w:val="20"/>
+          <w:szCs w:val="20"/>
+          <w:color w:val="000000"/>
+        </w:rPr>
+        <w:t xml:space="preserve">ý</w:t>
+      </w:r>
+      <w:r>
+        <w:rPr>
+          <w:rFonts w:ascii="Times New Roman" w:eastAsia="Times New Roman" w:hAnsi="Times New Roman" w:cs="Times New Roman"/>
+          <w:sz w:val="20"/>
+          <w:szCs w:val="20"/>
+          <w:color w:val="000000"/>
+        </w:rPr>
+        <w:t xml:space="preserve">znamn</w:t>
+      </w:r>
+      <w:r>
+        <w:rPr>
+          <w:rFonts w:ascii="Times New Roman" w:eastAsia="Times New Roman" w:hAnsi="Times New Roman" w:cs="Times New Roman"/>
+          <w:sz w:val="20"/>
+          <w:szCs w:val="20"/>
+          <w:color w:val="000000"/>
+        </w:rPr>
+        <w:t xml:space="preserve">ý</w:t>
+      </w:r>
+      <w:r>
+        <w:rPr>
+          <w:rFonts w:ascii="Times New Roman" w:eastAsia="Times New Roman" w:hAnsi="Times New Roman" w:cs="Times New Roman"/>
+          <w:sz w:val="20"/>
+          <w:szCs w:val="20"/>
+          <w:color w:val="000000"/>
+        </w:rPr>
+        <w:t xml:space="preserve">m akt</w:t>
+      </w:r>
+      <w:r>
+        <w:rPr>
+          <w:rFonts w:ascii="Times New Roman" w:eastAsia="Times New Roman" w:hAnsi="Times New Roman" w:cs="Times New Roman"/>
+          <w:sz w:val="20"/>
+          <w:szCs w:val="20"/>
+          <w:color w:val="000000"/>
+        </w:rPr>
+        <w:t xml:space="preserve">é</w:t>
+      </w:r>
+      <w:r>
+        <w:rPr>
+          <w:rFonts w:ascii="Times New Roman" w:eastAsia="Times New Roman" w:hAnsi="Times New Roman" w:cs="Times New Roman"/>
+          <w:sz w:val="20"/>
+          <w:szCs w:val="20"/>
+          <w:color w:val="000000"/>
+        </w:rPr>
+        <w:t xml:space="preserve">rom </w:t>
+      </w:r>
+      <w:r>
+        <w:rPr>
+          <w:rFonts w:ascii="Times New Roman" w:eastAsia="Times New Roman" w:hAnsi="Times New Roman" w:cs="Times New Roman"/>
+          <w:sz w:val="20"/>
+          <w:szCs w:val="20"/>
+          <w:color w:val="000000"/>
+        </w:rPr>
+        <w:t xml:space="preserve">je z</w:t>
+      </w:r>
+      <w:r>
+        <w:rPr>
+          <w:rFonts w:ascii="Times New Roman" w:eastAsia="Times New Roman" w:hAnsi="Times New Roman" w:cs="Times New Roman"/>
+          <w:sz w:val="20"/>
+          <w:szCs w:val="20"/>
+          <w:color w:val="000000"/>
+        </w:rPr>
+        <w:t xml:space="preserve">á</w:t>
+      </w:r>
+      <w:r>
+        <w:rPr>
+          <w:rFonts w:ascii="Times New Roman" w:eastAsia="Times New Roman" w:hAnsi="Times New Roman" w:cs="Times New Roman"/>
+          <w:sz w:val="20"/>
+          <w:szCs w:val="20"/>
+          <w:color w:val="000000"/>
+        </w:rPr>
+        <w:t xml:space="preserve">kazn</w:t>
+      </w:r>
+      <w:r>
+        <w:rPr>
+          <w:rFonts w:ascii="Times New Roman" w:eastAsia="Times New Roman" w:hAnsi="Times New Roman" w:cs="Times New Roman"/>
+          <w:sz w:val="20"/>
+          <w:szCs w:val="20"/>
+          <w:color w:val="000000"/>
+        </w:rPr>
+        <w:t xml:space="preserve">í</w:t>
+      </w:r>
+      <w:r>
+        <w:rPr>
+          <w:rFonts w:ascii="Times New Roman" w:eastAsia="Times New Roman" w:hAnsi="Times New Roman" w:cs="Times New Roman"/>
+          <w:sz w:val="20"/>
+          <w:szCs w:val="20"/>
+          <w:color w:val="000000"/>
+        </w:rPr>
+        <w:t xml:space="preserve">k, ktor</w:t>
+      </w:r>
+      <w:r>
+        <w:rPr>
+          <w:rFonts w:ascii="Times New Roman" w:eastAsia="Times New Roman" w:hAnsi="Times New Roman" w:cs="Times New Roman"/>
+          <w:sz w:val="20"/>
+          <w:szCs w:val="20"/>
+          <w:color w:val="000000"/>
+        </w:rPr>
+        <w:t xml:space="preserve">ý</w:t>
+      </w:r>
+      <w:r>
+        <w:rPr>
+          <w:rFonts w:ascii="Times New Roman" w:eastAsia="Times New Roman" w:hAnsi="Times New Roman" w:cs="Times New Roman"/>
+          <w:sz w:val="20"/>
+          <w:szCs w:val="20"/>
+          <w:color w:val="000000"/>
+        </w:rPr>
+        <w:t xml:space="preserve"> bude, je alebo m</w:t>
+      </w:r>
+      <w:r>
+        <w:rPr>
+          <w:rFonts w:ascii="Times New Roman" w:eastAsia="Times New Roman" w:hAnsi="Times New Roman" w:cs="Times New Roman"/>
+          <w:sz w:val="20"/>
+          <w:szCs w:val="20"/>
+          <w:color w:val="000000"/>
+        </w:rPr>
+        <w:t xml:space="preserve">á</w:t>
+      </w:r>
+      <w:r>
+        <w:rPr>
+          <w:rFonts w:ascii="Times New Roman" w:eastAsia="Times New Roman" w:hAnsi="Times New Roman" w:cs="Times New Roman"/>
+          <w:sz w:val="20"/>
+          <w:szCs w:val="20"/>
+          <w:color w:val="000000"/>
+        </w:rPr>
+        <w:t xml:space="preserve"> z</w:t>
+      </w:r>
+      <w:r>
+        <w:rPr>
+          <w:rFonts w:ascii="Times New Roman" w:eastAsia="Times New Roman" w:hAnsi="Times New Roman" w:cs="Times New Roman"/>
+          <w:sz w:val="20"/>
+          <w:szCs w:val="20"/>
+          <w:color w:val="000000"/>
+        </w:rPr>
+        <w:t xml:space="preserve">á</w:t>
+      </w:r>
+      <w:r>
+        <w:rPr>
+          <w:rFonts w:ascii="Times New Roman" w:eastAsia="Times New Roman" w:hAnsi="Times New Roman" w:cs="Times New Roman"/>
+          <w:sz w:val="20"/>
+          <w:szCs w:val="20"/>
+          <w:color w:val="000000"/>
+        </w:rPr>
+        <w:t xml:space="preserve">ujem o ubytovanie v hotely. Medzi ostatn</w:t>
+      </w:r>
+      <w:r>
+        <w:rPr>
+          <w:rFonts w:ascii="Times New Roman" w:eastAsia="Times New Roman" w:hAnsi="Times New Roman" w:cs="Times New Roman"/>
+          <w:sz w:val="20"/>
+          <w:szCs w:val="20"/>
+          <w:color w:val="000000"/>
+        </w:rPr>
+        <w:t xml:space="preserve">ý</w:t>
+      </w:r>
+      <w:r>
+        <w:rPr>
+          <w:rFonts w:ascii="Times New Roman" w:eastAsia="Times New Roman" w:hAnsi="Times New Roman" w:cs="Times New Roman"/>
+          <w:sz w:val="20"/>
+          <w:szCs w:val="20"/>
+          <w:color w:val="000000"/>
+        </w:rPr>
+        <w:t xml:space="preserve">ch akt</w:t>
+      </w:r>
+      <w:r>
+        <w:rPr>
+          <w:rFonts w:ascii="Times New Roman" w:eastAsia="Times New Roman" w:hAnsi="Times New Roman" w:cs="Times New Roman"/>
+          <w:sz w:val="20"/>
+          <w:szCs w:val="20"/>
+          <w:color w:val="000000"/>
+        </w:rPr>
+        <w:t xml:space="preserve">é</w:t>
+      </w:r>
+      <w:r>
+        <w:rPr>
+          <w:rFonts w:ascii="Times New Roman" w:eastAsia="Times New Roman" w:hAnsi="Times New Roman" w:cs="Times New Roman"/>
+          <w:sz w:val="20"/>
+          <w:szCs w:val="20"/>
+          <w:color w:val="000000"/>
+        </w:rPr>
+        <w:t xml:space="preserve">rov pop</w:t>
+      </w:r>
+      <w:r>
+        <w:rPr>
+          <w:rFonts w:ascii="Times New Roman" w:eastAsia="Times New Roman" w:hAnsi="Times New Roman" w:cs="Times New Roman"/>
+          <w:sz w:val="20"/>
+          <w:szCs w:val="20"/>
+          <w:color w:val="000000"/>
+        </w:rPr>
+        <w:t xml:space="preserve">í</w:t>
+      </w:r>
+      <w:r>
+        <w:rPr>
+          <w:rFonts w:ascii="Times New Roman" w:eastAsia="Times New Roman" w:hAnsi="Times New Roman" w:cs="Times New Roman"/>
+          <w:sz w:val="20"/>
+          <w:szCs w:val="20"/>
+          <w:color w:val="000000"/>
+        </w:rPr>
+        <w:t xml:space="preserve">san</w:t>
+      </w:r>
+      <w:r>
+        <w:rPr>
+          <w:rFonts w:ascii="Times New Roman" w:eastAsia="Times New Roman" w:hAnsi="Times New Roman" w:cs="Times New Roman"/>
+          <w:sz w:val="20"/>
+          <w:szCs w:val="20"/>
+          <w:color w:val="000000"/>
+        </w:rPr>
+        <w:t xml:space="preserve">ý</w:t>
+      </w:r>
+      <w:r>
+        <w:rPr>
+          <w:rFonts w:ascii="Times New Roman" w:eastAsia="Times New Roman" w:hAnsi="Times New Roman" w:cs="Times New Roman"/>
+          <w:sz w:val="20"/>
+          <w:szCs w:val="20"/>
+          <w:color w:val="000000"/>
+        </w:rPr>
+        <w:t xml:space="preserve">ch v tejto </w:t>
+      </w:r>
+      <w:r>
+        <w:rPr>
+          <w:rFonts w:ascii="Times New Roman" w:eastAsia="Times New Roman" w:hAnsi="Times New Roman" w:cs="Times New Roman"/>
+          <w:sz w:val="20"/>
+          <w:szCs w:val="20"/>
+          <w:color w:val="000000"/>
+        </w:rPr>
+        <w:t xml:space="preserve">kapitole bude patrit person</w:t>
+      </w:r>
+      <w:r>
+        <w:rPr>
+          <w:rFonts w:ascii="Times New Roman" w:eastAsia="Times New Roman" w:hAnsi="Times New Roman" w:cs="Times New Roman"/>
+          <w:sz w:val="20"/>
+          <w:szCs w:val="20"/>
+          <w:color w:val="000000"/>
+        </w:rPr>
+        <w:t xml:space="preserve">á</w:t>
+      </w:r>
+      <w:r>
+        <w:rPr>
+          <w:rFonts w:ascii="Times New Roman" w:eastAsia="Times New Roman" w:hAnsi="Times New Roman" w:cs="Times New Roman"/>
+          <w:sz w:val="20"/>
+          <w:szCs w:val="20"/>
+          <w:color w:val="000000"/>
+        </w:rPr>
+        <w:t xml:space="preserve">l hotelu. </w:t>
+      </w:r>
       <w:r>
         <w:rPr>
           <w:rFonts w:ascii="Times New Roman" w:eastAsia="Times New Roman" w:hAnsi="Times New Roman" w:cs="Times New Roman"/>
@@ -16102,7 +16490,7 @@
           <w:color w:val="3f3f3f"/>
         </w:rPr>
       </w:pPr>
-      <w:bookmarkStart w:id="51" w:name="BKM_8CFB0E61_03BE_4DB9_935F_B9146F0AE4E4_START"/>
+      <w:bookmarkStart w:id="51" w:name="BKM_1205261D_3B9A_4960_B3D0_0FEA4B2382F2_START"/>
       <w:bookmarkEnd w:id="51"/>
       <w:r>
         <w:rPr>
@@ -16113,7 +16501,7 @@
           <w:i/>
           <w:color w:val="3f3f3f"/>
         </w:rPr>
-        <w:t xml:space="preserve">Zamesntanec </w:t>
+        <w:t xml:space="preserve">Ved</w:t>
       </w:r>
       <w:r>
         <w:rPr>
@@ -16135,7 +16523,7 @@
           <w:i/>
           <w:color w:val="3f3f3f"/>
         </w:rPr>
-        <w:t xml:space="preserve">dr</w:t>
+        <w:t xml:space="preserve">ci prev</w:t>
       </w:r>
       <w:r>
         <w:rPr>
@@ -16146,7 +16534,7 @@
           <w:i/>
           <w:color w:val="3f3f3f"/>
         </w:rPr>
-        <w:t xml:space="preserve">ž</w:t>
+        <w:t xml:space="preserve">á</w:t>
       </w:r>
       <w:r>
         <w:rPr>
@@ -16157,7 +16545,7 @@
           <w:i/>
           <w:color w:val="3f3f3f"/>
         </w:rPr>
-        <w:t xml:space="preserve">by</w:t>
+        <w:t xml:space="preserve">dzky</w:t>
       </w:r>
     </w:p>
     <w:tbl>
@@ -16257,7 +16645,7 @@
                 <w:i/>
                 <w:color w:val="000000"/>
               </w:rPr>
-              <w:t xml:space="preserve">Kesler</w:t>
+              <w:t xml:space="preserve">Timo</w:t>
             </w:r>
           </w:p>
         </w:tc>
@@ -16277,7 +16665,142 @@
           <w:color w:val="000000"/>
         </w:rPr>
       </w:pPr>
-      <w:bookmarkStart w:id="52" w:name="BKM_8CFB0E61_03BE_4DB9_935F_B9146F0AE4E4_END"/>
+      <w:r>
+        <w:rPr>
+          <w:rFonts w:ascii="Times New Roman" w:eastAsia="Times New Roman" w:hAnsi="Times New Roman" w:cs="Times New Roman"/>
+          <w:sz w:val="20"/>
+          <w:szCs w:val="20"/>
+          <w:color w:val="000000"/>
+        </w:rPr>
+        <w:t xml:space="preserve">Vedúci prevádzky je zodpovedný za správu a chod celkovo celého hotela na danej smene. Má priamy prístup ku </w:t>
+      </w:r>
+      <w:r>
+        <w:rPr>
+          <w:rFonts w:ascii="Times New Roman" w:eastAsia="Times New Roman" w:hAnsi="Times New Roman" w:cs="Times New Roman"/>
+          <w:sz w:val="20"/>
+          <w:szCs w:val="20"/>
+          <w:color w:val="000000"/>
+        </w:rPr>
+        <w:t xml:space="preserve">v</w:t>
+      </w:r>
+      <w:r>
+        <w:rPr>
+          <w:rFonts w:ascii="Times New Roman" w:eastAsia="Times New Roman" w:hAnsi="Times New Roman" w:cs="Times New Roman"/>
+          <w:sz w:val="20"/>
+          <w:szCs w:val="20"/>
+          <w:color w:val="000000"/>
+        </w:rPr>
+        <w:t xml:space="preserve">š</w:t>
+      </w:r>
+      <w:r>
+        <w:rPr>
+          <w:rFonts w:ascii="Times New Roman" w:eastAsia="Times New Roman" w:hAnsi="Times New Roman" w:cs="Times New Roman"/>
+          <w:sz w:val="20"/>
+          <w:szCs w:val="20"/>
+          <w:color w:val="000000"/>
+        </w:rPr>
+        <w:t xml:space="preserve">etkým registráciám, mô</w:t>
+      </w:r>
+      <w:r>
+        <w:rPr>
+          <w:rFonts w:ascii="Times New Roman" w:eastAsia="Times New Roman" w:hAnsi="Times New Roman" w:cs="Times New Roman"/>
+          <w:sz w:val="20"/>
+          <w:szCs w:val="20"/>
+          <w:color w:val="000000"/>
+        </w:rPr>
+        <w:t xml:space="preserve">ž</w:t>
+      </w:r>
+      <w:r>
+        <w:rPr>
+          <w:rFonts w:ascii="Times New Roman" w:eastAsia="Times New Roman" w:hAnsi="Times New Roman" w:cs="Times New Roman"/>
+          <w:sz w:val="20"/>
+          <w:szCs w:val="20"/>
+          <w:color w:val="000000"/>
+        </w:rPr>
+        <w:t xml:space="preserve">e pomáhat zákazníkom rie</w:t>
+      </w:r>
+      <w:r>
+        <w:rPr>
+          <w:rFonts w:ascii="Times New Roman" w:eastAsia="Times New Roman" w:hAnsi="Times New Roman" w:cs="Times New Roman"/>
+          <w:sz w:val="20"/>
+          <w:szCs w:val="20"/>
+          <w:color w:val="000000"/>
+        </w:rPr>
+        <w:t xml:space="preserve">š</w:t>
+      </w:r>
+      <w:r>
+        <w:rPr>
+          <w:rFonts w:ascii="Times New Roman" w:eastAsia="Times New Roman" w:hAnsi="Times New Roman" w:cs="Times New Roman"/>
+          <w:sz w:val="20"/>
+          <w:szCs w:val="20"/>
+          <w:color w:val="000000"/>
+        </w:rPr>
+        <w:t xml:space="preserve">it problémy. Tie</w:t>
+      </w:r>
+      <w:r>
+        <w:rPr>
+          <w:rFonts w:ascii="Times New Roman" w:eastAsia="Times New Roman" w:hAnsi="Times New Roman" w:cs="Times New Roman"/>
+          <w:sz w:val="20"/>
+          <w:szCs w:val="20"/>
+          <w:color w:val="000000"/>
+        </w:rPr>
+        <w:t xml:space="preserve">ž</w:t>
+      </w:r>
+      <w:r>
+        <w:rPr>
+          <w:rFonts w:ascii="Times New Roman" w:eastAsia="Times New Roman" w:hAnsi="Times New Roman" w:cs="Times New Roman"/>
+          <w:sz w:val="20"/>
+          <w:szCs w:val="20"/>
+          <w:color w:val="000000"/>
+        </w:rPr>
+        <w:t xml:space="preserve"> v svojej náplni práce má mana</w:t>
+      </w:r>
+      <w:r>
+        <w:rPr>
+          <w:rFonts w:ascii="Times New Roman" w:eastAsia="Times New Roman" w:hAnsi="Times New Roman" w:cs="Times New Roman"/>
+          <w:sz w:val="20"/>
+          <w:szCs w:val="20"/>
+          <w:color w:val="000000"/>
+        </w:rPr>
+        <w:t xml:space="preserve">ž</w:t>
+      </w:r>
+      <w:r>
+        <w:rPr>
+          <w:rFonts w:ascii="Times New Roman" w:eastAsia="Times New Roman" w:hAnsi="Times New Roman" w:cs="Times New Roman"/>
+          <w:sz w:val="20"/>
+          <w:szCs w:val="20"/>
+          <w:color w:val="000000"/>
+        </w:rPr>
+        <w:t xml:space="preserve">ment </w:t>
+      </w:r>
+      <w:r>
+        <w:rPr>
+          <w:rFonts w:ascii="Times New Roman" w:eastAsia="Times New Roman" w:hAnsi="Times New Roman" w:cs="Times New Roman"/>
+          <w:sz w:val="20"/>
+          <w:szCs w:val="20"/>
+          <w:color w:val="000000"/>
+        </w:rPr>
+        <w:t xml:space="preserve">opravovania a rie</w:t>
+      </w:r>
+      <w:r>
+        <w:rPr>
+          <w:rFonts w:ascii="Times New Roman" w:eastAsia="Times New Roman" w:hAnsi="Times New Roman" w:cs="Times New Roman"/>
+          <w:sz w:val="20"/>
+          <w:szCs w:val="20"/>
+          <w:color w:val="000000"/>
+        </w:rPr>
+        <w:t xml:space="preserve">š</w:t>
+      </w:r>
+      <w:r>
+        <w:rPr>
+          <w:rFonts w:ascii="Times New Roman" w:eastAsia="Times New Roman" w:hAnsi="Times New Roman" w:cs="Times New Roman"/>
+          <w:sz w:val="20"/>
+          <w:szCs w:val="20"/>
+          <w:color w:val="000000"/>
+        </w:rPr>
+        <w:t xml:space="preserve">enie problémov nahlasovaných do informacného systému zákazníkmi alebo personálom. </w:t>
+      </w:r>
+      <w:bookmarkStart w:id="52" w:name="BKM_1205261D_3B9A_4960_B3D0_0FEA4B2382F2_END"/>
       <w:bookmarkEnd w:id="52"/>
       <w:r>
         <w:rPr>
@@ -16303,7 +16826,7 @@
           <w:color w:val="3f3f3f"/>
         </w:rPr>
       </w:pPr>
-      <w:bookmarkStart w:id="53" w:name="BKM_F620EA8B_35CA_4044_810C_D9CCF87055D6_START"/>
+      <w:bookmarkStart w:id="53" w:name="BKM_8CFB0E61_03BE_4DB9_935F_B9146F0AE4E4_START"/>
       <w:bookmarkEnd w:id="53"/>
       <w:r>
         <w:rPr>
@@ -16314,7 +16837,51 @@
           <w:i/>
           <w:color w:val="3f3f3f"/>
         </w:rPr>
-        <w:t xml:space="preserve">Zamestnanec</w:t>
+        <w:t xml:space="preserve">Zamesntanec </w:t>
+      </w:r>
+      <w:r>
+        <w:rPr>
+          <w:rFonts w:ascii="Arial" w:eastAsia="Arial" w:hAnsi="Arial" w:cs="Arial"/>
+          <w:sz w:val="20"/>
+          <w:szCs w:val="20"/>
+          <w:b/>
+          <w:i/>
+          <w:color w:val="3f3f3f"/>
+        </w:rPr>
+        <w:t xml:space="preserve">ú</w:t>
+      </w:r>
+      <w:r>
+        <w:rPr>
+          <w:rFonts w:ascii="Arial" w:eastAsia="Arial" w:hAnsi="Arial" w:cs="Arial"/>
+          <w:sz w:val="20"/>
+          <w:szCs w:val="20"/>
+          <w:b/>
+          <w:i/>
+          <w:color w:val="3f3f3f"/>
+        </w:rPr>
+        <w:t xml:space="preserve">dr</w:t>
+      </w:r>
+      <w:r>
+        <w:rPr>
+          <w:rFonts w:ascii="Arial" w:eastAsia="Arial" w:hAnsi="Arial" w:cs="Arial"/>
+          <w:sz w:val="20"/>
+          <w:szCs w:val="20"/>
+          <w:b/>
+          <w:i/>
+          <w:color w:val="3f3f3f"/>
+        </w:rPr>
+        <w:t xml:space="preserve">ž</w:t>
+      </w:r>
+      <w:r>
+        <w:rPr>
+          <w:rFonts w:ascii="Arial" w:eastAsia="Arial" w:hAnsi="Arial" w:cs="Arial"/>
+          <w:sz w:val="20"/>
+          <w:szCs w:val="20"/>
+          <w:b/>
+          <w:i/>
+          <w:color w:val="3f3f3f"/>
+        </w:rPr>
+        <w:t xml:space="preserve">by</w:t>
       </w:r>
     </w:p>
     <w:tbl>
@@ -16434,7 +17001,133 @@
           <w:color w:val="000000"/>
         </w:rPr>
       </w:pPr>
-      <w:bookmarkStart w:id="54" w:name="BKM_F620EA8B_35CA_4044_810C_D9CCF87055D6_END"/>
+      <w:r>
+        <w:rPr>
+          <w:rFonts w:ascii="Times New Roman" w:eastAsia="Times New Roman" w:hAnsi="Times New Roman" w:cs="Times New Roman"/>
+          <w:sz w:val="20"/>
+          <w:szCs w:val="20"/>
+          <w:color w:val="000000"/>
+        </w:rPr>
+        <w:t xml:space="preserve">Zamestnanec údr</w:t>
+      </w:r>
+      <w:r>
+        <w:rPr>
+          <w:rFonts w:ascii="Times New Roman" w:eastAsia="Times New Roman" w:hAnsi="Times New Roman" w:cs="Times New Roman"/>
+          <w:sz w:val="20"/>
+          <w:szCs w:val="20"/>
+          <w:color w:val="000000"/>
+        </w:rPr>
+        <w:t xml:space="preserve">ž</w:t>
+      </w:r>
+      <w:r>
+        <w:rPr>
+          <w:rFonts w:ascii="Times New Roman" w:eastAsia="Times New Roman" w:hAnsi="Times New Roman" w:cs="Times New Roman"/>
+          <w:sz w:val="20"/>
+          <w:szCs w:val="20"/>
+          <w:color w:val="000000"/>
+        </w:rPr>
+        <w:t xml:space="preserve">by je zodpovedný za výkon údr</w:t>
+      </w:r>
+      <w:r>
+        <w:rPr>
+          <w:rFonts w:ascii="Times New Roman" w:eastAsia="Times New Roman" w:hAnsi="Times New Roman" w:cs="Times New Roman"/>
+          <w:sz w:val="20"/>
+          <w:szCs w:val="20"/>
+          <w:color w:val="000000"/>
+        </w:rPr>
+        <w:t xml:space="preserve">ž</w:t>
+      </w:r>
+      <w:r>
+        <w:rPr>
+          <w:rFonts w:ascii="Times New Roman" w:eastAsia="Times New Roman" w:hAnsi="Times New Roman" w:cs="Times New Roman"/>
+          <w:sz w:val="20"/>
+          <w:szCs w:val="20"/>
+          <w:color w:val="000000"/>
+        </w:rPr>
+        <w:t xml:space="preserve">by konkrétnej </w:t>
+      </w:r>
+      <w:r>
+        <w:rPr>
+          <w:rFonts w:ascii="Times New Roman" w:eastAsia="Times New Roman" w:hAnsi="Times New Roman" w:cs="Times New Roman"/>
+          <w:sz w:val="20"/>
+          <w:szCs w:val="20"/>
+          <w:color w:val="000000"/>
+        </w:rPr>
+        <w:t xml:space="preserve">š</w:t>
+      </w:r>
+      <w:r>
+        <w:rPr>
+          <w:rFonts w:ascii="Times New Roman" w:eastAsia="Times New Roman" w:hAnsi="Times New Roman" w:cs="Times New Roman"/>
+          <w:sz w:val="20"/>
+          <w:szCs w:val="20"/>
+          <w:color w:val="000000"/>
+        </w:rPr>
+        <w:t xml:space="preserve">pecifikácie. Po prijatí novej po</w:t>
+      </w:r>
+      <w:r>
+        <w:rPr>
+          <w:rFonts w:ascii="Times New Roman" w:eastAsia="Times New Roman" w:hAnsi="Times New Roman" w:cs="Times New Roman"/>
+          <w:sz w:val="20"/>
+          <w:szCs w:val="20"/>
+          <w:color w:val="000000"/>
+        </w:rPr>
+        <w:t xml:space="preserve">ž</w:t>
+      </w:r>
+      <w:r>
+        <w:rPr>
+          <w:rFonts w:ascii="Times New Roman" w:eastAsia="Times New Roman" w:hAnsi="Times New Roman" w:cs="Times New Roman"/>
+          <w:sz w:val="20"/>
+          <w:szCs w:val="20"/>
+          <w:color w:val="000000"/>
+        </w:rPr>
+        <w:t xml:space="preserve">iadavky na </w:t>
+      </w:r>
+      <w:r>
+        <w:rPr>
+          <w:rFonts w:ascii="Times New Roman" w:eastAsia="Times New Roman" w:hAnsi="Times New Roman" w:cs="Times New Roman"/>
+          <w:sz w:val="20"/>
+          <w:szCs w:val="20"/>
+          <w:color w:val="000000"/>
+        </w:rPr>
+        <w:t xml:space="preserve">opravu je jeho povinnostou cím skorej ju zacat rie</w:t>
+      </w:r>
+      <w:r>
+        <w:rPr>
+          <w:rFonts w:ascii="Times New Roman" w:eastAsia="Times New Roman" w:hAnsi="Times New Roman" w:cs="Times New Roman"/>
+          <w:sz w:val="20"/>
+          <w:szCs w:val="20"/>
+          <w:color w:val="000000"/>
+        </w:rPr>
+        <w:t xml:space="preserve">š</w:t>
+      </w:r>
+      <w:r>
+        <w:rPr>
+          <w:rFonts w:ascii="Times New Roman" w:eastAsia="Times New Roman" w:hAnsi="Times New Roman" w:cs="Times New Roman"/>
+          <w:sz w:val="20"/>
+          <w:szCs w:val="20"/>
+          <w:color w:val="000000"/>
+        </w:rPr>
+        <w:t xml:space="preserve">it v rámci udr</w:t>
+      </w:r>
+      <w:r>
+        <w:rPr>
+          <w:rFonts w:ascii="Times New Roman" w:eastAsia="Times New Roman" w:hAnsi="Times New Roman" w:cs="Times New Roman"/>
+          <w:sz w:val="20"/>
+          <w:szCs w:val="20"/>
+          <w:color w:val="000000"/>
+        </w:rPr>
+        <w:t xml:space="preserve">ž</w:t>
+      </w:r>
+      <w:r>
+        <w:rPr>
+          <w:rFonts w:ascii="Times New Roman" w:eastAsia="Times New Roman" w:hAnsi="Times New Roman" w:cs="Times New Roman"/>
+          <w:sz w:val="20"/>
+          <w:szCs w:val="20"/>
+          <w:color w:val="000000"/>
+        </w:rPr>
+        <w:t xml:space="preserve">ania pokoja ostatných zamestnancov.</w:t>
+      </w:r>
+      <w:bookmarkStart w:id="54" w:name="BKM_8CFB0E61_03BE_4DB9_935F_B9146F0AE4E4_END"/>
       <w:bookmarkEnd w:id="54"/>
       <w:r>
         <w:rPr>
@@ -16460,7 +17153,7 @@
           <w:color w:val="3f3f3f"/>
         </w:rPr>
       </w:pPr>
-      <w:bookmarkStart w:id="55" w:name="BKM_8B81AF78_8017_41C7_849F_3FA9F8E0F333_START"/>
+      <w:bookmarkStart w:id="55" w:name="BKM_F620EA8B_35CA_4044_810C_D9CCF87055D6_START"/>
       <w:bookmarkEnd w:id="55"/>
       <w:r>
         <w:rPr>
@@ -16471,7 +17164,7 @@
           <w:i/>
           <w:color w:val="3f3f3f"/>
         </w:rPr>
-        <w:t xml:space="preserve">Zamestnanec recepcie</w:t>
+        <w:t xml:space="preserve">Zamestnanec</w:t>
       </w:r>
     </w:p>
     <w:tbl>
@@ -16591,7 +17284,52 @@
           <w:color w:val="000000"/>
         </w:rPr>
       </w:pPr>
-      <w:bookmarkStart w:id="56" w:name="BKM_8B81AF78_8017_41C7_849F_3FA9F8E0F333_END"/>
+      <w:r>
+        <w:rPr>
+          <w:rFonts w:ascii="Times New Roman" w:eastAsia="Times New Roman" w:hAnsi="Times New Roman" w:cs="Times New Roman"/>
+          <w:sz w:val="20"/>
+          <w:szCs w:val="20"/>
+          <w:color w:val="000000"/>
+        </w:rPr>
+        <w:t xml:space="preserve">Zamestnanec je ktorýkolvek zamestnanec hotela ktorý bude nejakým spôsobom interagovat so systémom a </w:t>
+      </w:r>
+      <w:r>
+        <w:rPr>
+          <w:rFonts w:ascii="Times New Roman" w:eastAsia="Times New Roman" w:hAnsi="Times New Roman" w:cs="Times New Roman"/>
+          <w:sz w:val="20"/>
+          <w:szCs w:val="20"/>
+          <w:color w:val="000000"/>
+        </w:rPr>
+        <w:t xml:space="preserve">nevyhovuje iným definíciám aktérov. Práva na výkon slu</w:t>
+      </w:r>
+      <w:r>
+        <w:rPr>
+          <w:rFonts w:ascii="Times New Roman" w:eastAsia="Times New Roman" w:hAnsi="Times New Roman" w:cs="Times New Roman"/>
+          <w:sz w:val="20"/>
+          <w:szCs w:val="20"/>
+          <w:color w:val="000000"/>
+        </w:rPr>
+        <w:t xml:space="preserve">ž</w:t>
+      </w:r>
+      <w:r>
+        <w:rPr>
+          <w:rFonts w:ascii="Times New Roman" w:eastAsia="Times New Roman" w:hAnsi="Times New Roman" w:cs="Times New Roman"/>
+          <w:sz w:val="20"/>
+          <w:szCs w:val="20"/>
+          <w:color w:val="000000"/>
+        </w:rPr>
+        <w:t xml:space="preserve">ieb v systéme budú pridelené administrátorom </w:t>
+      </w:r>
+      <w:r>
+        <w:rPr>
+          <w:rFonts w:ascii="Times New Roman" w:eastAsia="Times New Roman" w:hAnsi="Times New Roman" w:cs="Times New Roman"/>
+          <w:sz w:val="20"/>
+          <w:szCs w:val="20"/>
+          <w:color w:val="000000"/>
+        </w:rPr>
+        <w:t xml:space="preserve">systému.</w:t>
+      </w:r>
+      <w:bookmarkStart w:id="56" w:name="BKM_F620EA8B_35CA_4044_810C_D9CCF87055D6_END"/>
       <w:bookmarkEnd w:id="56"/>
       <w:r>
         <w:rPr>
@@ -16617,7 +17355,7 @@
           <w:color w:val="3f3f3f"/>
         </w:rPr>
       </w:pPr>
-      <w:bookmarkStart w:id="57" w:name="BKM_6A0F1B87_D891_456F_98C4_500848091AFF_START"/>
+      <w:bookmarkStart w:id="57" w:name="BKM_8B81AF78_8017_41C7_849F_3FA9F8E0F333_START"/>
       <w:bookmarkEnd w:id="57"/>
       <w:r>
         <w:rPr>
@@ -16628,51 +17366,7 @@
           <w:i/>
           <w:color w:val="3f3f3f"/>
         </w:rPr>
-        <w:t xml:space="preserve">Z</w:t>
-      </w:r>
-      <w:r>
-        <w:rPr>
-          <w:rFonts w:ascii="Arial" w:eastAsia="Arial" w:hAnsi="Arial" w:cs="Arial"/>
-          <w:sz w:val="20"/>
-          <w:szCs w:val="20"/>
-          <w:b/>
-          <w:i/>
-          <w:color w:val="3f3f3f"/>
-        </w:rPr>
-        <w:t xml:space="preserve">á</w:t>
-      </w:r>
-      <w:r>
-        <w:rPr>
-          <w:rFonts w:ascii="Arial" w:eastAsia="Arial" w:hAnsi="Arial" w:cs="Arial"/>
-          <w:sz w:val="20"/>
-          <w:szCs w:val="20"/>
-          <w:b/>
-          <w:i/>
-          <w:color w:val="3f3f3f"/>
-        </w:rPr>
-        <w:t xml:space="preserve">kazn</w:t>
-      </w:r>
-      <w:r>
-        <w:rPr>
-          <w:rFonts w:ascii="Arial" w:eastAsia="Arial" w:hAnsi="Arial" w:cs="Arial"/>
-          <w:sz w:val="20"/>
-          <w:szCs w:val="20"/>
-          <w:b/>
-          <w:i/>
-          <w:color w:val="3f3f3f"/>
-        </w:rPr>
-        <w:t xml:space="preserve">í</w:t>
-      </w:r>
-      <w:r>
-        <w:rPr>
-          <w:rFonts w:ascii="Arial" w:eastAsia="Arial" w:hAnsi="Arial" w:cs="Arial"/>
-          <w:sz w:val="20"/>
-          <w:szCs w:val="20"/>
-          <w:b/>
-          <w:i/>
-          <w:color w:val="3f3f3f"/>
-        </w:rPr>
-        <w:t xml:space="preserve">k</w:t>
+        <w:t xml:space="preserve">Zamestnanec recepcie</w:t>
       </w:r>
     </w:p>
     <w:tbl>
@@ -16792,108 +17486,71 @@
           <w:color w:val="000000"/>
         </w:rPr>
       </w:pPr>
-      <w:bookmarkStart w:id="58" w:name="BKM_6A0F1B87_D891_456F_98C4_500848091AFF_END"/>
+      <w:r>
+        <w:rPr>
+          <w:rFonts w:ascii="Times New Roman" w:eastAsia="Times New Roman" w:hAnsi="Times New Roman" w:cs="Times New Roman"/>
+          <w:sz w:val="20"/>
+          <w:szCs w:val="20"/>
+          <w:color w:val="000000"/>
+        </w:rPr>
+        <w:t xml:space="preserve">Zamestnanec recepcie je zodpovedný za vybavovanie prichádzajúcich a odchádzajúcich zákazníkov hotela. Jeho </w:t>
+      </w:r>
+      <w:r>
+        <w:rPr>
+          <w:rFonts w:ascii="Times New Roman" w:eastAsia="Times New Roman" w:hAnsi="Times New Roman" w:cs="Times New Roman"/>
+          <w:sz w:val="20"/>
+          <w:szCs w:val="20"/>
+          <w:color w:val="000000"/>
+        </w:rPr>
+        <w:t xml:space="preserve">interakcia so systémom bude kontrolovanie rezervácií, odhlásenie rezervácií. Tie</w:t>
+      </w:r>
+      <w:r>
+        <w:rPr>
+          <w:rFonts w:ascii="Times New Roman" w:eastAsia="Times New Roman" w:hAnsi="Times New Roman" w:cs="Times New Roman"/>
+          <w:sz w:val="20"/>
+          <w:szCs w:val="20"/>
+          <w:color w:val="000000"/>
+        </w:rPr>
+        <w:t xml:space="preserve">ž</w:t>
+      </w:r>
+      <w:r>
+        <w:rPr>
+          <w:rFonts w:ascii="Times New Roman" w:eastAsia="Times New Roman" w:hAnsi="Times New Roman" w:cs="Times New Roman"/>
+          <w:sz w:val="20"/>
+          <w:szCs w:val="20"/>
+          <w:color w:val="000000"/>
+        </w:rPr>
+        <w:t xml:space="preserve"> bude rie</w:t>
+      </w:r>
+      <w:r>
+        <w:rPr>
+          <w:rFonts w:ascii="Times New Roman" w:eastAsia="Times New Roman" w:hAnsi="Times New Roman" w:cs="Times New Roman"/>
+          <w:sz w:val="20"/>
+          <w:szCs w:val="20"/>
+          <w:color w:val="000000"/>
+        </w:rPr>
+        <w:t xml:space="preserve">š</w:t>
+      </w:r>
+      <w:r>
+        <w:rPr>
+          <w:rFonts w:ascii="Times New Roman" w:eastAsia="Times New Roman" w:hAnsi="Times New Roman" w:cs="Times New Roman"/>
+          <w:sz w:val="20"/>
+          <w:szCs w:val="20"/>
+          <w:color w:val="000000"/>
+        </w:rPr>
+        <w:t xml:space="preserve">it a hlásit poruchy </w:t>
+      </w:r>
+      <w:r>
+        <w:rPr>
+          <w:rFonts w:ascii="Times New Roman" w:eastAsia="Times New Roman" w:hAnsi="Times New Roman" w:cs="Times New Roman"/>
+          <w:sz w:val="20"/>
+          <w:szCs w:val="20"/>
+          <w:color w:val="000000"/>
+        </w:rPr>
+        <w:t xml:space="preserve">do systému.</w:t>
+      </w:r>
+      <w:bookmarkStart w:id="58" w:name="BKM_8B81AF78_8017_41C7_849F_3FA9F8E0F333_END"/>
       <w:bookmarkEnd w:id="58"/>
-      <w:bookmarkStart w:id="59" w:name="AKTÉRI_END"/>
-      <w:bookmarkEnd w:id="59"/>
-      <w:bookmarkStart w:id="60" w:name="BKM_E54F326E_E80C_45BE_8E93_E29EDE329ECD_END"/>
-      <w:bookmarkEnd w:id="60"/>
-      <w:r>
-        <w:rPr>
-          <w:rFonts w:ascii="Times New Roman" w:eastAsia="Times New Roman" w:hAnsi="Times New Roman" w:cs="Times New Roman"/>
-          <w:sz w:val="20"/>
-          <w:szCs w:val="20"/>
-          <w:color w:val="000000"/>
-        </w:rPr>
-      </w:r>
-    </w:p>
-    <w:p>
-      <w:pPr>
-        <w:pStyle w:val="heading2"/>
-        <w:keepLines/>
-        <w:spacing w:before="180" w:after="80" w:line="240"/>
-        <w:rPr>
-          <w:rFonts w:hint="default"/>
-          <w:sz w:val="36"/>
-          <w:szCs w:val="36"/>
-          <w:b/>
-          <w:color w:val="000000"/>
-        </w:rPr>
-      </w:pPr>
-      <w:r>
-        <w:rPr>
-          <w:rFonts w:ascii="Arial" w:eastAsia="Arial" w:hAnsi="Arial" w:cs="Arial"/>
-          <w:sz w:val="36"/>
-          <w:szCs w:val="36"/>
-          <w:b/>
-          <w:color w:val="000000"/>
-        </w:rPr>
-        <w:t xml:space="preserve">Z</w:t>
-      </w:r>
-      <w:bookmarkStart w:id="61" w:name="ZDROJE_START"/>
-      <w:bookmarkEnd w:id="61"/>
-      <w:bookmarkStart w:id="62" w:name="BKM_F45115C7_FA9F_4C07_8BA2_0E1BC9802A01_START"/>
-      <w:bookmarkEnd w:id="62"/>
-      <w:r>
-        <w:rPr>
-          <w:rFonts w:ascii="Arial" w:eastAsia="Arial" w:hAnsi="Arial" w:cs="Arial"/>
-          <w:sz w:val="36"/>
-          <w:szCs w:val="36"/>
-          <w:b/>
-          <w:color w:val="000000"/>
-        </w:rPr>
-        <w:t xml:space="preserve">droje</w:t>
-      </w:r>
-      <w:r>
-        <w:rPr>
-          <w:rFonts w:ascii="Arial" w:eastAsia="Arial" w:hAnsi="Arial" w:cs="Arial"/>
-          <w:sz w:val="36"/>
-          <w:szCs w:val="36"/>
-          <w:b/>
-          <w:color w:val="000000"/>
-        </w:rPr>
-      </w:r>
-    </w:p>
-    <w:p>
-      <w:pPr>
-        <w:pStyle w:val="Author"/>
-        <w:numId w:val="0"/>
-        <w:ilvl w:val="0"/>
-        <w:jc w:val="right"/>
-        <w:keepLines/>
-        <w:spacing w:before="60" w:after="60" w:line="240"/>
-        <w:rPr>
-          <w:rFonts w:hint="default"/>
-          <w:sz w:val="20"/>
-          <w:szCs w:val="20"/>
-          <w:i/>
-          <w:color w:val="000000"/>
-        </w:rPr>
-      </w:pPr>
-      <w:r>
-        <w:rPr>
-          <w:rFonts w:ascii="Times New Roman" w:eastAsia="Times New Roman" w:hAnsi="Times New Roman" w:cs="Times New Roman"/>
-          <w:sz w:val="20"/>
-          <w:szCs w:val="20"/>
-          <w:i/>
-          <w:color w:val="000000"/>
-        </w:rPr>
-      </w:r>
-    </w:p>
-    <w:p>
-      <w:pPr>
-        <w:pStyle w:val="Normal"/>
-        <w:numId w:val="0"/>
-        <w:ilvl w:val="0"/>
-        <w:jc w:val="both"/>
-        <w:spacing w:before="0" w:after="0" w:line="240"/>
-        <w:rPr>
-          <w:rFonts w:hint="default"/>
-          <w:sz w:val="20"/>
-          <w:szCs w:val="20"/>
-          <w:color w:val="000000"/>
-        </w:rPr>
-      </w:pPr>
       <w:r>
         <w:rPr>
           <w:rFonts w:ascii="Times New Roman" w:eastAsia="Times New Roman" w:hAnsi="Times New Roman" w:cs="Times New Roman"/>
@@ -16918,8 +17575,8 @@
           <w:color w:val="3f3f3f"/>
         </w:rPr>
       </w:pPr>
-      <w:bookmarkStart w:id="63" w:name="BKM_EF914340_5D36_41A3_BCC0_A87325D839D3_START"/>
-      <w:bookmarkEnd w:id="63"/>
+      <w:bookmarkStart w:id="59" w:name="BKM_6A0F1B87_D891_456F_98C4_500848091AFF_START"/>
+      <w:bookmarkEnd w:id="59"/>
       <w:r>
         <w:rPr>
           <w:rFonts w:ascii="Arial" w:eastAsia="Arial" w:hAnsi="Arial" w:cs="Arial"/>
@@ -16929,7 +17586,51 @@
           <w:i/>
           <w:color w:val="3f3f3f"/>
         </w:rPr>
-        <w:t xml:space="preserve">Faktura</w:t>
+        <w:t xml:space="preserve">Z</w:t>
+      </w:r>
+      <w:r>
+        <w:rPr>
+          <w:rFonts w:ascii="Arial" w:eastAsia="Arial" w:hAnsi="Arial" w:cs="Arial"/>
+          <w:sz w:val="20"/>
+          <w:szCs w:val="20"/>
+          <w:b/>
+          <w:i/>
+          <w:color w:val="3f3f3f"/>
+        </w:rPr>
+        <w:t xml:space="preserve">á</w:t>
+      </w:r>
+      <w:r>
+        <w:rPr>
+          <w:rFonts w:ascii="Arial" w:eastAsia="Arial" w:hAnsi="Arial" w:cs="Arial"/>
+          <w:sz w:val="20"/>
+          <w:szCs w:val="20"/>
+          <w:b/>
+          <w:i/>
+          <w:color w:val="3f3f3f"/>
+        </w:rPr>
+        <w:t xml:space="preserve">kazn</w:t>
+      </w:r>
+      <w:r>
+        <w:rPr>
+          <w:rFonts w:ascii="Arial" w:eastAsia="Arial" w:hAnsi="Arial" w:cs="Arial"/>
+          <w:sz w:val="20"/>
+          <w:szCs w:val="20"/>
+          <w:b/>
+          <w:i/>
+          <w:color w:val="3f3f3f"/>
+        </w:rPr>
+        <w:t xml:space="preserve">í</w:t>
+      </w:r>
+      <w:r>
+        <w:rPr>
+          <w:rFonts w:ascii="Arial" w:eastAsia="Arial" w:hAnsi="Arial" w:cs="Arial"/>
+          <w:sz w:val="20"/>
+          <w:szCs w:val="20"/>
+          <w:b/>
+          <w:i/>
+          <w:color w:val="3f3f3f"/>
+        </w:rPr>
+        <w:t xml:space="preserve">k</w:t>
       </w:r>
     </w:p>
     <w:tbl>
@@ -16986,33 +17687,6 @@
                 <w:szCs w:val="18"/>
                 <w:color w:val="000000"/>
               </w:rPr>
-              <w:t xml:space="preserve">«</w:t>
-            </w:r>
-            <w:r>
-              <w:rPr>
-                <w:rFonts w:ascii="Times New Roman" w:eastAsia="Times New Roman" w:hAnsi="Times New Roman" w:cs="Times New Roman"/>
-                <w:sz w:val="18"/>
-                <w:szCs w:val="18"/>
-                <w:color w:val="000000"/>
-              </w:rPr>
-              <w:t xml:space="preserve">information</w:t>
-            </w:r>
-            <w:r>
-              <w:rPr>
-                <w:rFonts w:ascii="Times New Roman" w:eastAsia="Times New Roman" w:hAnsi="Times New Roman" w:cs="Times New Roman"/>
-                <w:sz w:val="18"/>
-                <w:szCs w:val="18"/>
-                <w:color w:val="000000"/>
-              </w:rPr>
-              <w:t xml:space="preserve">»</w:t>
-            </w:r>
-            <w:r>
-              <w:rPr>
-                <w:rFonts w:ascii="Times New Roman" w:eastAsia="Times New Roman" w:hAnsi="Times New Roman" w:cs="Times New Roman"/>
-                <w:sz w:val="18"/>
-                <w:szCs w:val="18"/>
-                <w:color w:val="000000"/>
-              </w:rPr>
             </w:r>
           </w:p>
         </w:tc>
@@ -17056,7 +17730,7 @@
                 <w:i/>
                 <w:color w:val="000000"/>
               </w:rPr>
-              <w:t xml:space="preserve">Timo</w:t>
+              <w:t xml:space="preserve">Kesler</w:t>
             </w:r>
           </w:p>
         </w:tc>
@@ -17076,8 +17750,207 @@
           <w:color w:val="000000"/>
         </w:rPr>
       </w:pPr>
-      <w:bookmarkStart w:id="64" w:name="BKM_EF914340_5D36_41A3_BCC0_A87325D839D3_END"/>
+      <w:r>
+        <w:rPr>
+          <w:rFonts w:ascii="Times New Roman" w:eastAsia="Times New Roman" w:hAnsi="Times New Roman" w:cs="Times New Roman"/>
+          <w:sz w:val="20"/>
+          <w:szCs w:val="20"/>
+          <w:color w:val="000000"/>
+        </w:rPr>
+        <w:t xml:space="preserve">Zákazník je host hotela ktorý bud si vytvára alebo u</w:t>
+      </w:r>
+      <w:r>
+        <w:rPr>
+          <w:rFonts w:ascii="Times New Roman" w:eastAsia="Times New Roman" w:hAnsi="Times New Roman" w:cs="Times New Roman"/>
+          <w:sz w:val="20"/>
+          <w:szCs w:val="20"/>
+          <w:color w:val="000000"/>
+        </w:rPr>
+        <w:t xml:space="preserve">ž</w:t>
+      </w:r>
+      <w:r>
+        <w:rPr>
+          <w:rFonts w:ascii="Times New Roman" w:eastAsia="Times New Roman" w:hAnsi="Times New Roman" w:cs="Times New Roman"/>
+          <w:sz w:val="20"/>
+          <w:szCs w:val="20"/>
+          <w:color w:val="000000"/>
+        </w:rPr>
+        <w:t xml:space="preserve"> má rezervovanú hotelovú izbu. Informácie o zákazníkovi v </w:t>
+      </w:r>
+      <w:r>
+        <w:rPr>
+          <w:rFonts w:ascii="Times New Roman" w:eastAsia="Times New Roman" w:hAnsi="Times New Roman" w:cs="Times New Roman"/>
+          <w:sz w:val="20"/>
+          <w:szCs w:val="20"/>
+          <w:color w:val="000000"/>
+        </w:rPr>
+        <w:t xml:space="preserve">plnom znení, budú uchovávané len do ukoncenia jeho pobytu v hoteli. Zákazník je povinný re</w:t>
+      </w:r>
+      <w:r>
+        <w:rPr>
+          <w:rFonts w:ascii="Times New Roman" w:eastAsia="Times New Roman" w:hAnsi="Times New Roman" w:cs="Times New Roman"/>
+          <w:sz w:val="20"/>
+          <w:szCs w:val="20"/>
+          <w:color w:val="000000"/>
+        </w:rPr>
+        <w:t xml:space="preserve">š</w:t>
+      </w:r>
+      <w:r>
+        <w:rPr>
+          <w:rFonts w:ascii="Times New Roman" w:eastAsia="Times New Roman" w:hAnsi="Times New Roman" w:cs="Times New Roman"/>
+          <w:sz w:val="20"/>
+          <w:szCs w:val="20"/>
+          <w:color w:val="000000"/>
+        </w:rPr>
+        <w:t xml:space="preserve">pektovat v</w:t>
+      </w:r>
+      <w:r>
+        <w:rPr>
+          <w:rFonts w:ascii="Times New Roman" w:eastAsia="Times New Roman" w:hAnsi="Times New Roman" w:cs="Times New Roman"/>
+          <w:sz w:val="20"/>
+          <w:szCs w:val="20"/>
+          <w:color w:val="000000"/>
+        </w:rPr>
+        <w:t xml:space="preserve">š</w:t>
+      </w:r>
+      <w:r>
+        <w:rPr>
+          <w:rFonts w:ascii="Times New Roman" w:eastAsia="Times New Roman" w:hAnsi="Times New Roman" w:cs="Times New Roman"/>
+          <w:sz w:val="20"/>
+          <w:szCs w:val="20"/>
+          <w:color w:val="000000"/>
+        </w:rPr>
+        <w:t xml:space="preserve">etky </w:t>
+      </w:r>
+      <w:r>
+        <w:rPr>
+          <w:rFonts w:ascii="Times New Roman" w:eastAsia="Times New Roman" w:hAnsi="Times New Roman" w:cs="Times New Roman"/>
+          <w:sz w:val="20"/>
+          <w:szCs w:val="20"/>
+          <w:color w:val="000000"/>
+        </w:rPr>
+        <w:t xml:space="preserve">zmluvnou podlo</w:t>
+      </w:r>
+      <w:r>
+        <w:rPr>
+          <w:rFonts w:ascii="Times New Roman" w:eastAsia="Times New Roman" w:hAnsi="Times New Roman" w:cs="Times New Roman"/>
+          <w:sz w:val="20"/>
+          <w:szCs w:val="20"/>
+          <w:color w:val="000000"/>
+        </w:rPr>
+        <w:t xml:space="preserve">ž</w:t>
+      </w:r>
+      <w:r>
+        <w:rPr>
+          <w:rFonts w:ascii="Times New Roman" w:eastAsia="Times New Roman" w:hAnsi="Times New Roman" w:cs="Times New Roman"/>
+          <w:sz w:val="20"/>
+          <w:szCs w:val="20"/>
+          <w:color w:val="000000"/>
+        </w:rPr>
+        <w:t xml:space="preserve">ené pravidlá a povinnosti.</w:t>
+      </w:r>
+      <w:bookmarkStart w:id="60" w:name="BKM_6A0F1B87_D891_456F_98C4_500848091AFF_END"/>
+      <w:bookmarkEnd w:id="60"/>
+      <w:bookmarkStart w:id="61" w:name="AKTÉRI_END"/>
+      <w:bookmarkEnd w:id="61"/>
+      <w:bookmarkStart w:id="62" w:name="BKM_E54F326E_E80C_45BE_8E93_E29EDE329ECD_END"/>
+      <w:bookmarkEnd w:id="62"/>
+      <w:r>
+        <w:rPr>
+          <w:rFonts w:ascii="Times New Roman" w:eastAsia="Times New Roman" w:hAnsi="Times New Roman" w:cs="Times New Roman"/>
+          <w:sz w:val="20"/>
+          <w:szCs w:val="20"/>
+          <w:color w:val="000000"/>
+        </w:rPr>
+      </w:r>
+    </w:p>
+    <w:p>
+      <w:pPr>
+        <w:pStyle w:val="heading2"/>
+        <w:keepLines/>
+        <w:spacing w:before="180" w:after="80" w:line="240"/>
+        <w:rPr>
+          <w:rFonts w:hint="default"/>
+          <w:sz w:val="36"/>
+          <w:szCs w:val="36"/>
+          <w:b/>
+          <w:color w:val="000000"/>
+        </w:rPr>
+      </w:pPr>
+      <w:r>
+        <w:rPr>
+          <w:rFonts w:ascii="Arial" w:eastAsia="Arial" w:hAnsi="Arial" w:cs="Arial"/>
+          <w:sz w:val="36"/>
+          <w:szCs w:val="36"/>
+          <w:b/>
+          <w:color w:val="000000"/>
+        </w:rPr>
+        <w:t xml:space="preserve">Z</w:t>
+      </w:r>
+      <w:bookmarkStart w:id="63" w:name="ZDROJE_START"/>
+      <w:bookmarkEnd w:id="63"/>
+      <w:bookmarkStart w:id="64" w:name="BKM_F45115C7_FA9F_4C07_8BA2_0E1BC9802A01_START"/>
       <w:bookmarkEnd w:id="64"/>
+      <w:r>
+        <w:rPr>
+          <w:rFonts w:ascii="Arial" w:eastAsia="Arial" w:hAnsi="Arial" w:cs="Arial"/>
+          <w:sz w:val="36"/>
+          <w:szCs w:val="36"/>
+          <w:b/>
+          <w:color w:val="000000"/>
+        </w:rPr>
+        <w:t xml:space="preserve">droje</w:t>
+      </w:r>
+      <w:r>
+        <w:rPr>
+          <w:rFonts w:ascii="Arial" w:eastAsia="Arial" w:hAnsi="Arial" w:cs="Arial"/>
+          <w:sz w:val="36"/>
+          <w:szCs w:val="36"/>
+          <w:b/>
+          <w:color w:val="000000"/>
+        </w:rPr>
+      </w:r>
+    </w:p>
+    <w:p>
+      <w:pPr>
+        <w:pStyle w:val="Author"/>
+        <w:numId w:val="0"/>
+        <w:ilvl w:val="0"/>
+        <w:jc w:val="right"/>
+        <w:keepLines/>
+        <w:spacing w:before="60" w:after="60" w:line="240"/>
+        <w:rPr>
+          <w:rFonts w:hint="default"/>
+          <w:sz w:val="20"/>
+          <w:szCs w:val="20"/>
+          <w:i/>
+          <w:color w:val="000000"/>
+        </w:rPr>
+      </w:pPr>
+      <w:r>
+        <w:rPr>
+          <w:rFonts w:ascii="Times New Roman" w:eastAsia="Times New Roman" w:hAnsi="Times New Roman" w:cs="Times New Roman"/>
+          <w:sz w:val="20"/>
+          <w:szCs w:val="20"/>
+          <w:i/>
+          <w:color w:val="000000"/>
+        </w:rPr>
+      </w:r>
+    </w:p>
+    <w:p>
+      <w:pPr>
+        <w:pStyle w:val="Normal"/>
+        <w:numId w:val="0"/>
+        <w:ilvl w:val="0"/>
+        <w:jc w:val="both"/>
+        <w:spacing w:before="0" w:after="0" w:line="240"/>
+        <w:rPr>
+          <w:rFonts w:hint="default"/>
+          <w:sz w:val="20"/>
+          <w:szCs w:val="20"/>
+          <w:color w:val="000000"/>
+        </w:rPr>
+      </w:pPr>
       <w:r>
         <w:rPr>
           <w:rFonts w:ascii="Times New Roman" w:eastAsia="Times New Roman" w:hAnsi="Times New Roman" w:cs="Times New Roman"/>
@@ -17102,7 +17975,7 @@
           <w:color w:val="3f3f3f"/>
         </w:rPr>
       </w:pPr>
-      <w:bookmarkStart w:id="65" w:name="BKM_E23DBB31_5C28_4802_ADFB_0F766CA702AD_START"/>
+      <w:bookmarkStart w:id="65" w:name="BKM_EF914340_5D36_41A3_BCC0_A87325D839D3_START"/>
       <w:bookmarkEnd w:id="65"/>
       <w:r>
         <w:rPr>
@@ -17113,7 +17986,7 @@
           <w:i/>
           <w:color w:val="3f3f3f"/>
         </w:rPr>
-        <w:t xml:space="preserve">Informacie o poruche</w:t>
+        <w:t xml:space="preserve">Faktura</w:t>
       </w:r>
     </w:p>
     <w:tbl>
@@ -17179,7 +18052,7 @@
                 <w:szCs w:val="18"/>
                 <w:color w:val="000000"/>
               </w:rPr>
-              <w:t xml:space="preserve">resource</w:t>
+              <w:t xml:space="preserve">information</w:t>
             </w:r>
             <w:r>
               <w:rPr>
@@ -17260,7 +18133,61 @@
           <w:color w:val="000000"/>
         </w:rPr>
       </w:pPr>
-      <w:bookmarkStart w:id="66" w:name="BKM_E23DBB31_5C28_4802_ADFB_0F766CA702AD_END"/>
+      <w:r>
+        <w:rPr>
+          <w:rFonts w:ascii="Times New Roman" w:eastAsia="Times New Roman" w:hAnsi="Times New Roman" w:cs="Times New Roman"/>
+          <w:sz w:val="20"/>
+          <w:szCs w:val="20"/>
+          <w:color w:val="000000"/>
+        </w:rPr>
+        <w:t xml:space="preserve">Faktúra bude podla </w:t>
+      </w:r>
+      <w:r>
+        <w:rPr>
+          <w:rFonts w:ascii="Times New Roman" w:eastAsia="Times New Roman" w:hAnsi="Times New Roman" w:cs="Times New Roman"/>
+          <w:sz w:val="20"/>
+          <w:szCs w:val="20"/>
+          <w:color w:val="000000"/>
+        </w:rPr>
+        <w:t xml:space="preserve">š</w:t>
+      </w:r>
+      <w:r>
+        <w:rPr>
+          <w:rFonts w:ascii="Times New Roman" w:eastAsia="Times New Roman" w:hAnsi="Times New Roman" w:cs="Times New Roman"/>
+          <w:sz w:val="20"/>
+          <w:szCs w:val="20"/>
+          <w:color w:val="000000"/>
+        </w:rPr>
+        <w:t xml:space="preserve">ablóny vygenerovaná faktúra po zaplatení rezervácie. Pre ka</w:t>
+      </w:r>
+      <w:r>
+        <w:rPr>
+          <w:rFonts w:ascii="Times New Roman" w:eastAsia="Times New Roman" w:hAnsi="Times New Roman" w:cs="Times New Roman"/>
+          <w:sz w:val="20"/>
+          <w:szCs w:val="20"/>
+          <w:color w:val="000000"/>
+        </w:rPr>
+        <w:t xml:space="preserve">ž</w:t>
+      </w:r>
+      <w:r>
+        <w:rPr>
+          <w:rFonts w:ascii="Times New Roman" w:eastAsia="Times New Roman" w:hAnsi="Times New Roman" w:cs="Times New Roman"/>
+          <w:sz w:val="20"/>
+          <w:szCs w:val="20"/>
+          <w:color w:val="000000"/>
+        </w:rPr>
+        <w:t xml:space="preserve">dú rezerváciu bude existovat </w:t>
+      </w:r>
+      <w:r>
+        <w:rPr>
+          <w:rFonts w:ascii="Times New Roman" w:eastAsia="Times New Roman" w:hAnsi="Times New Roman" w:cs="Times New Roman"/>
+          <w:sz w:val="20"/>
+          <w:szCs w:val="20"/>
+          <w:color w:val="000000"/>
+        </w:rPr>
+        <w:t xml:space="preserve">unikátna faktúra.</w:t>
+      </w:r>
+      <w:bookmarkStart w:id="66" w:name="BKM_EF914340_5D36_41A3_BCC0_A87325D839D3_END"/>
       <w:bookmarkEnd w:id="66"/>
       <w:r>
         <w:rPr>
@@ -17286,7 +18213,7 @@
           <w:color w:val="3f3f3f"/>
         </w:rPr>
       </w:pPr>
-      <w:bookmarkStart w:id="67" w:name="BKM_240C9FD8_F80C_4B42_8929_D0790127214A_START"/>
+      <w:bookmarkStart w:id="67" w:name="BKM_E23DBB31_5C28_4802_ADFB_0F766CA702AD_START"/>
       <w:bookmarkEnd w:id="67"/>
       <w:r>
         <w:rPr>
@@ -17297,7 +18224,7 @@
           <w:i/>
           <w:color w:val="3f3f3f"/>
         </w:rPr>
-        <w:t xml:space="preserve">Informacie o zakaznikovy</w:t>
+        <w:t xml:space="preserve">Informacie o poruche</w:t>
       </w:r>
     </w:p>
     <w:tbl>
@@ -17444,7 +18371,52 @@
           <w:color w:val="000000"/>
         </w:rPr>
       </w:pPr>
-      <w:bookmarkStart w:id="68" w:name="BKM_240C9FD8_F80C_4B42_8929_D0790127214A_END"/>
+      <w:r>
+        <w:rPr>
+          <w:rFonts w:ascii="Times New Roman" w:eastAsia="Times New Roman" w:hAnsi="Times New Roman" w:cs="Times New Roman"/>
+          <w:sz w:val="20"/>
+          <w:szCs w:val="20"/>
+          <w:color w:val="000000"/>
+        </w:rPr>
+        <w:t xml:space="preserve">Informácie o poruche budú dáta ktoré budú do systému zadávané zamestnancami alebo zákazníkom. Tieto údaje </w:t>
+      </w:r>
+      <w:r>
+        <w:rPr>
+          <w:rFonts w:ascii="Times New Roman" w:eastAsia="Times New Roman" w:hAnsi="Times New Roman" w:cs="Times New Roman"/>
+          <w:sz w:val="20"/>
+          <w:szCs w:val="20"/>
+          <w:color w:val="000000"/>
+        </w:rPr>
+        <w:t xml:space="preserve">budú dalej spracované a vyhodnotené Vedúcim prevádzky a ich obsah bude zaslaný konkrétnemu </w:t>
+      </w:r>
+      <w:r>
+        <w:rPr>
+          <w:rFonts w:ascii="Times New Roman" w:eastAsia="Times New Roman" w:hAnsi="Times New Roman" w:cs="Times New Roman"/>
+          <w:sz w:val="20"/>
+          <w:szCs w:val="20"/>
+          <w:color w:val="000000"/>
+        </w:rPr>
+        <w:t xml:space="preserve">zamestnancovi na vykonanie opatrení na vyrie</w:t>
+      </w:r>
+      <w:r>
+        <w:rPr>
+          <w:rFonts w:ascii="Times New Roman" w:eastAsia="Times New Roman" w:hAnsi="Times New Roman" w:cs="Times New Roman"/>
+          <w:sz w:val="20"/>
+          <w:szCs w:val="20"/>
+          <w:color w:val="000000"/>
+        </w:rPr>
+        <w:t xml:space="preserve">š</w:t>
+      </w:r>
+      <w:r>
+        <w:rPr>
+          <w:rFonts w:ascii="Times New Roman" w:eastAsia="Times New Roman" w:hAnsi="Times New Roman" w:cs="Times New Roman"/>
+          <w:sz w:val="20"/>
+          <w:szCs w:val="20"/>
+          <w:color w:val="000000"/>
+        </w:rPr>
+        <w:t xml:space="preserve">enie problému.</w:t>
+      </w:r>
+      <w:bookmarkStart w:id="68" w:name="BKM_E23DBB31_5C28_4802_ADFB_0F766CA702AD_END"/>
       <w:bookmarkEnd w:id="68"/>
       <w:r>
         <w:rPr>
@@ -17470,7 +18442,7 @@
           <w:color w:val="3f3f3f"/>
         </w:rPr>
       </w:pPr>
-      <w:bookmarkStart w:id="69" w:name="BKM_B25C51A0_77DE_450C_A621_61DBFCF35DF2_START"/>
+      <w:bookmarkStart w:id="69" w:name="BKM_240C9FD8_F80C_4B42_8929_D0790127214A_START"/>
       <w:bookmarkEnd w:id="69"/>
       <w:r>
         <w:rPr>
@@ -17481,7 +18453,7 @@
           <w:i/>
           <w:color w:val="3f3f3f"/>
         </w:rPr>
-        <w:t xml:space="preserve">Katalog Izieb</w:t>
+        <w:t xml:space="preserve">Informacie o zakaznikovy</w:t>
       </w:r>
     </w:p>
     <w:tbl>
@@ -17628,7 +18600,52 @@
           <w:color w:val="000000"/>
         </w:rPr>
       </w:pPr>
-      <w:bookmarkStart w:id="70" w:name="BKM_B25C51A0_77DE_450C_A621_61DBFCF35DF2_END"/>
+      <w:r>
+        <w:rPr>
+          <w:rFonts w:ascii="Times New Roman" w:eastAsia="Times New Roman" w:hAnsi="Times New Roman" w:cs="Times New Roman"/>
+          <w:sz w:val="20"/>
+          <w:szCs w:val="20"/>
+          <w:color w:val="000000"/>
+        </w:rPr>
+        <w:t xml:space="preserve">Informácie o zákazníkovi, budú informácie ktoré zákazník bude vyplnat pri registrácii. Tieto dáta budú </w:t>
+      </w:r>
+      <w:r>
+        <w:rPr>
+          <w:rFonts w:ascii="Times New Roman" w:eastAsia="Times New Roman" w:hAnsi="Times New Roman" w:cs="Times New Roman"/>
+          <w:sz w:val="20"/>
+          <w:szCs w:val="20"/>
+          <w:color w:val="000000"/>
+        </w:rPr>
+        <w:t xml:space="preserve">spracované v súlade vyhlá</w:t>
+      </w:r>
+      <w:r>
+        <w:rPr>
+          <w:rFonts w:ascii="Times New Roman" w:eastAsia="Times New Roman" w:hAnsi="Times New Roman" w:cs="Times New Roman"/>
+          <w:sz w:val="20"/>
+          <w:szCs w:val="20"/>
+          <w:color w:val="000000"/>
+        </w:rPr>
+        <w:t xml:space="preserve">š</w:t>
+      </w:r>
+      <w:r>
+        <w:rPr>
+          <w:rFonts w:ascii="Times New Roman" w:eastAsia="Times New Roman" w:hAnsi="Times New Roman" w:cs="Times New Roman"/>
+          <w:sz w:val="20"/>
+          <w:szCs w:val="20"/>
+          <w:color w:val="000000"/>
+        </w:rPr>
+        <w:t xml:space="preserve">ok o GDPR. Systém tieto údaje vyplní do potrebných dokumentov pre príklad </w:t>
+      </w:r>
+      <w:r>
+        <w:rPr>
+          <w:rFonts w:ascii="Times New Roman" w:eastAsia="Times New Roman" w:hAnsi="Times New Roman" w:cs="Times New Roman"/>
+          <w:sz w:val="20"/>
+          <w:szCs w:val="20"/>
+          <w:color w:val="000000"/>
+        </w:rPr>
+        <w:t xml:space="preserve">faktúra o zaplatení.</w:t>
+      </w:r>
+      <w:bookmarkStart w:id="70" w:name="BKM_240C9FD8_F80C_4B42_8929_D0790127214A_END"/>
       <w:bookmarkEnd w:id="70"/>
       <w:r>
         <w:rPr>
@@ -17654,7 +18671,7 @@
           <w:color w:val="3f3f3f"/>
         </w:rPr>
       </w:pPr>
-      <w:bookmarkStart w:id="71" w:name="BKM_9BEFE64D_CEC8_4915_AE9B_83F53E39BCF7_START"/>
+      <w:bookmarkStart w:id="71" w:name="BKM_B25C51A0_77DE_450C_A621_61DBFCF35DF2_START"/>
       <w:bookmarkEnd w:id="71"/>
       <w:r>
         <w:rPr>
@@ -17665,7 +18682,7 @@
           <w:i/>
           <w:color w:val="3f3f3f"/>
         </w:rPr>
-        <w:t xml:space="preserve">Rezervacia</w:t>
+        <w:t xml:space="preserve">Katalog Izieb</w:t>
       </w:r>
     </w:p>
     <w:tbl>
@@ -17731,7 +18748,7 @@
                 <w:szCs w:val="18"/>
                 <w:color w:val="000000"/>
               </w:rPr>
-              <w:t xml:space="preserve">goal</w:t>
+              <w:t xml:space="preserve">resource</w:t>
             </w:r>
             <w:r>
               <w:rPr>
@@ -17812,7 +18829,61 @@
           <w:color w:val="000000"/>
         </w:rPr>
       </w:pPr>
-      <w:bookmarkStart w:id="72" w:name="BKM_9BEFE64D_CEC8_4915_AE9B_83F53E39BCF7_END"/>
+      <w:r>
+        <w:rPr>
+          <w:rFonts w:ascii="Times New Roman" w:eastAsia="Times New Roman" w:hAnsi="Times New Roman" w:cs="Times New Roman"/>
+          <w:sz w:val="20"/>
+          <w:szCs w:val="20"/>
+          <w:color w:val="000000"/>
+        </w:rPr>
+        <w:t xml:space="preserve">Katalóg izieb sú v</w:t>
+      </w:r>
+      <w:r>
+        <w:rPr>
+          <w:rFonts w:ascii="Times New Roman" w:eastAsia="Times New Roman" w:hAnsi="Times New Roman" w:cs="Times New Roman"/>
+          <w:sz w:val="20"/>
+          <w:szCs w:val="20"/>
+          <w:color w:val="000000"/>
+        </w:rPr>
+        <w:t xml:space="preserve">š</w:t>
+      </w:r>
+      <w:r>
+        <w:rPr>
+          <w:rFonts w:ascii="Times New Roman" w:eastAsia="Times New Roman" w:hAnsi="Times New Roman" w:cs="Times New Roman"/>
+          <w:sz w:val="20"/>
+          <w:szCs w:val="20"/>
+          <w:color w:val="000000"/>
+        </w:rPr>
+        <w:t xml:space="preserve">etky izby v hotely s presnými údajmy ako typ, císlo, pocet izieb. Tieto údaje budú tie</w:t>
+      </w:r>
+      <w:r>
+        <w:rPr>
+          <w:rFonts w:ascii="Times New Roman" w:eastAsia="Times New Roman" w:hAnsi="Times New Roman" w:cs="Times New Roman"/>
+          <w:sz w:val="20"/>
+          <w:szCs w:val="20"/>
+          <w:color w:val="000000"/>
+        </w:rPr>
+        <w:t xml:space="preserve">ž</w:t>
+      </w:r>
+      <w:r>
+        <w:rPr>
+          <w:rFonts w:ascii="Times New Roman" w:eastAsia="Times New Roman" w:hAnsi="Times New Roman" w:cs="Times New Roman"/>
+          <w:sz w:val="20"/>
+          <w:szCs w:val="20"/>
+          <w:color w:val="000000"/>
+        </w:rPr>
+        <w:t xml:space="preserve"> </w:t>
+      </w:r>
+      <w:r>
+        <w:rPr>
+          <w:rFonts w:ascii="Times New Roman" w:eastAsia="Times New Roman" w:hAnsi="Times New Roman" w:cs="Times New Roman"/>
+          <w:sz w:val="20"/>
+          <w:szCs w:val="20"/>
+          <w:color w:val="000000"/>
+        </w:rPr>
+        <w:t xml:space="preserve">zabezpecovat aby sa nedalo zarezervovat dvom zákazníkom v rovnaký cas rovnakú izbu.</w:t>
+      </w:r>
+      <w:bookmarkStart w:id="72" w:name="BKM_B25C51A0_77DE_450C_A621_61DBFCF35DF2_END"/>
       <w:bookmarkEnd w:id="72"/>
       <w:r>
         <w:rPr>
@@ -17838,7 +18909,7 @@
           <w:color w:val="3f3f3f"/>
         </w:rPr>
       </w:pPr>
-      <w:bookmarkStart w:id="73" w:name="BKM_76BFC3A6_9646_4124_8CF1_05066763EE2D_START"/>
+      <w:bookmarkStart w:id="73" w:name="BKM_9BEFE64D_CEC8_4915_AE9B_83F53E39BCF7_START"/>
       <w:bookmarkEnd w:id="73"/>
       <w:r>
         <w:rPr>
@@ -17849,7 +18920,7 @@
           <w:i/>
           <w:color w:val="3f3f3f"/>
         </w:rPr>
-        <w:t xml:space="preserve">Sprava o vykonani prace</w:t>
+        <w:t xml:space="preserve">Rezervacia</w:t>
       </w:r>
     </w:p>
     <w:tbl>
@@ -17915,7 +18986,7 @@
                 <w:szCs w:val="18"/>
                 <w:color w:val="000000"/>
               </w:rPr>
-              <w:t xml:space="preserve">information</w:t>
+              <w:t xml:space="preserve">goal</w:t>
             </w:r>
             <w:r>
               <w:rPr>
@@ -17996,7 +19067,7 @@
           <w:color w:val="000000"/>
         </w:rPr>
       </w:pPr>
-      <w:bookmarkStart w:id="74" w:name="BKM_76BFC3A6_9646_4124_8CF1_05066763EE2D_END"/>
+      <w:bookmarkStart w:id="74" w:name="BKM_9BEFE64D_CEC8_4915_AE9B_83F53E39BCF7_END"/>
       <w:bookmarkEnd w:id="74"/>
       <w:r>
         <w:rPr>
@@ -18022,7 +19093,7 @@
           <w:color w:val="3f3f3f"/>
         </w:rPr>
       </w:pPr>
-      <w:bookmarkStart w:id="75" w:name="BKM_2FD5B017_16A6_4F6F_B6AE_9041CB82FE97_START"/>
+      <w:bookmarkStart w:id="75" w:name="BKM_76BFC3A6_9646_4124_8CF1_05066763EE2D_START"/>
       <w:bookmarkEnd w:id="75"/>
       <w:r>
         <w:rPr>
@@ -18033,7 +19104,7 @@
           <w:i/>
           <w:color w:val="3f3f3f"/>
         </w:rPr>
-        <w:t xml:space="preserve">Vyriesenie problemu</w:t>
+        <w:t xml:space="preserve">Sprava o vykonani prace</w:t>
       </w:r>
     </w:p>
     <w:tbl>
@@ -18099,7 +19170,7 @@
                 <w:szCs w:val="18"/>
                 <w:color w:val="000000"/>
               </w:rPr>
-              <w:t xml:space="preserve">goal</w:t>
+              <w:t xml:space="preserve">information</w:t>
             </w:r>
             <w:r>
               <w:rPr>
@@ -18180,7 +19251,115 @@
           <w:color w:val="000000"/>
         </w:rPr>
       </w:pPr>
-      <w:bookmarkStart w:id="76" w:name="BKM_2FD5B017_16A6_4F6F_B6AE_9041CB82FE97_END"/>
+      <w:r>
+        <w:rPr>
+          <w:rFonts w:ascii="Times New Roman" w:eastAsia="Times New Roman" w:hAnsi="Times New Roman" w:cs="Times New Roman"/>
+          <w:sz w:val="20"/>
+          <w:szCs w:val="20"/>
+          <w:color w:val="000000"/>
+        </w:rPr>
+        <w:t xml:space="preserve">Táto správa bude vyplnená po vyrie</w:t>
+      </w:r>
+      <w:r>
+        <w:rPr>
+          <w:rFonts w:ascii="Times New Roman" w:eastAsia="Times New Roman" w:hAnsi="Times New Roman" w:cs="Times New Roman"/>
+          <w:sz w:val="20"/>
+          <w:szCs w:val="20"/>
+          <w:color w:val="000000"/>
+        </w:rPr>
+        <w:t xml:space="preserve">š</w:t>
+      </w:r>
+      <w:r>
+        <w:rPr>
+          <w:rFonts w:ascii="Times New Roman" w:eastAsia="Times New Roman" w:hAnsi="Times New Roman" w:cs="Times New Roman"/>
+          <w:sz w:val="20"/>
+          <w:szCs w:val="20"/>
+          <w:color w:val="000000"/>
+        </w:rPr>
+        <w:t xml:space="preserve">ení alebo vyhodnotení stavu poruchy. Bli</w:t>
+      </w:r>
+      <w:r>
+        <w:rPr>
+          <w:rFonts w:ascii="Times New Roman" w:eastAsia="Times New Roman" w:hAnsi="Times New Roman" w:cs="Times New Roman"/>
+          <w:sz w:val="20"/>
+          <w:szCs w:val="20"/>
+          <w:color w:val="000000"/>
+        </w:rPr>
+        <w:t xml:space="preserve">žš</w:t>
+      </w:r>
+      <w:r>
+        <w:rPr>
+          <w:rFonts w:ascii="Times New Roman" w:eastAsia="Times New Roman" w:hAnsi="Times New Roman" w:cs="Times New Roman"/>
+          <w:sz w:val="20"/>
+          <w:szCs w:val="20"/>
+          <w:color w:val="000000"/>
+        </w:rPr>
+        <w:t xml:space="preserve">ie </w:t>
+      </w:r>
+      <w:r>
+        <w:rPr>
+          <w:rFonts w:ascii="Times New Roman" w:eastAsia="Times New Roman" w:hAnsi="Times New Roman" w:cs="Times New Roman"/>
+          <w:sz w:val="20"/>
+          <w:szCs w:val="20"/>
+          <w:color w:val="000000"/>
+        </w:rPr>
+        <w:t xml:space="preserve">š</w:t>
+      </w:r>
+      <w:r>
+        <w:rPr>
+          <w:rFonts w:ascii="Times New Roman" w:eastAsia="Times New Roman" w:hAnsi="Times New Roman" w:cs="Times New Roman"/>
+          <w:sz w:val="20"/>
+          <w:szCs w:val="20"/>
+          <w:color w:val="000000"/>
+        </w:rPr>
+        <w:t xml:space="preserve">pecifikácie o ich vyplnaní </w:t>
+      </w:r>
+      <w:r>
+        <w:rPr>
+          <w:rFonts w:ascii="Times New Roman" w:eastAsia="Times New Roman" w:hAnsi="Times New Roman" w:cs="Times New Roman"/>
+          <w:sz w:val="20"/>
+          <w:szCs w:val="20"/>
+          <w:color w:val="000000"/>
+        </w:rPr>
+        <w:t xml:space="preserve">obdr</w:t>
+      </w:r>
+      <w:r>
+        <w:rPr>
+          <w:rFonts w:ascii="Times New Roman" w:eastAsia="Times New Roman" w:hAnsi="Times New Roman" w:cs="Times New Roman"/>
+          <w:sz w:val="20"/>
+          <w:szCs w:val="20"/>
+          <w:color w:val="000000"/>
+        </w:rPr>
+        <w:t xml:space="preserve">ž</w:t>
+      </w:r>
+      <w:r>
+        <w:rPr>
+          <w:rFonts w:ascii="Times New Roman" w:eastAsia="Times New Roman" w:hAnsi="Times New Roman" w:cs="Times New Roman"/>
+          <w:sz w:val="20"/>
+          <w:szCs w:val="20"/>
+          <w:color w:val="000000"/>
+        </w:rPr>
+        <w:t xml:space="preserve">ia konkrétny zamestnanci podla potreby a po</w:t>
+      </w:r>
+      <w:r>
+        <w:rPr>
+          <w:rFonts w:ascii="Times New Roman" w:eastAsia="Times New Roman" w:hAnsi="Times New Roman" w:cs="Times New Roman"/>
+          <w:sz w:val="20"/>
+          <w:szCs w:val="20"/>
+          <w:color w:val="000000"/>
+        </w:rPr>
+        <w:t xml:space="preserve">ž</w:t>
+      </w:r>
+      <w:r>
+        <w:rPr>
+          <w:rFonts w:ascii="Times New Roman" w:eastAsia="Times New Roman" w:hAnsi="Times New Roman" w:cs="Times New Roman"/>
+          <w:sz w:val="20"/>
+          <w:szCs w:val="20"/>
+          <w:color w:val="000000"/>
+        </w:rPr>
+        <w:t xml:space="preserve">iadaviek hotela.</w:t>
+      </w:r>
+      <w:bookmarkStart w:id="76" w:name="BKM_76BFC3A6_9646_4124_8CF1_05066763EE2D_END"/>
       <w:bookmarkEnd w:id="76"/>
       <w:r>
         <w:rPr>
@@ -18206,7 +19385,7 @@
           <w:color w:val="3f3f3f"/>
         </w:rPr>
       </w:pPr>
-      <w:bookmarkStart w:id="77" w:name="BKM_9ED7455C_09AE_454B_BE00_340C1F2F4BAB_START"/>
+      <w:bookmarkStart w:id="77" w:name="BKM_2FD5B017_16A6_4F6F_B6AE_9041CB82FE97_START"/>
       <w:bookmarkEnd w:id="77"/>
       <w:r>
         <w:rPr>
@@ -18217,7 +19396,7 @@
           <w:i/>
           <w:color w:val="3f3f3f"/>
         </w:rPr>
-        <w:t xml:space="preserve">Zaznamy rezervacii</w:t>
+        <w:t xml:space="preserve">Vyriesenie problemu</w:t>
       </w:r>
     </w:p>
     <w:tbl>
@@ -18283,7 +19462,7 @@
                 <w:szCs w:val="18"/>
                 <w:color w:val="000000"/>
               </w:rPr>
-              <w:t xml:space="preserve">resource</w:t>
+              <w:t xml:space="preserve">goal</w:t>
             </w:r>
             <w:r>
               <w:rPr>
@@ -18364,7 +19543,7 @@
           <w:color w:val="000000"/>
         </w:rPr>
       </w:pPr>
-      <w:bookmarkStart w:id="78" w:name="BKM_9ED7455C_09AE_454B_BE00_340C1F2F4BAB_END"/>
+      <w:bookmarkStart w:id="78" w:name="BKM_2FD5B017_16A6_4F6F_B6AE_9041CB82FE97_END"/>
       <w:bookmarkEnd w:id="78"/>
       <w:r>
         <w:rPr>
@@ -18390,7 +19569,7 @@
           <w:color w:val="3f3f3f"/>
         </w:rPr>
       </w:pPr>
-      <w:bookmarkStart w:id="79" w:name="BKM_078512A6_F41D_43F3_87D8_1493087EF7F7_START"/>
+      <w:bookmarkStart w:id="79" w:name="BKM_9ED7455C_09AE_454B_BE00_340C1F2F4BAB_START"/>
       <w:bookmarkEnd w:id="79"/>
       <w:r>
         <w:rPr>
@@ -18401,7 +19580,7 @@
           <w:i/>
           <w:color w:val="3f3f3f"/>
         </w:rPr>
-        <w:t xml:space="preserve">Zoznam zamestnancov/oddeleni</w:t>
+        <w:t xml:space="preserve">Zaznamy rezervacii</w:t>
       </w:r>
     </w:p>
     <w:tbl>
@@ -18548,7 +19727,7 @@
           <w:color w:val="000000"/>
         </w:rPr>
       </w:pPr>
-      <w:bookmarkStart w:id="80" w:name="BKM_078512A6_F41D_43F3_87D8_1493087EF7F7_END"/>
+      <w:bookmarkStart w:id="80" w:name="BKM_9ED7455C_09AE_454B_BE00_340C1F2F4BAB_END"/>
       <w:bookmarkEnd w:id="80"/>
       <w:r>
         <w:rPr>
@@ -18574,7 +19753,7 @@
           <w:color w:val="3f3f3f"/>
         </w:rPr>
       </w:pPr>
-      <w:bookmarkStart w:id="81" w:name="BKM_85B613E3_0670_484E_A1C6_F4846430D6FC_START"/>
+      <w:bookmarkStart w:id="81" w:name="BKM_078512A6_F41D_43F3_87D8_1493087EF7F7_START"/>
       <w:bookmarkEnd w:id="81"/>
       <w:r>
         <w:rPr>
@@ -18585,40 +19764,7 @@
           <w:i/>
           <w:color w:val="3f3f3f"/>
         </w:rPr>
-        <w:t xml:space="preserve">Ú</w:t>
-      </w:r>
-      <w:r>
-        <w:rPr>
-          <w:rFonts w:ascii="Arial" w:eastAsia="Arial" w:hAnsi="Arial" w:cs="Arial"/>
-          <w:sz w:val="20"/>
-          <w:szCs w:val="20"/>
-          <w:b/>
-          <w:i/>
-          <w:color w:val="3f3f3f"/>
-        </w:rPr>
-        <w:t xml:space="preserve">dr</w:t>
-      </w:r>
-      <w:r>
-        <w:rPr>
-          <w:rFonts w:ascii="Arial" w:eastAsia="Arial" w:hAnsi="Arial" w:cs="Arial"/>
-          <w:sz w:val="20"/>
-          <w:szCs w:val="20"/>
-          <w:b/>
-          <w:i/>
-          <w:color w:val="3f3f3f"/>
-        </w:rPr>
-        <w:t xml:space="preserve">ž</w:t>
-      </w:r>
-      <w:r>
-        <w:rPr>
-          <w:rFonts w:ascii="Arial" w:eastAsia="Arial" w:hAnsi="Arial" w:cs="Arial"/>
-          <w:sz w:val="20"/>
-          <w:szCs w:val="20"/>
-          <w:b/>
-          <w:i/>
-          <w:color w:val="3f3f3f"/>
-        </w:rPr>
-        <w:t xml:space="preserve">ba hotelu</w:t>
+        <w:t xml:space="preserve">Zoznam zamestnancov/oddeleni</w:t>
       </w:r>
     </w:p>
     <w:tbl>
@@ -18684,7 +19830,7 @@
                 <w:szCs w:val="18"/>
                 <w:color w:val="000000"/>
               </w:rPr>
-              <w:t xml:space="preserve">goal</w:t>
+              <w:t xml:space="preserve">resource</w:t>
             </w:r>
             <w:r>
               <w:rPr>
@@ -18745,7 +19891,7 @@
                 <w:i/>
                 <w:color w:val="000000"/>
               </w:rPr>
-              <w:t xml:space="preserve">Kesler</w:t>
+              <w:t xml:space="preserve">Timo</w:t>
             </w:r>
           </w:p>
         </w:tc>
@@ -18765,947 +19911,8 @@
           <w:color w:val="000000"/>
         </w:rPr>
       </w:pPr>
-      <w:bookmarkStart w:id="82" w:name="BKM_85B613E3_0670_484E_A1C6_F4846430D6FC_END"/>
+      <w:bookmarkStart w:id="82" w:name="BKM_078512A6_F41D_43F3_87D8_1493087EF7F7_END"/>
       <w:bookmarkEnd w:id="82"/>
-      <w:bookmarkStart w:id="83" w:name="ZDROJE_END"/>
-      <w:bookmarkEnd w:id="83"/>
-      <w:bookmarkStart w:id="84" w:name="BKM_F45115C7_FA9F_4C07_8BA2_0E1BC9802A01_END"/>
-      <w:bookmarkEnd w:id="84"/>
-      <w:r>
-        <w:rPr>
-          <w:rFonts w:ascii="Times New Roman" w:eastAsia="Times New Roman" w:hAnsi="Times New Roman" w:cs="Times New Roman"/>
-          <w:sz w:val="20"/>
-          <w:szCs w:val="20"/>
-          <w:color w:val="000000"/>
-        </w:rPr>
-      </w:r>
-    </w:p>
-    <w:p>
-      <w:pPr>
-        <w:pStyle w:val="heading2"/>
-        <w:keepLines/>
-        <w:spacing w:before="180" w:after="80" w:line="240"/>
-        <w:rPr>
-          <w:rFonts w:hint="default"/>
-          <w:sz w:val="36"/>
-          <w:szCs w:val="36"/>
-          <w:b/>
-          <w:color w:val="000000"/>
-        </w:rPr>
-      </w:pPr>
-      <w:r>
-        <w:rPr>
-          <w:rFonts w:ascii="Arial" w:eastAsia="Arial" w:hAnsi="Arial" w:cs="Arial"/>
-          <w:sz w:val="36"/>
-          <w:szCs w:val="36"/>
-          <w:b/>
-          <w:color w:val="000000"/>
-        </w:rPr>
-        <w:t xml:space="preserve">P</w:t>
-      </w:r>
-      <w:bookmarkStart w:id="85" w:name="PROCESY_START"/>
-      <w:bookmarkEnd w:id="85"/>
-      <w:bookmarkStart w:id="86" w:name="BKM_97E8A504_DA19_48C0_9331_48118B91E2AD_START"/>
-      <w:bookmarkEnd w:id="86"/>
-      <w:r>
-        <w:rPr>
-          <w:rFonts w:ascii="Arial" w:eastAsia="Arial" w:hAnsi="Arial" w:cs="Arial"/>
-          <w:sz w:val="36"/>
-          <w:szCs w:val="36"/>
-          <w:b/>
-          <w:color w:val="000000"/>
-        </w:rPr>
-        <w:t xml:space="preserve">rocesy</w:t>
-      </w:r>
-      <w:r>
-        <w:rPr>
-          <w:rFonts w:ascii="Arial" w:eastAsia="Arial" w:hAnsi="Arial" w:cs="Arial"/>
-          <w:sz w:val="36"/>
-          <w:szCs w:val="36"/>
-          <w:b/>
-          <w:color w:val="000000"/>
-        </w:rPr>
-      </w:r>
-    </w:p>
-    <w:p>
-      <w:pPr>
-        <w:pStyle w:val="Author"/>
-        <w:numId w:val="0"/>
-        <w:ilvl w:val="0"/>
-        <w:jc w:val="right"/>
-        <w:keepLines/>
-        <w:spacing w:before="60" w:after="60" w:line="240"/>
-        <w:rPr>
-          <w:rFonts w:hint="default"/>
-          <w:sz w:val="20"/>
-          <w:szCs w:val="20"/>
-          <w:i/>
-          <w:color w:val="000000"/>
-        </w:rPr>
-      </w:pPr>
-      <w:r>
-        <w:rPr>
-          <w:rFonts w:ascii="Times New Roman" w:eastAsia="Times New Roman" w:hAnsi="Times New Roman" w:cs="Times New Roman"/>
-          <w:sz w:val="20"/>
-          <w:szCs w:val="20"/>
-          <w:i/>
-          <w:color w:val="000000"/>
-        </w:rPr>
-      </w:r>
-    </w:p>
-    <w:p>
-      <w:pPr>
-        <w:pStyle w:val="Normal"/>
-        <w:numId w:val="0"/>
-        <w:ilvl w:val="0"/>
-        <w:jc w:val="both"/>
-        <w:spacing w:before="0" w:after="0" w:line="240"/>
-        <w:rPr>
-          <w:rFonts w:hint="default"/>
-          <w:sz w:val="20"/>
-          <w:szCs w:val="20"/>
-          <w:color w:val="000000"/>
-        </w:rPr>
-      </w:pPr>
-      <w:r>
-        <w:rPr>
-          <w:rFonts w:ascii="Times New Roman" w:eastAsia="Times New Roman" w:hAnsi="Times New Roman" w:cs="Times New Roman"/>
-          <w:sz w:val="20"/>
-          <w:szCs w:val="20"/>
-          <w:color w:val="000000"/>
-        </w:rPr>
-      </w:r>
-    </w:p>
-    <w:p>
-      <w:pPr>
-        <w:pStyle w:val="Author"/>
-        <w:numId w:val="0"/>
-        <w:ilvl w:val="0"/>
-        <w:jc w:val="right"/>
-        <w:keepLines/>
-        <w:spacing w:before="60" w:after="60" w:line="240"/>
-        <w:rPr>
-          <w:rFonts w:hint="default"/>
-          <w:sz w:val="20"/>
-          <w:szCs w:val="20"/>
-          <w:i/>
-          <w:color w:val="000000"/>
-        </w:rPr>
-      </w:pPr>
-      <w:bookmarkStart w:id="87" w:name="BKM_BA623797_72EF_4E7B_9255_2E2AE89884C8_START"/>
-      <w:bookmarkEnd w:id="87"/>
-      <w:r>
-        <w:rPr>
-          <w:rFonts w:ascii="Times New Roman" w:eastAsia="Times New Roman" w:hAnsi="Times New Roman" w:cs="Times New Roman"/>
-          <w:sz w:val="20"/>
-          <w:szCs w:val="20"/>
-          <w:i/>
-          <w:color w:val="000000"/>
-        </w:rPr>
-        <w:t xml:space="preserve">Kesler</w:t>
-      </w:r>
-    </w:p>
-    <w:p>
-      <w:pPr>
-        <w:pStyle w:val="DiagramImage"/>
-        <w:numId w:val="0"/>
-        <w:ilvl w:val="0"/>
-        <w:jc w:val="center"/>
-        <w:keepLines/>
-        <w:spacing w:before="60" w:after="60" w:line="240"/>
-        <w:rPr>
-          <w:rFonts w:hint="default"/>
-          <w:sz w:val="20"/>
-          <w:szCs w:val="20"/>
-          <w:color w:val="000000"/>
-        </w:rPr>
-      </w:pPr>
-      <w:r>
-        <w:rPr>
-          <w:sz w:val="0"/>
-          <w:szCs w:val="0"/>
-        </w:rPr>
-        <w:drawing>
-          <wp:inline distT="0" distB="0" distL="0" distR="0">
-            <wp:extent cx="1895475" cy="942975"/>
-            <wp:effectExtent l="0" t="0" r="0" b="0"/>
-            <wp:docPr id="105" descr="" name=""/>
-            <wp:cNvGraphicFramePr>
-              <a:graphicFrameLocks xmlns:a="http://schemas.openxmlformats.org/drawingml/2006/main" noChangeAspect="1"/>
-            </wp:cNvGraphicFramePr>
-            <a:graphic xmlns:a="http://schemas.openxmlformats.org/drawingml/2006/main">
-              <a:graphicData uri="http://schemas.openxmlformats.org/drawingml/2006/picture">
-                <pic:pic xmlns:pic="http://schemas.openxmlformats.org/drawingml/2006/picture">
-                  <pic:nvPicPr>
-                    <pic:cNvPr id="105" name="Picture"/>
-                    <pic:cNvPicPr/>
-                  </pic:nvPicPr>
-                  <pic:blipFill>
-                    <a:blip r:embed="img105"/>
-                    <a:stretch>
-                      <a:fillRect/>
-                    </a:stretch>
-                  </pic:blipFill>
-                  <pic:spPr bwMode="auto">
-                    <a:xfrm>
-                      <a:off x="0" y="0"/>
-                      <a:ext cx="1895475" cy="942975"/>
-                    </a:xfrm>
-                    <a:prstGeom prst="rect">
-                      <a:avLst/>
-                    </a:prstGeom>
-                    <a:noFill/>
-                    <a:ln w="9525">
-                      <a:noFill/>
-                      <a:miter lim="800000"/>
-                      <a:headEnd/>
-                      <a:tailEnd/>
-                    </a:ln>
-                  </pic:spPr>
-                </pic:pic>
-              </a:graphicData>
-            </a:graphic>
-          </wp:inline>
-        </w:drawing>
-      </w:r>
-      <w:r>
-        <w:rPr>
-          <w:rFonts w:ascii="Times New Roman" w:eastAsia="Times New Roman" w:hAnsi="Times New Roman" w:cs="Times New Roman"/>
-          <w:sz w:val="20"/>
-          <w:szCs w:val="20"/>
-          <w:color w:val="000000"/>
-        </w:rPr>
-      </w:r>
-    </w:p>
-    <w:p>
-      <w:pPr>
-        <w:pStyle w:val="DiagramLabel"/>
-        <w:jc w:val="center"/>
-        <w:spacing w:before="60" w:after="240" w:line="240"/>
-        <w:rPr>
-          <w:rFonts w:hint="default"/>
-          <w:sz w:val="16"/>
-          <w:szCs w:val="16"/>
-          <w:color w:val="000000"/>
-        </w:rPr>
-      </w:pPr>
-      <w:r>
-        <w:rPr>
-          <w:rFonts w:ascii="Times New Roman" w:eastAsia="Times New Roman" w:hAnsi="Times New Roman" w:cs="Times New Roman"/>
-          <w:sz w:val="16"/>
-          <w:szCs w:val="16"/>
-          <w:color w:val="000000"/>
-        </w:rPr>
-        <w:t xml:space="preserve">Procesy</w:t>
-      </w:r>
-      <w:r>
-        <w:rPr>
-          <w:rFonts w:ascii="Times New Roman" w:eastAsia="Times New Roman" w:hAnsi="Times New Roman" w:cs="Times New Roman"/>
-          <w:sz w:val="16"/>
-          <w:szCs w:val="16"/>
-          <w:color w:val="000000"/>
-        </w:rPr>
-        <w:t xml:space="preserve"> </w:t>
-      </w:r>
-      <w:bookmarkStart w:id="88" w:name="BKM_BA623797_72EF_4E7B_9255_2E2AE89884C8_END"/>
-      <w:bookmarkEnd w:id="88"/>
-      <w:r>
-        <w:rPr>
-          <w:rFonts w:ascii="Times New Roman" w:eastAsia="Times New Roman" w:hAnsi="Times New Roman" w:cs="Times New Roman"/>
-          <w:sz w:val="16"/>
-          <w:szCs w:val="16"/>
-          <w:color w:val="000000"/>
-        </w:rPr>
-      </w:r>
-    </w:p>
-    <w:p>
-      <w:pPr>
-        <w:pStyle w:val="Paragraph"/>
-        <w:numId w:val="0"/>
-        <w:ilvl w:val="0"/>
-        <w:jc w:val="both"/>
-        <w:spacing w:before="60" w:after="120" w:line="240"/>
-        <w:rPr>
-          <w:rFonts w:hint="default"/>
-          <w:sz w:val="20"/>
-          <w:szCs w:val="20"/>
-          <w:color w:val="000000"/>
-        </w:rPr>
-      </w:pPr>
-      <w:r>
-        <w:rPr>
-          <w:rFonts w:ascii="Times New Roman" w:eastAsia="Times New Roman" w:hAnsi="Times New Roman" w:cs="Times New Roman"/>
-          <w:sz w:val="20"/>
-          <w:szCs w:val="20"/>
-          <w:color w:val="000000"/>
-        </w:rPr>
-      </w:r>
-    </w:p>
-    <w:p>
-      <w:pPr>
-        <w:pStyle w:val="heading3"/>
-        <w:keepLines/>
-        <w:spacing w:before="240" w:after="80" w:line="240"/>
-        <w:rPr>
-          <w:rFonts w:hint="default"/>
-          <w:sz w:val="32"/>
-          <w:szCs w:val="32"/>
-          <w:b/>
-          <w:color w:val="000000"/>
-        </w:rPr>
-      </w:pPr>
-      <w:bookmarkStart w:id="89" w:name="BKM_FA0727CD_DB9D_48AA_B973_ED971E4CA1A9_START"/>
-      <w:bookmarkEnd w:id="89"/>
-      <w:r>
-        <w:rPr>
-          <w:rFonts w:ascii="Arial" w:eastAsia="Arial" w:hAnsi="Arial" w:cs="Arial"/>
-          <w:sz w:val="32"/>
-          <w:szCs w:val="32"/>
-          <w:b/>
-          <w:color w:val="000000"/>
-        </w:rPr>
-        <w:t xml:space="preserve">Nahlasenie poruchy</w:t>
-      </w:r>
-      <w:r>
-        <w:rPr>
-          <w:rFonts w:ascii="Arial" w:eastAsia="Arial" w:hAnsi="Arial" w:cs="Arial"/>
-          <w:sz w:val="32"/>
-          <w:szCs w:val="32"/>
-          <w:b/>
-          <w:color w:val="000000"/>
-        </w:rPr>
-      </w:r>
-    </w:p>
-    <w:p>
-      <w:pPr>
-        <w:pStyle w:val="Author"/>
-        <w:numId w:val="0"/>
-        <w:ilvl w:val="0"/>
-        <w:jc w:val="right"/>
-        <w:keepLines/>
-        <w:spacing w:before="60" w:after="60" w:line="240"/>
-        <w:rPr>
-          <w:rFonts w:hint="default"/>
-          <w:sz w:val="20"/>
-          <w:szCs w:val="20"/>
-          <w:i/>
-          <w:color w:val="000000"/>
-        </w:rPr>
-      </w:pPr>
-      <w:r>
-        <w:rPr>
-          <w:rFonts w:ascii="Times New Roman" w:eastAsia="Times New Roman" w:hAnsi="Times New Roman" w:cs="Times New Roman"/>
-          <w:sz w:val="20"/>
-          <w:szCs w:val="20"/>
-          <w:i/>
-          <w:color w:val="000000"/>
-        </w:rPr>
-        <w:t xml:space="preserve">Kesler</w:t>
-      </w:r>
-      <w:r>
-        <w:rPr>
-          <w:rFonts w:ascii="Times New Roman" w:eastAsia="Times New Roman" w:hAnsi="Times New Roman" w:cs="Times New Roman"/>
-          <w:sz w:val="20"/>
-          <w:szCs w:val="20"/>
-          <w:i/>
-          <w:color w:val="000000"/>
-        </w:rPr>
-      </w:r>
-    </w:p>
-    <w:p>
-      <w:pPr>
-        <w:pStyle w:val="Paragraph"/>
-        <w:numId w:val="0"/>
-        <w:ilvl w:val="0"/>
-        <w:jc w:val="both"/>
-        <w:spacing w:before="60" w:after="120" w:line="240"/>
-        <w:rPr>
-          <w:rFonts w:hint="default"/>
-          <w:sz w:val="20"/>
-          <w:szCs w:val="20"/>
-          <w:color w:val="000000"/>
-        </w:rPr>
-      </w:pPr>
-      <w:r>
-        <w:rPr>
-          <w:rFonts w:ascii="Times New Roman" w:eastAsia="Times New Roman" w:hAnsi="Times New Roman" w:cs="Times New Roman"/>
-          <w:sz w:val="20"/>
-          <w:szCs w:val="20"/>
-          <w:color w:val="000000"/>
-        </w:rPr>
-      </w:r>
-    </w:p>
-    <w:p>
-      <w:pPr>
-        <w:pStyle w:val="Author"/>
-        <w:numId w:val="0"/>
-        <w:ilvl w:val="0"/>
-        <w:jc w:val="right"/>
-        <w:keepLines/>
-        <w:spacing w:before="60" w:after="60" w:line="240"/>
-        <w:rPr>
-          <w:rFonts w:hint="default"/>
-          <w:sz w:val="20"/>
-          <w:szCs w:val="20"/>
-          <w:i/>
-          <w:color w:val="000000"/>
-        </w:rPr>
-      </w:pPr>
-      <w:bookmarkStart w:id="90" w:name="BKM_B37A5F83_CC3F_4671_B495_FDEE37F6B99E_START"/>
-      <w:bookmarkEnd w:id="90"/>
-      <w:bookmarkStart w:id="91" w:name="BKM_8D9045BD_C6CB_410B_A036_A854CC21DB74_START"/>
-      <w:bookmarkEnd w:id="91"/>
-      <w:r>
-        <w:rPr>
-          <w:rFonts w:ascii="Times New Roman" w:eastAsia="Times New Roman" w:hAnsi="Times New Roman" w:cs="Times New Roman"/>
-          <w:sz w:val="20"/>
-          <w:szCs w:val="20"/>
-          <w:i/>
-          <w:color w:val="000000"/>
-        </w:rPr>
-        <w:t xml:space="preserve">Kesler</w:t>
-      </w:r>
-    </w:p>
-    <w:p>
-      <w:pPr>
-        <w:pStyle w:val="DiagramImage"/>
-        <w:numId w:val="0"/>
-        <w:ilvl w:val="0"/>
-        <w:jc w:val="center"/>
-        <w:keepLines/>
-        <w:spacing w:before="60" w:after="60" w:line="240"/>
-        <w:rPr>
-          <w:rFonts w:hint="default"/>
-          <w:sz w:val="20"/>
-          <w:szCs w:val="20"/>
-          <w:color w:val="000000"/>
-        </w:rPr>
-      </w:pPr>
-      <w:r>
-        <w:rPr>
-          <w:sz w:val="0"/>
-          <w:szCs w:val="0"/>
-        </w:rPr>
-        <w:drawing>
-          <wp:inline distT="0" distB="0" distL="0" distR="0">
-            <wp:extent cx="5730875" cy="5923915"/>
-            <wp:effectExtent l="0" t="0" r="0" b="0"/>
-            <wp:docPr id="108" descr="" name=""/>
-            <wp:cNvGraphicFramePr>
-              <a:graphicFrameLocks xmlns:a="http://schemas.openxmlformats.org/drawingml/2006/main" noChangeAspect="1"/>
-            </wp:cNvGraphicFramePr>
-            <a:graphic xmlns:a="http://schemas.openxmlformats.org/drawingml/2006/main">
-              <a:graphicData uri="http://schemas.openxmlformats.org/drawingml/2006/picture">
-                <pic:pic xmlns:pic="http://schemas.openxmlformats.org/drawingml/2006/picture">
-                  <pic:nvPicPr>
-                    <pic:cNvPr id="108" name="Picture"/>
-                    <pic:cNvPicPr/>
-                  </pic:nvPicPr>
-                  <pic:blipFill>
-                    <a:blip r:embed="img108"/>
-                    <a:stretch>
-                      <a:fillRect/>
-                    </a:stretch>
-                  </pic:blipFill>
-                  <pic:spPr bwMode="auto">
-                    <a:xfrm>
-                      <a:off x="0" y="0"/>
-                      <a:ext cx="5730875" cy="5923915"/>
-                    </a:xfrm>
-                    <a:prstGeom prst="rect">
-                      <a:avLst/>
-                    </a:prstGeom>
-                    <a:noFill/>
-                    <a:ln w="9525">
-                      <a:noFill/>
-                      <a:miter lim="800000"/>
-                      <a:headEnd/>
-                      <a:tailEnd/>
-                    </a:ln>
-                  </pic:spPr>
-                </pic:pic>
-              </a:graphicData>
-            </a:graphic>
-          </wp:inline>
-        </w:drawing>
-      </w:r>
-      <w:r>
-        <w:rPr>
-          <w:rFonts w:ascii="Times New Roman" w:eastAsia="Times New Roman" w:hAnsi="Times New Roman" w:cs="Times New Roman"/>
-          <w:sz w:val="20"/>
-          <w:szCs w:val="20"/>
-          <w:color w:val="000000"/>
-        </w:rPr>
-      </w:r>
-    </w:p>
-    <w:p>
-      <w:pPr>
-        <w:pStyle w:val="DiagramLabel"/>
-        <w:jc w:val="center"/>
-        <w:spacing w:before="60" w:after="240" w:line="240"/>
-        <w:rPr>
-          <w:rFonts w:hint="default"/>
-          <w:sz w:val="16"/>
-          <w:szCs w:val="16"/>
-          <w:color w:val="000000"/>
-        </w:rPr>
-      </w:pPr>
-      <w:r>
-        <w:rPr>
-          <w:rFonts w:ascii="Times New Roman" w:eastAsia="Times New Roman" w:hAnsi="Times New Roman" w:cs="Times New Roman"/>
-          <w:sz w:val="16"/>
-          <w:szCs w:val="16"/>
-          <w:color w:val="000000"/>
-        </w:rPr>
-        <w:t xml:space="preserve">Nahlasenie poruchy</w:t>
-      </w:r>
-      <w:r>
-        <w:rPr>
-          <w:rFonts w:ascii="Times New Roman" w:eastAsia="Times New Roman" w:hAnsi="Times New Roman" w:cs="Times New Roman"/>
-          <w:sz w:val="16"/>
-          <w:szCs w:val="16"/>
-          <w:color w:val="000000"/>
-        </w:rPr>
-        <w:t xml:space="preserve">   </w:t>
-      </w:r>
-      <w:r>
-        <w:rPr>
-          <w:rFonts w:ascii="Times New Roman" w:eastAsia="Times New Roman" w:hAnsi="Times New Roman" w:cs="Times New Roman"/>
-          <w:sz w:val="16"/>
-          <w:szCs w:val="16"/>
-          <w:color w:val="000000"/>
-        </w:rPr>
-        <w:t xml:space="preserve">  </w:t>
-      </w:r>
-      <w:bookmarkStart w:id="92" w:name="BKM_B37A5F83_CC3F_4671_B495_FDEE37F6B99E_END"/>
-      <w:bookmarkEnd w:id="92"/>
-      <w:bookmarkStart w:id="93" w:name="BKM_8D9045BD_C6CB_410B_A036_A854CC21DB74_END"/>
-      <w:bookmarkEnd w:id="93"/>
-      <w:bookmarkStart w:id="94" w:name="BKM_FA0727CD_DB9D_48AA_B973_ED971E4CA1A9_END"/>
-      <w:bookmarkEnd w:id="94"/>
-      <w:r>
-        <w:rPr>
-          <w:rFonts w:ascii="Times New Roman" w:eastAsia="Times New Roman" w:hAnsi="Times New Roman" w:cs="Times New Roman"/>
-          <w:sz w:val="16"/>
-          <w:szCs w:val="16"/>
-          <w:color w:val="000000"/>
-        </w:rPr>
-      </w:r>
-    </w:p>
-    <w:p>
-      <w:pPr>
-        <w:pStyle w:val="Paragraph"/>
-        <w:numId w:val="0"/>
-        <w:ilvl w:val="0"/>
-        <w:jc w:val="both"/>
-        <w:spacing w:before="60" w:after="120" w:line="240"/>
-        <w:rPr>
-          <w:rFonts w:hint="default"/>
-          <w:sz w:val="20"/>
-          <w:szCs w:val="20"/>
-          <w:color w:val="000000"/>
-        </w:rPr>
-      </w:pPr>
-      <w:r>
-        <w:rPr>
-          <w:rFonts w:ascii="Times New Roman" w:eastAsia="Times New Roman" w:hAnsi="Times New Roman" w:cs="Times New Roman"/>
-          <w:sz w:val="20"/>
-          <w:szCs w:val="20"/>
-          <w:color w:val="000000"/>
-        </w:rPr>
-      </w:r>
-    </w:p>
-    <w:p>
-      <w:pPr>
-        <w:pStyle w:val="heading3"/>
-        <w:keepLines/>
-        <w:spacing w:before="240" w:after="80" w:line="240"/>
-        <w:rPr>
-          <w:rFonts w:hint="default"/>
-          <w:sz w:val="32"/>
-          <w:szCs w:val="32"/>
-          <w:b/>
-          <w:color w:val="000000"/>
-        </w:rPr>
-      </w:pPr>
-      <w:bookmarkStart w:id="95" w:name="BKM_187859A6_C8B3_47F8_8EC1_DC936094D63B_START"/>
-      <w:bookmarkEnd w:id="95"/>
-      <w:r>
-        <w:rPr>
-          <w:rFonts w:ascii="Arial" w:eastAsia="Arial" w:hAnsi="Arial" w:cs="Arial"/>
-          <w:sz w:val="32"/>
-          <w:szCs w:val="32"/>
-          <w:b/>
-          <w:color w:val="000000"/>
-        </w:rPr>
-        <w:t xml:space="preserve">Rezervacia izby</w:t>
-      </w:r>
-      <w:r>
-        <w:rPr>
-          <w:rFonts w:ascii="Arial" w:eastAsia="Arial" w:hAnsi="Arial" w:cs="Arial"/>
-          <w:sz w:val="32"/>
-          <w:szCs w:val="32"/>
-          <w:b/>
-          <w:color w:val="000000"/>
-        </w:rPr>
-      </w:r>
-    </w:p>
-    <w:p>
-      <w:pPr>
-        <w:pStyle w:val="Author"/>
-        <w:numId w:val="0"/>
-        <w:ilvl w:val="0"/>
-        <w:jc w:val="right"/>
-        <w:keepLines/>
-        <w:spacing w:before="60" w:after="60" w:line="240"/>
-        <w:rPr>
-          <w:rFonts w:hint="default"/>
-          <w:sz w:val="20"/>
-          <w:szCs w:val="20"/>
-          <w:i/>
-          <w:color w:val="000000"/>
-        </w:rPr>
-      </w:pPr>
-      <w:r>
-        <w:rPr>
-          <w:rFonts w:ascii="Times New Roman" w:eastAsia="Times New Roman" w:hAnsi="Times New Roman" w:cs="Times New Roman"/>
-          <w:sz w:val="20"/>
-          <w:szCs w:val="20"/>
-          <w:i/>
-          <w:color w:val="000000"/>
-        </w:rPr>
-        <w:t xml:space="preserve">Timo</w:t>
-      </w:r>
-      <w:r>
-        <w:rPr>
-          <w:rFonts w:ascii="Times New Roman" w:eastAsia="Times New Roman" w:hAnsi="Times New Roman" w:cs="Times New Roman"/>
-          <w:sz w:val="20"/>
-          <w:szCs w:val="20"/>
-          <w:i/>
-          <w:color w:val="000000"/>
-        </w:rPr>
-      </w:r>
-    </w:p>
-    <w:p>
-      <w:pPr>
-        <w:pStyle w:val="Paragraph"/>
-        <w:numId w:val="0"/>
-        <w:ilvl w:val="0"/>
-        <w:jc w:val="both"/>
-        <w:spacing w:before="60" w:after="120" w:line="240"/>
-        <w:rPr>
-          <w:rFonts w:hint="default"/>
-          <w:sz w:val="20"/>
-          <w:szCs w:val="20"/>
-          <w:color w:val="000000"/>
-        </w:rPr>
-      </w:pPr>
-      <w:r>
-        <w:rPr>
-          <w:rFonts w:ascii="Times New Roman" w:eastAsia="Times New Roman" w:hAnsi="Times New Roman" w:cs="Times New Roman"/>
-          <w:sz w:val="20"/>
-          <w:szCs w:val="20"/>
-          <w:color w:val="000000"/>
-        </w:rPr>
-      </w:r>
-    </w:p>
-    <w:p>
-      <w:pPr>
-        <w:pStyle w:val="Author"/>
-        <w:numId w:val="0"/>
-        <w:ilvl w:val="0"/>
-        <w:jc w:val="right"/>
-        <w:keepLines/>
-        <w:spacing w:before="60" w:after="60" w:line="240"/>
-        <w:rPr>
-          <w:rFonts w:hint="default"/>
-          <w:sz w:val="20"/>
-          <w:szCs w:val="20"/>
-          <w:i/>
-          <w:color w:val="000000"/>
-        </w:rPr>
-      </w:pPr>
-      <w:bookmarkStart w:id="96" w:name="BKM_78A2A213_5132_4E03_B193_5A2377ADFAF1_START"/>
-      <w:bookmarkEnd w:id="96"/>
-      <w:bookmarkStart w:id="97" w:name="BKM_975267CC_6105_40D3_BD87_6362703A63FC_START"/>
-      <w:bookmarkEnd w:id="97"/>
-      <w:r>
-        <w:rPr>
-          <w:rFonts w:ascii="Times New Roman" w:eastAsia="Times New Roman" w:hAnsi="Times New Roman" w:cs="Times New Roman"/>
-          <w:sz w:val="20"/>
-          <w:szCs w:val="20"/>
-          <w:i/>
-          <w:color w:val="000000"/>
-        </w:rPr>
-        <w:t xml:space="preserve">Kesler</w:t>
-      </w:r>
-    </w:p>
-    <w:p>
-      <w:pPr>
-        <w:pStyle w:val="DiagramImage"/>
-        <w:numId w:val="0"/>
-        <w:ilvl w:val="0"/>
-        <w:jc w:val="center"/>
-        <w:keepLines/>
-        <w:spacing w:before="60" w:after="60" w:line="240"/>
-        <w:rPr>
-          <w:rFonts w:hint="default"/>
-          <w:sz w:val="20"/>
-          <w:szCs w:val="20"/>
-          <w:color w:val="000000"/>
-        </w:rPr>
-      </w:pPr>
-      <w:r>
-        <w:rPr>
-          <w:sz w:val="0"/>
-          <w:szCs w:val="0"/>
-        </w:rPr>
-        <w:drawing>
-          <wp:inline distT="0" distB="0" distL="0" distR="0">
-            <wp:extent cx="3609975" cy="1752600"/>
-            <wp:effectExtent l="0" t="0" r="0" b="0"/>
-            <wp:docPr id="110" descr="" name=""/>
-            <wp:cNvGraphicFramePr>
-              <a:graphicFrameLocks xmlns:a="http://schemas.openxmlformats.org/drawingml/2006/main" noChangeAspect="1"/>
-            </wp:cNvGraphicFramePr>
-            <a:graphic xmlns:a="http://schemas.openxmlformats.org/drawingml/2006/main">
-              <a:graphicData uri="http://schemas.openxmlformats.org/drawingml/2006/picture">
-                <pic:pic xmlns:pic="http://schemas.openxmlformats.org/drawingml/2006/picture">
-                  <pic:nvPicPr>
-                    <pic:cNvPr id="110" name="Picture"/>
-                    <pic:cNvPicPr/>
-                  </pic:nvPicPr>
-                  <pic:blipFill>
-                    <a:blip r:embed="img110"/>
-                    <a:stretch>
-                      <a:fillRect/>
-                    </a:stretch>
-                  </pic:blipFill>
-                  <pic:spPr bwMode="auto">
-                    <a:xfrm>
-                      <a:off x="0" y="0"/>
-                      <a:ext cx="3609975" cy="1752600"/>
-                    </a:xfrm>
-                    <a:prstGeom prst="rect">
-                      <a:avLst/>
-                    </a:prstGeom>
-                    <a:noFill/>
-                    <a:ln w="9525">
-                      <a:noFill/>
-                      <a:miter lim="800000"/>
-                      <a:headEnd/>
-                      <a:tailEnd/>
-                    </a:ln>
-                  </pic:spPr>
-                </pic:pic>
-              </a:graphicData>
-            </a:graphic>
-          </wp:inline>
-        </w:drawing>
-      </w:r>
-      <w:r>
-        <w:rPr>
-          <w:rFonts w:ascii="Times New Roman" w:eastAsia="Times New Roman" w:hAnsi="Times New Roman" w:cs="Times New Roman"/>
-          <w:sz w:val="20"/>
-          <w:szCs w:val="20"/>
-          <w:color w:val="000000"/>
-        </w:rPr>
-      </w:r>
-    </w:p>
-    <w:p>
-      <w:pPr>
-        <w:pStyle w:val="DiagramLabel"/>
-        <w:jc w:val="center"/>
-        <w:spacing w:before="60" w:after="240" w:line="240"/>
-        <w:rPr>
-          <w:rFonts w:hint="default"/>
-          <w:sz w:val="16"/>
-          <w:szCs w:val="16"/>
-          <w:color w:val="000000"/>
-        </w:rPr>
-      </w:pPr>
-      <w:r>
-        <w:rPr>
-          <w:rFonts w:ascii="Times New Roman" w:eastAsia="Times New Roman" w:hAnsi="Times New Roman" w:cs="Times New Roman"/>
-          <w:sz w:val="16"/>
-          <w:szCs w:val="16"/>
-          <w:color w:val="000000"/>
-        </w:rPr>
-        <w:t xml:space="preserve">Rezervacia izby</w:t>
-      </w:r>
-      <w:r>
-        <w:rPr>
-          <w:rFonts w:ascii="Times New Roman" w:eastAsia="Times New Roman" w:hAnsi="Times New Roman" w:cs="Times New Roman"/>
-          <w:sz w:val="16"/>
-          <w:szCs w:val="16"/>
-          <w:color w:val="000000"/>
-        </w:rPr>
-        <w:t xml:space="preserve">   </w:t>
-      </w:r>
-      <w:r>
-        <w:rPr>
-          <w:rFonts w:ascii="Times New Roman" w:eastAsia="Times New Roman" w:hAnsi="Times New Roman" w:cs="Times New Roman"/>
-          <w:sz w:val="16"/>
-          <w:szCs w:val="16"/>
-          <w:color w:val="000000"/>
-        </w:rPr>
-        <w:t xml:space="preserve">  </w:t>
-      </w:r>
-      <w:bookmarkStart w:id="98" w:name="BKM_78A2A213_5132_4E03_B193_5A2377ADFAF1_END"/>
-      <w:bookmarkEnd w:id="98"/>
-      <w:bookmarkStart w:id="99" w:name="BKM_975267CC_6105_40D3_BD87_6362703A63FC_END"/>
-      <w:bookmarkEnd w:id="99"/>
-      <w:bookmarkStart w:id="100" w:name="BKM_187859A6_C8B3_47F8_8EC1_DC936094D63B_END"/>
-      <w:bookmarkEnd w:id="100"/>
-      <w:r>
-        <w:rPr>
-          <w:rFonts w:ascii="Times New Roman" w:eastAsia="Times New Roman" w:hAnsi="Times New Roman" w:cs="Times New Roman"/>
-          <w:sz w:val="16"/>
-          <w:szCs w:val="16"/>
-          <w:color w:val="000000"/>
-        </w:rPr>
-      </w:r>
-    </w:p>
-    <w:p>
-      <w:pPr>
-        <w:pStyle w:val="Paragraph"/>
-        <w:numId w:val="0"/>
-        <w:ilvl w:val="0"/>
-        <w:jc w:val="both"/>
-        <w:spacing w:before="60" w:after="120" w:line="240"/>
-        <w:rPr>
-          <w:rFonts w:hint="default"/>
-          <w:sz w:val="20"/>
-          <w:szCs w:val="20"/>
-          <w:color w:val="000000"/>
-        </w:rPr>
-      </w:pPr>
-      <w:r>
-        <w:rPr>
-          <w:rFonts w:ascii="Times New Roman" w:eastAsia="Times New Roman" w:hAnsi="Times New Roman" w:cs="Times New Roman"/>
-          <w:sz w:val="20"/>
-          <w:szCs w:val="20"/>
-          <w:color w:val="000000"/>
-        </w:rPr>
-      </w:r>
-    </w:p>
-    <w:p>
-      <w:pPr>
-        <w:pStyle w:val="heading3"/>
-        <w:keepLines/>
-        <w:spacing w:before="240" w:after="80" w:line="240"/>
-        <w:rPr>
-          <w:rFonts w:hint="default"/>
-          <w:sz w:val="32"/>
-          <w:szCs w:val="32"/>
-          <w:b/>
-          <w:color w:val="000000"/>
-        </w:rPr>
-      </w:pPr>
-      <w:bookmarkStart w:id="101" w:name="BKM_356DAE11_087D_44D7_B24E_892197C4CDBF_START"/>
-      <w:bookmarkEnd w:id="101"/>
-      <w:r>
-        <w:rPr>
-          <w:rFonts w:ascii="Arial" w:eastAsia="Arial" w:hAnsi="Arial" w:cs="Arial"/>
-          <w:sz w:val="32"/>
-          <w:szCs w:val="32"/>
-          <w:b/>
-          <w:color w:val="000000"/>
-        </w:rPr>
-        <w:t xml:space="preserve">Zadelenie pr</w:t>
-      </w:r>
-      <w:r>
-        <w:rPr>
-          <w:rFonts w:ascii="Arial" w:eastAsia="Arial" w:hAnsi="Arial" w:cs="Arial"/>
-          <w:sz w:val="32"/>
-          <w:szCs w:val="32"/>
-          <w:b/>
-          <w:color w:val="000000"/>
-        </w:rPr>
-        <w:t xml:space="preserve">á</w:t>
-      </w:r>
-      <w:r>
-        <w:rPr>
-          <w:rFonts w:ascii="Arial" w:eastAsia="Arial" w:hAnsi="Arial" w:cs="Arial"/>
-          <w:sz w:val="32"/>
-          <w:szCs w:val="32"/>
-          <w:b/>
-          <w:color w:val="000000"/>
-        </w:rPr>
-        <w:t xml:space="preserve">ce</w:t>
-      </w:r>
-      <w:r>
-        <w:rPr>
-          <w:rFonts w:ascii="Arial" w:eastAsia="Arial" w:hAnsi="Arial" w:cs="Arial"/>
-          <w:sz w:val="32"/>
-          <w:szCs w:val="32"/>
-          <w:b/>
-          <w:color w:val="000000"/>
-        </w:rPr>
-      </w:r>
-    </w:p>
-    <w:p>
-      <w:pPr>
-        <w:pStyle w:val="Author"/>
-        <w:numId w:val="0"/>
-        <w:ilvl w:val="0"/>
-        <w:jc w:val="right"/>
-        <w:keepLines/>
-        <w:spacing w:before="60" w:after="60" w:line="240"/>
-        <w:rPr>
-          <w:rFonts w:hint="default"/>
-          <w:sz w:val="20"/>
-          <w:szCs w:val="20"/>
-          <w:i/>
-          <w:color w:val="000000"/>
-        </w:rPr>
-      </w:pPr>
-      <w:r>
-        <w:rPr>
-          <w:rFonts w:ascii="Times New Roman" w:eastAsia="Times New Roman" w:hAnsi="Times New Roman" w:cs="Times New Roman"/>
-          <w:sz w:val="20"/>
-          <w:szCs w:val="20"/>
-          <w:i/>
-          <w:color w:val="000000"/>
-        </w:rPr>
-        <w:t xml:space="preserve">Kesler</w:t>
-      </w:r>
-      <w:r>
-        <w:rPr>
-          <w:rFonts w:ascii="Times New Roman" w:eastAsia="Times New Roman" w:hAnsi="Times New Roman" w:cs="Times New Roman"/>
-          <w:sz w:val="20"/>
-          <w:szCs w:val="20"/>
-          <w:i/>
-          <w:color w:val="000000"/>
-        </w:rPr>
-        <w:t xml:space="preserve">  </w:t>
-      </w:r>
-      <w:bookmarkStart w:id="102" w:name="BKM_356DAE11_087D_44D7_B24E_892197C4CDBF_END"/>
-      <w:bookmarkEnd w:id="102"/>
-      <w:r>
-        <w:rPr>
-          <w:rFonts w:ascii="Times New Roman" w:eastAsia="Times New Roman" w:hAnsi="Times New Roman" w:cs="Times New Roman"/>
-          <w:sz w:val="20"/>
-          <w:szCs w:val="20"/>
-          <w:i/>
-          <w:color w:val="000000"/>
-        </w:rPr>
-      </w:r>
-    </w:p>
-    <w:p>
-      <w:pPr>
-        <w:pStyle w:val="Paragraph"/>
-        <w:numId w:val="0"/>
-        <w:ilvl w:val="0"/>
-        <w:jc w:val="both"/>
-        <w:spacing w:before="60" w:after="120" w:line="240"/>
-        <w:rPr>
-          <w:rFonts w:hint="default"/>
-          <w:sz w:val="20"/>
-          <w:szCs w:val="20"/>
-          <w:color w:val="000000"/>
-        </w:rPr>
-      </w:pPr>
       <w:r>
         <w:rPr>
           <w:rFonts w:ascii="Times New Roman" w:eastAsia="Times New Roman" w:hAnsi="Times New Roman" w:cs="Times New Roman"/>
@@ -19730,8 +19937,8 @@
           <w:color w:val="3f3f3f"/>
         </w:rPr>
       </w:pPr>
-      <w:bookmarkStart w:id="103" w:name="BKM_B4E4B101_8196_43B1_AC4D_7C4D2A6C6CC3_START"/>
-      <w:bookmarkEnd w:id="103"/>
+      <w:bookmarkStart w:id="83" w:name="BKM_85B613E3_0670_484E_A1C6_F4846430D6FC_START"/>
+      <w:bookmarkEnd w:id="83"/>
       <w:r>
         <w:rPr>
           <w:rFonts w:ascii="Arial" w:eastAsia="Arial" w:hAnsi="Arial" w:cs="Arial"/>
@@ -19741,7 +19948,40 @@
           <w:i/>
           <w:color w:val="3f3f3f"/>
         </w:rPr>
-        <w:t xml:space="preserve">Bola nahlasena porucha</w:t>
+        <w:t xml:space="preserve">Ú</w:t>
+      </w:r>
+      <w:r>
+        <w:rPr>
+          <w:rFonts w:ascii="Arial" w:eastAsia="Arial" w:hAnsi="Arial" w:cs="Arial"/>
+          <w:sz w:val="20"/>
+          <w:szCs w:val="20"/>
+          <w:b/>
+          <w:i/>
+          <w:color w:val="3f3f3f"/>
+        </w:rPr>
+        <w:t xml:space="preserve">dr</w:t>
+      </w:r>
+      <w:r>
+        <w:rPr>
+          <w:rFonts w:ascii="Arial" w:eastAsia="Arial" w:hAnsi="Arial" w:cs="Arial"/>
+          <w:sz w:val="20"/>
+          <w:szCs w:val="20"/>
+          <w:b/>
+          <w:i/>
+          <w:color w:val="3f3f3f"/>
+        </w:rPr>
+        <w:t xml:space="preserve">ž</w:t>
+      </w:r>
+      <w:r>
+        <w:rPr>
+          <w:rFonts w:ascii="Arial" w:eastAsia="Arial" w:hAnsi="Arial" w:cs="Arial"/>
+          <w:sz w:val="20"/>
+          <w:szCs w:val="20"/>
+          <w:b/>
+          <w:i/>
+          <w:color w:val="3f3f3f"/>
+        </w:rPr>
+        <w:t xml:space="preserve">ba hotelu</w:t>
       </w:r>
     </w:p>
     <w:tbl>
@@ -19798,6 +20038,33 @@
                 <w:szCs w:val="18"/>
                 <w:color w:val="000000"/>
               </w:rPr>
+              <w:t xml:space="preserve">«</w:t>
+            </w:r>
+            <w:r>
+              <w:rPr>
+                <w:rFonts w:ascii="Times New Roman" w:eastAsia="Times New Roman" w:hAnsi="Times New Roman" w:cs="Times New Roman"/>
+                <w:sz w:val="18"/>
+                <w:szCs w:val="18"/>
+                <w:color w:val="000000"/>
+              </w:rPr>
+              <w:t xml:space="preserve">goal</w:t>
+            </w:r>
+            <w:r>
+              <w:rPr>
+                <w:rFonts w:ascii="Times New Roman" w:eastAsia="Times New Roman" w:hAnsi="Times New Roman" w:cs="Times New Roman"/>
+                <w:sz w:val="18"/>
+                <w:szCs w:val="18"/>
+                <w:color w:val="000000"/>
+              </w:rPr>
+              <w:t xml:space="preserve">»</w:t>
+            </w:r>
+            <w:r>
+              <w:rPr>
+                <w:rFonts w:ascii="Times New Roman" w:eastAsia="Times New Roman" w:hAnsi="Times New Roman" w:cs="Times New Roman"/>
+                <w:sz w:val="18"/>
+                <w:szCs w:val="18"/>
+                <w:color w:val="000000"/>
+              </w:rPr>
             </w:r>
           </w:p>
         </w:tc>
@@ -19861,8 +20128,947 @@
           <w:color w:val="000000"/>
         </w:rPr>
       </w:pPr>
-      <w:bookmarkStart w:id="104" w:name="BKM_B4E4B101_8196_43B1_AC4D_7C4D2A6C6CC3_END"/>
+      <w:bookmarkStart w:id="84" w:name="BKM_85B613E3_0670_484E_A1C6_F4846430D6FC_END"/>
+      <w:bookmarkEnd w:id="84"/>
+      <w:bookmarkStart w:id="85" w:name="ZDROJE_END"/>
+      <w:bookmarkEnd w:id="85"/>
+      <w:bookmarkStart w:id="86" w:name="BKM_F45115C7_FA9F_4C07_8BA2_0E1BC9802A01_END"/>
+      <w:bookmarkEnd w:id="86"/>
+      <w:r>
+        <w:rPr>
+          <w:rFonts w:ascii="Times New Roman" w:eastAsia="Times New Roman" w:hAnsi="Times New Roman" w:cs="Times New Roman"/>
+          <w:sz w:val="20"/>
+          <w:szCs w:val="20"/>
+          <w:color w:val="000000"/>
+        </w:rPr>
+      </w:r>
+    </w:p>
+    <w:p>
+      <w:pPr>
+        <w:pStyle w:val="heading2"/>
+        <w:keepLines/>
+        <w:spacing w:before="180" w:after="80" w:line="240"/>
+        <w:rPr>
+          <w:rFonts w:hint="default"/>
+          <w:sz w:val="36"/>
+          <w:szCs w:val="36"/>
+          <w:b/>
+          <w:color w:val="000000"/>
+        </w:rPr>
+      </w:pPr>
+      <w:r>
+        <w:rPr>
+          <w:rFonts w:ascii="Arial" w:eastAsia="Arial" w:hAnsi="Arial" w:cs="Arial"/>
+          <w:sz w:val="36"/>
+          <w:szCs w:val="36"/>
+          <w:b/>
+          <w:color w:val="000000"/>
+        </w:rPr>
+        <w:t xml:space="preserve">P</w:t>
+      </w:r>
+      <w:bookmarkStart w:id="87" w:name="PROCESY_START"/>
+      <w:bookmarkEnd w:id="87"/>
+      <w:bookmarkStart w:id="88" w:name="BKM_97E8A504_DA19_48C0_9331_48118B91E2AD_START"/>
+      <w:bookmarkEnd w:id="88"/>
+      <w:r>
+        <w:rPr>
+          <w:rFonts w:ascii="Arial" w:eastAsia="Arial" w:hAnsi="Arial" w:cs="Arial"/>
+          <w:sz w:val="36"/>
+          <w:szCs w:val="36"/>
+          <w:b/>
+          <w:color w:val="000000"/>
+        </w:rPr>
+        <w:t xml:space="preserve">rocesy</w:t>
+      </w:r>
+      <w:r>
+        <w:rPr>
+          <w:rFonts w:ascii="Arial" w:eastAsia="Arial" w:hAnsi="Arial" w:cs="Arial"/>
+          <w:sz w:val="36"/>
+          <w:szCs w:val="36"/>
+          <w:b/>
+          <w:color w:val="000000"/>
+        </w:rPr>
+      </w:r>
+    </w:p>
+    <w:p>
+      <w:pPr>
+        <w:pStyle w:val="Author"/>
+        <w:numId w:val="0"/>
+        <w:ilvl w:val="0"/>
+        <w:jc w:val="right"/>
+        <w:keepLines/>
+        <w:spacing w:before="60" w:after="60" w:line="240"/>
+        <w:rPr>
+          <w:rFonts w:hint="default"/>
+          <w:sz w:val="20"/>
+          <w:szCs w:val="20"/>
+          <w:i/>
+          <w:color w:val="000000"/>
+        </w:rPr>
+      </w:pPr>
+      <w:r>
+        <w:rPr>
+          <w:rFonts w:ascii="Times New Roman" w:eastAsia="Times New Roman" w:hAnsi="Times New Roman" w:cs="Times New Roman"/>
+          <w:sz w:val="20"/>
+          <w:szCs w:val="20"/>
+          <w:i/>
+          <w:color w:val="000000"/>
+        </w:rPr>
+      </w:r>
+    </w:p>
+    <w:p>
+      <w:pPr>
+        <w:pStyle w:val="Normal"/>
+        <w:numId w:val="0"/>
+        <w:ilvl w:val="0"/>
+        <w:jc w:val="both"/>
+        <w:spacing w:before="0" w:after="0" w:line="240"/>
+        <w:rPr>
+          <w:rFonts w:hint="default"/>
+          <w:sz w:val="20"/>
+          <w:szCs w:val="20"/>
+          <w:color w:val="000000"/>
+        </w:rPr>
+      </w:pPr>
+      <w:r>
+        <w:rPr>
+          <w:rFonts w:ascii="Times New Roman" w:eastAsia="Times New Roman" w:hAnsi="Times New Roman" w:cs="Times New Roman"/>
+          <w:sz w:val="20"/>
+          <w:szCs w:val="20"/>
+          <w:color w:val="000000"/>
+        </w:rPr>
+      </w:r>
+    </w:p>
+    <w:p>
+      <w:pPr>
+        <w:pStyle w:val="Author"/>
+        <w:numId w:val="0"/>
+        <w:ilvl w:val="0"/>
+        <w:jc w:val="right"/>
+        <w:keepLines/>
+        <w:spacing w:before="60" w:after="60" w:line="240"/>
+        <w:rPr>
+          <w:rFonts w:hint="default"/>
+          <w:sz w:val="20"/>
+          <w:szCs w:val="20"/>
+          <w:i/>
+          <w:color w:val="000000"/>
+        </w:rPr>
+      </w:pPr>
+      <w:bookmarkStart w:id="89" w:name="BKM_BA623797_72EF_4E7B_9255_2E2AE89884C8_START"/>
+      <w:bookmarkEnd w:id="89"/>
+      <w:r>
+        <w:rPr>
+          <w:rFonts w:ascii="Times New Roman" w:eastAsia="Times New Roman" w:hAnsi="Times New Roman" w:cs="Times New Roman"/>
+          <w:sz w:val="20"/>
+          <w:szCs w:val="20"/>
+          <w:i/>
+          <w:color w:val="000000"/>
+        </w:rPr>
+        <w:t xml:space="preserve">Kesler</w:t>
+      </w:r>
+    </w:p>
+    <w:p>
+      <w:pPr>
+        <w:pStyle w:val="DiagramImage"/>
+        <w:numId w:val="0"/>
+        <w:ilvl w:val="0"/>
+        <w:jc w:val="center"/>
+        <w:keepLines/>
+        <w:spacing w:before="60" w:after="60" w:line="240"/>
+        <w:rPr>
+          <w:rFonts w:hint="default"/>
+          <w:sz w:val="20"/>
+          <w:szCs w:val="20"/>
+          <w:color w:val="000000"/>
+        </w:rPr>
+      </w:pPr>
+      <w:r>
+        <w:rPr>
+          <w:sz w:val="0"/>
+          <w:szCs w:val="0"/>
+        </w:rPr>
+        <w:drawing>
+          <wp:inline distT="0" distB="0" distL="0" distR="0">
+            <wp:extent cx="1895475" cy="942975"/>
+            <wp:effectExtent l="0" t="0" r="0" b="0"/>
+            <wp:docPr id="108" descr="" name=""/>
+            <wp:cNvGraphicFramePr>
+              <a:graphicFrameLocks xmlns:a="http://schemas.openxmlformats.org/drawingml/2006/main" noChangeAspect="1"/>
+            </wp:cNvGraphicFramePr>
+            <a:graphic xmlns:a="http://schemas.openxmlformats.org/drawingml/2006/main">
+              <a:graphicData uri="http://schemas.openxmlformats.org/drawingml/2006/picture">
+                <pic:pic xmlns:pic="http://schemas.openxmlformats.org/drawingml/2006/picture">
+                  <pic:nvPicPr>
+                    <pic:cNvPr id="108" name="Picture"/>
+                    <pic:cNvPicPr/>
+                  </pic:nvPicPr>
+                  <pic:blipFill>
+                    <a:blip r:embed="img108"/>
+                    <a:stretch>
+                      <a:fillRect/>
+                    </a:stretch>
+                  </pic:blipFill>
+                  <pic:spPr bwMode="auto">
+                    <a:xfrm>
+                      <a:off x="0" y="0"/>
+                      <a:ext cx="1895475" cy="942975"/>
+                    </a:xfrm>
+                    <a:prstGeom prst="rect">
+                      <a:avLst/>
+                    </a:prstGeom>
+                    <a:noFill/>
+                    <a:ln w="9525">
+                      <a:noFill/>
+                      <a:miter lim="800000"/>
+                      <a:headEnd/>
+                      <a:tailEnd/>
+                    </a:ln>
+                  </pic:spPr>
+                </pic:pic>
+              </a:graphicData>
+            </a:graphic>
+          </wp:inline>
+        </w:drawing>
+      </w:r>
+      <w:r>
+        <w:rPr>
+          <w:rFonts w:ascii="Times New Roman" w:eastAsia="Times New Roman" w:hAnsi="Times New Roman" w:cs="Times New Roman"/>
+          <w:sz w:val="20"/>
+          <w:szCs w:val="20"/>
+          <w:color w:val="000000"/>
+        </w:rPr>
+      </w:r>
+    </w:p>
+    <w:p>
+      <w:pPr>
+        <w:pStyle w:val="DiagramLabel"/>
+        <w:jc w:val="center"/>
+        <w:spacing w:before="60" w:after="240" w:line="240"/>
+        <w:rPr>
+          <w:rFonts w:hint="default"/>
+          <w:sz w:val="16"/>
+          <w:szCs w:val="16"/>
+          <w:color w:val="000000"/>
+        </w:rPr>
+      </w:pPr>
+      <w:r>
+        <w:rPr>
+          <w:rFonts w:ascii="Times New Roman" w:eastAsia="Times New Roman" w:hAnsi="Times New Roman" w:cs="Times New Roman"/>
+          <w:sz w:val="16"/>
+          <w:szCs w:val="16"/>
+          <w:color w:val="000000"/>
+        </w:rPr>
+        <w:t xml:space="preserve">Procesy</w:t>
+      </w:r>
+      <w:r>
+        <w:rPr>
+          <w:rFonts w:ascii="Times New Roman" w:eastAsia="Times New Roman" w:hAnsi="Times New Roman" w:cs="Times New Roman"/>
+          <w:sz w:val="16"/>
+          <w:szCs w:val="16"/>
+          <w:color w:val="000000"/>
+        </w:rPr>
+        <w:t xml:space="preserve"> </w:t>
+      </w:r>
+      <w:bookmarkStart w:id="90" w:name="BKM_BA623797_72EF_4E7B_9255_2E2AE89884C8_END"/>
+      <w:bookmarkEnd w:id="90"/>
+      <w:r>
+        <w:rPr>
+          <w:rFonts w:ascii="Times New Roman" w:eastAsia="Times New Roman" w:hAnsi="Times New Roman" w:cs="Times New Roman"/>
+          <w:sz w:val="16"/>
+          <w:szCs w:val="16"/>
+          <w:color w:val="000000"/>
+        </w:rPr>
+      </w:r>
+    </w:p>
+    <w:p>
+      <w:pPr>
+        <w:pStyle w:val="Paragraph"/>
+        <w:numId w:val="0"/>
+        <w:ilvl w:val="0"/>
+        <w:jc w:val="both"/>
+        <w:spacing w:before="60" w:after="120" w:line="240"/>
+        <w:rPr>
+          <w:rFonts w:hint="default"/>
+          <w:sz w:val="20"/>
+          <w:szCs w:val="20"/>
+          <w:color w:val="000000"/>
+        </w:rPr>
+      </w:pPr>
+      <w:r>
+        <w:rPr>
+          <w:rFonts w:ascii="Times New Roman" w:eastAsia="Times New Roman" w:hAnsi="Times New Roman" w:cs="Times New Roman"/>
+          <w:sz w:val="20"/>
+          <w:szCs w:val="20"/>
+          <w:color w:val="000000"/>
+        </w:rPr>
+      </w:r>
+    </w:p>
+    <w:p>
+      <w:pPr>
+        <w:pStyle w:val="heading3"/>
+        <w:keepLines/>
+        <w:spacing w:before="240" w:after="80" w:line="240"/>
+        <w:rPr>
+          <w:rFonts w:hint="default"/>
+          <w:sz w:val="32"/>
+          <w:szCs w:val="32"/>
+          <w:b/>
+          <w:color w:val="000000"/>
+        </w:rPr>
+      </w:pPr>
+      <w:bookmarkStart w:id="91" w:name="BKM_FA0727CD_DB9D_48AA_B973_ED971E4CA1A9_START"/>
+      <w:bookmarkEnd w:id="91"/>
+      <w:r>
+        <w:rPr>
+          <w:rFonts w:ascii="Arial" w:eastAsia="Arial" w:hAnsi="Arial" w:cs="Arial"/>
+          <w:sz w:val="32"/>
+          <w:szCs w:val="32"/>
+          <w:b/>
+          <w:color w:val="000000"/>
+        </w:rPr>
+        <w:t xml:space="preserve">Nahlasenie poruchy</w:t>
+      </w:r>
+      <w:r>
+        <w:rPr>
+          <w:rFonts w:ascii="Arial" w:eastAsia="Arial" w:hAnsi="Arial" w:cs="Arial"/>
+          <w:sz w:val="32"/>
+          <w:szCs w:val="32"/>
+          <w:b/>
+          <w:color w:val="000000"/>
+        </w:rPr>
+      </w:r>
+    </w:p>
+    <w:p>
+      <w:pPr>
+        <w:pStyle w:val="Author"/>
+        <w:numId w:val="0"/>
+        <w:ilvl w:val="0"/>
+        <w:jc w:val="right"/>
+        <w:keepLines/>
+        <w:spacing w:before="60" w:after="60" w:line="240"/>
+        <w:rPr>
+          <w:rFonts w:hint="default"/>
+          <w:sz w:val="20"/>
+          <w:szCs w:val="20"/>
+          <w:i/>
+          <w:color w:val="000000"/>
+        </w:rPr>
+      </w:pPr>
+      <w:r>
+        <w:rPr>
+          <w:rFonts w:ascii="Times New Roman" w:eastAsia="Times New Roman" w:hAnsi="Times New Roman" w:cs="Times New Roman"/>
+          <w:sz w:val="20"/>
+          <w:szCs w:val="20"/>
+          <w:i/>
+          <w:color w:val="000000"/>
+        </w:rPr>
+        <w:t xml:space="preserve">Kesler</w:t>
+      </w:r>
+      <w:r>
+        <w:rPr>
+          <w:rFonts w:ascii="Times New Roman" w:eastAsia="Times New Roman" w:hAnsi="Times New Roman" w:cs="Times New Roman"/>
+          <w:sz w:val="20"/>
+          <w:szCs w:val="20"/>
+          <w:i/>
+          <w:color w:val="000000"/>
+        </w:rPr>
+      </w:r>
+    </w:p>
+    <w:p>
+      <w:pPr>
+        <w:pStyle w:val="Paragraph"/>
+        <w:numId w:val="0"/>
+        <w:ilvl w:val="0"/>
+        <w:jc w:val="both"/>
+        <w:spacing w:before="60" w:after="120" w:line="240"/>
+        <w:rPr>
+          <w:rFonts w:hint="default"/>
+          <w:sz w:val="20"/>
+          <w:szCs w:val="20"/>
+          <w:color w:val="000000"/>
+        </w:rPr>
+      </w:pPr>
+      <w:r>
+        <w:rPr>
+          <w:rFonts w:ascii="Times New Roman" w:eastAsia="Times New Roman" w:hAnsi="Times New Roman" w:cs="Times New Roman"/>
+          <w:sz w:val="20"/>
+          <w:szCs w:val="20"/>
+          <w:color w:val="000000"/>
+        </w:rPr>
+      </w:r>
+    </w:p>
+    <w:p>
+      <w:pPr>
+        <w:pStyle w:val="Author"/>
+        <w:numId w:val="0"/>
+        <w:ilvl w:val="0"/>
+        <w:jc w:val="right"/>
+        <w:keepLines/>
+        <w:spacing w:before="60" w:after="60" w:line="240"/>
+        <w:rPr>
+          <w:rFonts w:hint="default"/>
+          <w:sz w:val="20"/>
+          <w:szCs w:val="20"/>
+          <w:i/>
+          <w:color w:val="000000"/>
+        </w:rPr>
+      </w:pPr>
+      <w:bookmarkStart w:id="92" w:name="BKM_B37A5F83_CC3F_4671_B495_FDEE37F6B99E_START"/>
+      <w:bookmarkEnd w:id="92"/>
+      <w:bookmarkStart w:id="93" w:name="BKM_8D9045BD_C6CB_410B_A036_A854CC21DB74_START"/>
+      <w:bookmarkEnd w:id="93"/>
+      <w:r>
+        <w:rPr>
+          <w:rFonts w:ascii="Times New Roman" w:eastAsia="Times New Roman" w:hAnsi="Times New Roman" w:cs="Times New Roman"/>
+          <w:sz w:val="20"/>
+          <w:szCs w:val="20"/>
+          <w:i/>
+          <w:color w:val="000000"/>
+        </w:rPr>
+        <w:t xml:space="preserve">Kesler</w:t>
+      </w:r>
+    </w:p>
+    <w:p>
+      <w:pPr>
+        <w:pStyle w:val="DiagramImage"/>
+        <w:numId w:val="0"/>
+        <w:ilvl w:val="0"/>
+        <w:jc w:val="center"/>
+        <w:keepLines/>
+        <w:spacing w:before="60" w:after="60" w:line="240"/>
+        <w:rPr>
+          <w:rFonts w:hint="default"/>
+          <w:sz w:val="20"/>
+          <w:szCs w:val="20"/>
+          <w:color w:val="000000"/>
+        </w:rPr>
+      </w:pPr>
+      <w:r>
+        <w:rPr>
+          <w:sz w:val="0"/>
+          <w:szCs w:val="0"/>
+        </w:rPr>
+        <w:drawing>
+          <wp:inline distT="0" distB="0" distL="0" distR="0">
+            <wp:extent cx="5730875" cy="5923915"/>
+            <wp:effectExtent l="0" t="0" r="0" b="0"/>
+            <wp:docPr id="111" descr="" name=""/>
+            <wp:cNvGraphicFramePr>
+              <a:graphicFrameLocks xmlns:a="http://schemas.openxmlformats.org/drawingml/2006/main" noChangeAspect="1"/>
+            </wp:cNvGraphicFramePr>
+            <a:graphic xmlns:a="http://schemas.openxmlformats.org/drawingml/2006/main">
+              <a:graphicData uri="http://schemas.openxmlformats.org/drawingml/2006/picture">
+                <pic:pic xmlns:pic="http://schemas.openxmlformats.org/drawingml/2006/picture">
+                  <pic:nvPicPr>
+                    <pic:cNvPr id="111" name="Picture"/>
+                    <pic:cNvPicPr/>
+                  </pic:nvPicPr>
+                  <pic:blipFill>
+                    <a:blip r:embed="img111"/>
+                    <a:stretch>
+                      <a:fillRect/>
+                    </a:stretch>
+                  </pic:blipFill>
+                  <pic:spPr bwMode="auto">
+                    <a:xfrm>
+                      <a:off x="0" y="0"/>
+                      <a:ext cx="5730875" cy="5923915"/>
+                    </a:xfrm>
+                    <a:prstGeom prst="rect">
+                      <a:avLst/>
+                    </a:prstGeom>
+                    <a:noFill/>
+                    <a:ln w="9525">
+                      <a:noFill/>
+                      <a:miter lim="800000"/>
+                      <a:headEnd/>
+                      <a:tailEnd/>
+                    </a:ln>
+                  </pic:spPr>
+                </pic:pic>
+              </a:graphicData>
+            </a:graphic>
+          </wp:inline>
+        </w:drawing>
+      </w:r>
+      <w:r>
+        <w:rPr>
+          <w:rFonts w:ascii="Times New Roman" w:eastAsia="Times New Roman" w:hAnsi="Times New Roman" w:cs="Times New Roman"/>
+          <w:sz w:val="20"/>
+          <w:szCs w:val="20"/>
+          <w:color w:val="000000"/>
+        </w:rPr>
+      </w:r>
+    </w:p>
+    <w:p>
+      <w:pPr>
+        <w:pStyle w:val="DiagramLabel"/>
+        <w:jc w:val="center"/>
+        <w:spacing w:before="60" w:after="240" w:line="240"/>
+        <w:rPr>
+          <w:rFonts w:hint="default"/>
+          <w:sz w:val="16"/>
+          <w:szCs w:val="16"/>
+          <w:color w:val="000000"/>
+        </w:rPr>
+      </w:pPr>
+      <w:r>
+        <w:rPr>
+          <w:rFonts w:ascii="Times New Roman" w:eastAsia="Times New Roman" w:hAnsi="Times New Roman" w:cs="Times New Roman"/>
+          <w:sz w:val="16"/>
+          <w:szCs w:val="16"/>
+          <w:color w:val="000000"/>
+        </w:rPr>
+        <w:t xml:space="preserve">Nahlasenie poruchy</w:t>
+      </w:r>
+      <w:r>
+        <w:rPr>
+          <w:rFonts w:ascii="Times New Roman" w:eastAsia="Times New Roman" w:hAnsi="Times New Roman" w:cs="Times New Roman"/>
+          <w:sz w:val="16"/>
+          <w:szCs w:val="16"/>
+          <w:color w:val="000000"/>
+        </w:rPr>
+        <w:t xml:space="preserve">   </w:t>
+      </w:r>
+      <w:r>
+        <w:rPr>
+          <w:rFonts w:ascii="Times New Roman" w:eastAsia="Times New Roman" w:hAnsi="Times New Roman" w:cs="Times New Roman"/>
+          <w:sz w:val="16"/>
+          <w:szCs w:val="16"/>
+          <w:color w:val="000000"/>
+        </w:rPr>
+        <w:t xml:space="preserve">  </w:t>
+      </w:r>
+      <w:bookmarkStart w:id="94" w:name="BKM_B37A5F83_CC3F_4671_B495_FDEE37F6B99E_END"/>
+      <w:bookmarkEnd w:id="94"/>
+      <w:bookmarkStart w:id="95" w:name="BKM_8D9045BD_C6CB_410B_A036_A854CC21DB74_END"/>
+      <w:bookmarkEnd w:id="95"/>
+      <w:bookmarkStart w:id="96" w:name="BKM_FA0727CD_DB9D_48AA_B973_ED971E4CA1A9_END"/>
+      <w:bookmarkEnd w:id="96"/>
+      <w:r>
+        <w:rPr>
+          <w:rFonts w:ascii="Times New Roman" w:eastAsia="Times New Roman" w:hAnsi="Times New Roman" w:cs="Times New Roman"/>
+          <w:sz w:val="16"/>
+          <w:szCs w:val="16"/>
+          <w:color w:val="000000"/>
+        </w:rPr>
+      </w:r>
+    </w:p>
+    <w:p>
+      <w:pPr>
+        <w:pStyle w:val="Paragraph"/>
+        <w:numId w:val="0"/>
+        <w:ilvl w:val="0"/>
+        <w:jc w:val="both"/>
+        <w:spacing w:before="60" w:after="120" w:line="240"/>
+        <w:rPr>
+          <w:rFonts w:hint="default"/>
+          <w:sz w:val="20"/>
+          <w:szCs w:val="20"/>
+          <w:color w:val="000000"/>
+        </w:rPr>
+      </w:pPr>
+      <w:r>
+        <w:rPr>
+          <w:rFonts w:ascii="Times New Roman" w:eastAsia="Times New Roman" w:hAnsi="Times New Roman" w:cs="Times New Roman"/>
+          <w:sz w:val="20"/>
+          <w:szCs w:val="20"/>
+          <w:color w:val="000000"/>
+        </w:rPr>
+      </w:r>
+    </w:p>
+    <w:p>
+      <w:pPr>
+        <w:pStyle w:val="heading3"/>
+        <w:keepLines/>
+        <w:spacing w:before="240" w:after="80" w:line="240"/>
+        <w:rPr>
+          <w:rFonts w:hint="default"/>
+          <w:sz w:val="32"/>
+          <w:szCs w:val="32"/>
+          <w:b/>
+          <w:color w:val="000000"/>
+        </w:rPr>
+      </w:pPr>
+      <w:bookmarkStart w:id="97" w:name="BKM_187859A6_C8B3_47F8_8EC1_DC936094D63B_START"/>
+      <w:bookmarkEnd w:id="97"/>
+      <w:r>
+        <w:rPr>
+          <w:rFonts w:ascii="Arial" w:eastAsia="Arial" w:hAnsi="Arial" w:cs="Arial"/>
+          <w:sz w:val="32"/>
+          <w:szCs w:val="32"/>
+          <w:b/>
+          <w:color w:val="000000"/>
+        </w:rPr>
+        <w:t xml:space="preserve">Rezervacia izby</w:t>
+      </w:r>
+      <w:r>
+        <w:rPr>
+          <w:rFonts w:ascii="Arial" w:eastAsia="Arial" w:hAnsi="Arial" w:cs="Arial"/>
+          <w:sz w:val="32"/>
+          <w:szCs w:val="32"/>
+          <w:b/>
+          <w:color w:val="000000"/>
+        </w:rPr>
+      </w:r>
+    </w:p>
+    <w:p>
+      <w:pPr>
+        <w:pStyle w:val="Author"/>
+        <w:numId w:val="0"/>
+        <w:ilvl w:val="0"/>
+        <w:jc w:val="right"/>
+        <w:keepLines/>
+        <w:spacing w:before="60" w:after="60" w:line="240"/>
+        <w:rPr>
+          <w:rFonts w:hint="default"/>
+          <w:sz w:val="20"/>
+          <w:szCs w:val="20"/>
+          <w:i/>
+          <w:color w:val="000000"/>
+        </w:rPr>
+      </w:pPr>
+      <w:r>
+        <w:rPr>
+          <w:rFonts w:ascii="Times New Roman" w:eastAsia="Times New Roman" w:hAnsi="Times New Roman" w:cs="Times New Roman"/>
+          <w:sz w:val="20"/>
+          <w:szCs w:val="20"/>
+          <w:i/>
+          <w:color w:val="000000"/>
+        </w:rPr>
+        <w:t xml:space="preserve">Timo</w:t>
+      </w:r>
+      <w:r>
+        <w:rPr>
+          <w:rFonts w:ascii="Times New Roman" w:eastAsia="Times New Roman" w:hAnsi="Times New Roman" w:cs="Times New Roman"/>
+          <w:sz w:val="20"/>
+          <w:szCs w:val="20"/>
+          <w:i/>
+          <w:color w:val="000000"/>
+        </w:rPr>
+      </w:r>
+    </w:p>
+    <w:p>
+      <w:pPr>
+        <w:pStyle w:val="Paragraph"/>
+        <w:numId w:val="0"/>
+        <w:ilvl w:val="0"/>
+        <w:jc w:val="both"/>
+        <w:spacing w:before="60" w:after="120" w:line="240"/>
+        <w:rPr>
+          <w:rFonts w:hint="default"/>
+          <w:sz w:val="20"/>
+          <w:szCs w:val="20"/>
+          <w:color w:val="000000"/>
+        </w:rPr>
+      </w:pPr>
+      <w:r>
+        <w:rPr>
+          <w:rFonts w:ascii="Times New Roman" w:eastAsia="Times New Roman" w:hAnsi="Times New Roman" w:cs="Times New Roman"/>
+          <w:sz w:val="20"/>
+          <w:szCs w:val="20"/>
+          <w:color w:val="000000"/>
+        </w:rPr>
+      </w:r>
+    </w:p>
+    <w:p>
+      <w:pPr>
+        <w:pStyle w:val="Author"/>
+        <w:numId w:val="0"/>
+        <w:ilvl w:val="0"/>
+        <w:jc w:val="right"/>
+        <w:keepLines/>
+        <w:spacing w:before="60" w:after="60" w:line="240"/>
+        <w:rPr>
+          <w:rFonts w:hint="default"/>
+          <w:sz w:val="20"/>
+          <w:szCs w:val="20"/>
+          <w:i/>
+          <w:color w:val="000000"/>
+        </w:rPr>
+      </w:pPr>
+      <w:bookmarkStart w:id="98" w:name="BKM_78A2A213_5132_4E03_B193_5A2377ADFAF1_START"/>
+      <w:bookmarkEnd w:id="98"/>
+      <w:bookmarkStart w:id="99" w:name="BKM_975267CC_6105_40D3_BD87_6362703A63FC_START"/>
+      <w:bookmarkEnd w:id="99"/>
+      <w:r>
+        <w:rPr>
+          <w:rFonts w:ascii="Times New Roman" w:eastAsia="Times New Roman" w:hAnsi="Times New Roman" w:cs="Times New Roman"/>
+          <w:sz w:val="20"/>
+          <w:szCs w:val="20"/>
+          <w:i/>
+          <w:color w:val="000000"/>
+        </w:rPr>
+        <w:t xml:space="preserve">Kesler</w:t>
+      </w:r>
+    </w:p>
+    <w:p>
+      <w:pPr>
+        <w:pStyle w:val="DiagramImage"/>
+        <w:numId w:val="0"/>
+        <w:ilvl w:val="0"/>
+        <w:jc w:val="center"/>
+        <w:keepLines/>
+        <w:spacing w:before="60" w:after="60" w:line="240"/>
+        <w:rPr>
+          <w:rFonts w:hint="default"/>
+          <w:sz w:val="20"/>
+          <w:szCs w:val="20"/>
+          <w:color w:val="000000"/>
+        </w:rPr>
+      </w:pPr>
+      <w:r>
+        <w:rPr>
+          <w:sz w:val="0"/>
+          <w:szCs w:val="0"/>
+        </w:rPr>
+        <w:drawing>
+          <wp:inline distT="0" distB="0" distL="0" distR="0">
+            <wp:extent cx="3609975" cy="1752600"/>
+            <wp:effectExtent l="0" t="0" r="0" b="0"/>
+            <wp:docPr id="113" descr="" name=""/>
+            <wp:cNvGraphicFramePr>
+              <a:graphicFrameLocks xmlns:a="http://schemas.openxmlformats.org/drawingml/2006/main" noChangeAspect="1"/>
+            </wp:cNvGraphicFramePr>
+            <a:graphic xmlns:a="http://schemas.openxmlformats.org/drawingml/2006/main">
+              <a:graphicData uri="http://schemas.openxmlformats.org/drawingml/2006/picture">
+                <pic:pic xmlns:pic="http://schemas.openxmlformats.org/drawingml/2006/picture">
+                  <pic:nvPicPr>
+                    <pic:cNvPr id="113" name="Picture"/>
+                    <pic:cNvPicPr/>
+                  </pic:nvPicPr>
+                  <pic:blipFill>
+                    <a:blip r:embed="img113"/>
+                    <a:stretch>
+                      <a:fillRect/>
+                    </a:stretch>
+                  </pic:blipFill>
+                  <pic:spPr bwMode="auto">
+                    <a:xfrm>
+                      <a:off x="0" y="0"/>
+                      <a:ext cx="3609975" cy="1752600"/>
+                    </a:xfrm>
+                    <a:prstGeom prst="rect">
+                      <a:avLst/>
+                    </a:prstGeom>
+                    <a:noFill/>
+                    <a:ln w="9525">
+                      <a:noFill/>
+                      <a:miter lim="800000"/>
+                      <a:headEnd/>
+                      <a:tailEnd/>
+                    </a:ln>
+                  </pic:spPr>
+                </pic:pic>
+              </a:graphicData>
+            </a:graphic>
+          </wp:inline>
+        </w:drawing>
+      </w:r>
+      <w:r>
+        <w:rPr>
+          <w:rFonts w:ascii="Times New Roman" w:eastAsia="Times New Roman" w:hAnsi="Times New Roman" w:cs="Times New Roman"/>
+          <w:sz w:val="20"/>
+          <w:szCs w:val="20"/>
+          <w:color w:val="000000"/>
+        </w:rPr>
+      </w:r>
+    </w:p>
+    <w:p>
+      <w:pPr>
+        <w:pStyle w:val="DiagramLabel"/>
+        <w:jc w:val="center"/>
+        <w:spacing w:before="60" w:after="240" w:line="240"/>
+        <w:rPr>
+          <w:rFonts w:hint="default"/>
+          <w:sz w:val="16"/>
+          <w:szCs w:val="16"/>
+          <w:color w:val="000000"/>
+        </w:rPr>
+      </w:pPr>
+      <w:r>
+        <w:rPr>
+          <w:rFonts w:ascii="Times New Roman" w:eastAsia="Times New Roman" w:hAnsi="Times New Roman" w:cs="Times New Roman"/>
+          <w:sz w:val="16"/>
+          <w:szCs w:val="16"/>
+          <w:color w:val="000000"/>
+        </w:rPr>
+        <w:t xml:space="preserve">Rezervacia izby</w:t>
+      </w:r>
+      <w:r>
+        <w:rPr>
+          <w:rFonts w:ascii="Times New Roman" w:eastAsia="Times New Roman" w:hAnsi="Times New Roman" w:cs="Times New Roman"/>
+          <w:sz w:val="16"/>
+          <w:szCs w:val="16"/>
+          <w:color w:val="000000"/>
+        </w:rPr>
+        <w:t xml:space="preserve">   </w:t>
+      </w:r>
+      <w:r>
+        <w:rPr>
+          <w:rFonts w:ascii="Times New Roman" w:eastAsia="Times New Roman" w:hAnsi="Times New Roman" w:cs="Times New Roman"/>
+          <w:sz w:val="16"/>
+          <w:szCs w:val="16"/>
+          <w:color w:val="000000"/>
+        </w:rPr>
+        <w:t xml:space="preserve">  </w:t>
+      </w:r>
+      <w:bookmarkStart w:id="100" w:name="BKM_78A2A213_5132_4E03_B193_5A2377ADFAF1_END"/>
+      <w:bookmarkEnd w:id="100"/>
+      <w:bookmarkStart w:id="101" w:name="BKM_975267CC_6105_40D3_BD87_6362703A63FC_END"/>
+      <w:bookmarkEnd w:id="101"/>
+      <w:bookmarkStart w:id="102" w:name="BKM_187859A6_C8B3_47F8_8EC1_DC936094D63B_END"/>
+      <w:bookmarkEnd w:id="102"/>
+      <w:r>
+        <w:rPr>
+          <w:rFonts w:ascii="Times New Roman" w:eastAsia="Times New Roman" w:hAnsi="Times New Roman" w:cs="Times New Roman"/>
+          <w:sz w:val="16"/>
+          <w:szCs w:val="16"/>
+          <w:color w:val="000000"/>
+        </w:rPr>
+      </w:r>
+    </w:p>
+    <w:p>
+      <w:pPr>
+        <w:pStyle w:val="Paragraph"/>
+        <w:numId w:val="0"/>
+        <w:ilvl w:val="0"/>
+        <w:jc w:val="both"/>
+        <w:spacing w:before="60" w:after="120" w:line="240"/>
+        <w:rPr>
+          <w:rFonts w:hint="default"/>
+          <w:sz w:val="20"/>
+          <w:szCs w:val="20"/>
+          <w:color w:val="000000"/>
+        </w:rPr>
+      </w:pPr>
+      <w:r>
+        <w:rPr>
+          <w:rFonts w:ascii="Times New Roman" w:eastAsia="Times New Roman" w:hAnsi="Times New Roman" w:cs="Times New Roman"/>
+          <w:sz w:val="20"/>
+          <w:szCs w:val="20"/>
+          <w:color w:val="000000"/>
+        </w:rPr>
+      </w:r>
+    </w:p>
+    <w:p>
+      <w:pPr>
+        <w:pStyle w:val="heading3"/>
+        <w:keepLines/>
+        <w:spacing w:before="240" w:after="80" w:line="240"/>
+        <w:rPr>
+          <w:rFonts w:hint="default"/>
+          <w:sz w:val="32"/>
+          <w:szCs w:val="32"/>
+          <w:b/>
+          <w:color w:val="000000"/>
+        </w:rPr>
+      </w:pPr>
+      <w:bookmarkStart w:id="103" w:name="BKM_356DAE11_087D_44D7_B24E_892197C4CDBF_START"/>
+      <w:bookmarkEnd w:id="103"/>
+      <w:r>
+        <w:rPr>
+          <w:rFonts w:ascii="Arial" w:eastAsia="Arial" w:hAnsi="Arial" w:cs="Arial"/>
+          <w:sz w:val="32"/>
+          <w:szCs w:val="32"/>
+          <w:b/>
+          <w:color w:val="000000"/>
+        </w:rPr>
+        <w:t xml:space="preserve">Zadelenie pr</w:t>
+      </w:r>
+      <w:r>
+        <w:rPr>
+          <w:rFonts w:ascii="Arial" w:eastAsia="Arial" w:hAnsi="Arial" w:cs="Arial"/>
+          <w:sz w:val="32"/>
+          <w:szCs w:val="32"/>
+          <w:b/>
+          <w:color w:val="000000"/>
+        </w:rPr>
+        <w:t xml:space="preserve">á</w:t>
+      </w:r>
+      <w:r>
+        <w:rPr>
+          <w:rFonts w:ascii="Arial" w:eastAsia="Arial" w:hAnsi="Arial" w:cs="Arial"/>
+          <w:sz w:val="32"/>
+          <w:szCs w:val="32"/>
+          <w:b/>
+          <w:color w:val="000000"/>
+        </w:rPr>
+        <w:t xml:space="preserve">ce</w:t>
+      </w:r>
+      <w:r>
+        <w:rPr>
+          <w:rFonts w:ascii="Arial" w:eastAsia="Arial" w:hAnsi="Arial" w:cs="Arial"/>
+          <w:sz w:val="32"/>
+          <w:szCs w:val="32"/>
+          <w:b/>
+          <w:color w:val="000000"/>
+        </w:rPr>
+      </w:r>
+    </w:p>
+    <w:p>
+      <w:pPr>
+        <w:pStyle w:val="Author"/>
+        <w:numId w:val="0"/>
+        <w:ilvl w:val="0"/>
+        <w:jc w:val="right"/>
+        <w:keepLines/>
+        <w:spacing w:before="60" w:after="60" w:line="240"/>
+        <w:rPr>
+          <w:rFonts w:hint="default"/>
+          <w:sz w:val="20"/>
+          <w:szCs w:val="20"/>
+          <w:i/>
+          <w:color w:val="000000"/>
+        </w:rPr>
+      </w:pPr>
+      <w:r>
+        <w:rPr>
+          <w:rFonts w:ascii="Times New Roman" w:eastAsia="Times New Roman" w:hAnsi="Times New Roman" w:cs="Times New Roman"/>
+          <w:sz w:val="20"/>
+          <w:szCs w:val="20"/>
+          <w:i/>
+          <w:color w:val="000000"/>
+        </w:rPr>
+        <w:t xml:space="preserve">Kesler</w:t>
+      </w:r>
+      <w:r>
+        <w:rPr>
+          <w:rFonts w:ascii="Times New Roman" w:eastAsia="Times New Roman" w:hAnsi="Times New Roman" w:cs="Times New Roman"/>
+          <w:sz w:val="20"/>
+          <w:szCs w:val="20"/>
+          <w:i/>
+          <w:color w:val="000000"/>
+        </w:rPr>
+        <w:t xml:space="preserve">  </w:t>
+      </w:r>
+      <w:bookmarkStart w:id="104" w:name="BKM_356DAE11_087D_44D7_B24E_892197C4CDBF_END"/>
       <w:bookmarkEnd w:id="104"/>
+      <w:r>
+        <w:rPr>
+          <w:rFonts w:ascii="Times New Roman" w:eastAsia="Times New Roman" w:hAnsi="Times New Roman" w:cs="Times New Roman"/>
+          <w:sz w:val="20"/>
+          <w:szCs w:val="20"/>
+          <w:i/>
+          <w:color w:val="000000"/>
+        </w:rPr>
+      </w:r>
+    </w:p>
+    <w:p>
+      <w:pPr>
+        <w:pStyle w:val="Paragraph"/>
+        <w:numId w:val="0"/>
+        <w:ilvl w:val="0"/>
+        <w:jc w:val="both"/>
+        <w:spacing w:before="60" w:after="120" w:line="240"/>
+        <w:rPr>
+          <w:rFonts w:hint="default"/>
+          <w:sz w:val="20"/>
+          <w:szCs w:val="20"/>
+          <w:color w:val="000000"/>
+        </w:rPr>
+      </w:pPr>
       <w:r>
         <w:rPr>
           <w:rFonts w:ascii="Times New Roman" w:eastAsia="Times New Roman" w:hAnsi="Times New Roman" w:cs="Times New Roman"/>
@@ -19887,7 +21093,7 @@
           <w:color w:val="3f3f3f"/>
         </w:rPr>
       </w:pPr>
-      <w:bookmarkStart w:id="105" w:name="BKM_350E5A64_1A03_48D1_B6C5_8B713C0B6C4A_START"/>
+      <w:bookmarkStart w:id="105" w:name="BKM_B4E4B101_8196_43B1_AC4D_7C4D2A6C6CC3_START"/>
       <w:bookmarkEnd w:id="105"/>
       <w:r>
         <w:rPr>
@@ -19898,7 +21104,7 @@
           <w:i/>
           <w:color w:val="3f3f3f"/>
         </w:rPr>
-        <w:t xml:space="preserve">Nastala porucha</w:t>
+        <w:t xml:space="preserve">Bola nahlasena porucha</w:t>
       </w:r>
     </w:p>
     <w:tbl>
@@ -19998,7 +21204,7 @@
                 <w:i/>
                 <w:color w:val="000000"/>
               </w:rPr>
-              <w:t xml:space="preserve">Timo</w:t>
+              <w:t xml:space="preserve">Kesler</w:t>
             </w:r>
           </w:p>
         </w:tc>
@@ -20018,7 +21224,7 @@
           <w:color w:val="000000"/>
         </w:rPr>
       </w:pPr>
-      <w:bookmarkStart w:id="106" w:name="BKM_350E5A64_1A03_48D1_B6C5_8B713C0B6C4A_END"/>
+      <w:bookmarkStart w:id="106" w:name="BKM_B4E4B101_8196_43B1_AC4D_7C4D2A6C6CC3_END"/>
       <w:bookmarkEnd w:id="106"/>
       <w:r>
         <w:rPr>
@@ -20044,7 +21250,7 @@
           <w:color w:val="3f3f3f"/>
         </w:rPr>
       </w:pPr>
-      <w:bookmarkStart w:id="107" w:name="BKM_DA8FE880_37BE_4DE4_8F60_25BFFA5A74E6_START"/>
+      <w:bookmarkStart w:id="107" w:name="BKM_350E5A64_1A03_48D1_B6C5_8B713C0B6C4A_START"/>
       <w:bookmarkEnd w:id="107"/>
       <w:r>
         <w:rPr>
@@ -20055,7 +21261,7 @@
           <w:i/>
           <w:color w:val="3f3f3f"/>
         </w:rPr>
-        <w:t xml:space="preserve">Otvorenie Web Portalu</w:t>
+        <w:t xml:space="preserve">Nastala porucha</w:t>
       </w:r>
     </w:p>
     <w:tbl>
@@ -20175,16 +21381,173 @@
           <w:color w:val="000000"/>
         </w:rPr>
       </w:pPr>
-      <w:bookmarkStart w:id="108" w:name="BKM_DA8FE880_37BE_4DE4_8F60_25BFFA5A74E6_END"/>
+      <w:bookmarkStart w:id="108" w:name="BKM_350E5A64_1A03_48D1_B6C5_8B713C0B6C4A_END"/>
       <w:bookmarkEnd w:id="108"/>
-      <w:bookmarkStart w:id="109" w:name="PROCESY_END"/>
+      <w:r>
+        <w:rPr>
+          <w:rFonts w:ascii="Times New Roman" w:eastAsia="Times New Roman" w:hAnsi="Times New Roman" w:cs="Times New Roman"/>
+          <w:sz w:val="20"/>
+          <w:szCs w:val="20"/>
+          <w:color w:val="000000"/>
+        </w:rPr>
+      </w:r>
+    </w:p>
+    <w:p>
+      <w:pPr>
+        <w:pStyle w:val="TitleSmall"/>
+        <w:numId w:val="0"/>
+        <w:ilvl w:val="0"/>
+        <w:spacing w:before="240" w:after="60" w:line="240"/>
+        <w:rPr>
+          <w:rFonts w:hint="default"/>
+          <w:sz w:val="20"/>
+          <w:szCs w:val="20"/>
+          <w:b/>
+          <w:i/>
+          <w:color w:val="3f3f3f"/>
+        </w:rPr>
+      </w:pPr>
+      <w:bookmarkStart w:id="109" w:name="BKM_DA8FE880_37BE_4DE4_8F60_25BFFA5A74E6_START"/>
       <w:bookmarkEnd w:id="109"/>
-      <w:bookmarkStart w:id="110" w:name="BKM_97E8A504_DA19_48C0_9331_48118B91E2AD_END"/>
+      <w:r>
+        <w:rPr>
+          <w:rFonts w:ascii="Arial" w:eastAsia="Arial" w:hAnsi="Arial" w:cs="Arial"/>
+          <w:sz w:val="20"/>
+          <w:szCs w:val="20"/>
+          <w:b/>
+          <w:i/>
+          <w:color w:val="3f3f3f"/>
+        </w:rPr>
+        <w:t xml:space="preserve">Otvorenie Web Portalu</w:t>
+      </w:r>
+    </w:p>
+    <w:tbl>
+      <w:tblPr>
+        <w:tblW w:w="9014" w:type="dxa"/>
+        <w:tblLayout w:type="fixed"/>
+        <w:tblInd w:w="60" w:type="dxa"/>
+        <w:tblCellMar>
+          <w:left w:w="60" w:type="dxa"/>
+          <w:right w:w="60" w:type="dxa"/>
+        </w:tblCellMar>
+      </w:tblPr>
+      <w:tblGrid>
+        <w:gridCol w:w="4860"/>
+        <w:gridCol w:w="4154"/>
+      </w:tblGrid>
+      <w:tr>
+        <w:tblPrEx/>
+        <w:trPr/>
+        <w:tc>
+          <w:tcPr>
+            <w:tcW w:w="4860" w:type="dxa"/>
+            <w:tcMar>
+              <w:left w:w="3" w:type="dxa"/>
+              <w:right w:w="60" w:type="dxa"/>
+              <w:top w:w="0" w:type="dxa"/>
+              <w:bottom w:w="0" w:type="dxa"/>
+            </w:tcMar>
+            <w:tcBorders>
+              <w:left w:val="nil"/>
+              <w:right w:val="nil"/>
+              <w:top w:val="nil"/>
+              <w:bottom w:val="nil"/>
+            </w:tcBorders>
+          </w:tcPr>
+          <w:p>
+            <w:pPr>
+              <w:pStyle w:val="TableTextNormal"/>
+              <w:numId w:val="0"/>
+              <w:ilvl w:val="0"/>
+              <w:spacing w:before="40" w:after="40" w:line="240"/>
+              <w:ind w:left="270" w:right="270"/>
+              <w:rPr>
+                <w:rFonts w:hint="default"/>
+                <w:sz w:val="18"/>
+                <w:szCs w:val="18"/>
+                <w:color w:val="000000"/>
+              </w:rPr>
+            </w:pPr>
+            <w:r>
+              <w:rPr>
+                <w:rFonts w:ascii="Times New Roman" w:eastAsia="Times New Roman" w:hAnsi="Times New Roman" w:cs="Times New Roman"/>
+                <w:sz w:val="18"/>
+                <w:szCs w:val="18"/>
+                <w:color w:val="000000"/>
+              </w:rPr>
+            </w:r>
+          </w:p>
+        </w:tc>
+        <w:tc>
+          <w:tcPr>
+            <w:tcW w:w="4154" w:type="dxa"/>
+            <w:tcMar>
+              <w:left w:w="3" w:type="dxa"/>
+              <w:right w:w="60" w:type="dxa"/>
+              <w:top w:w="0" w:type="dxa"/>
+              <w:bottom w:w="0" w:type="dxa"/>
+            </w:tcMar>
+            <w:tcBorders>
+              <w:left w:val="nil"/>
+              <w:right w:val="nil"/>
+              <w:top w:val="nil"/>
+              <w:bottom w:val="nil"/>
+            </w:tcBorders>
+          </w:tcPr>
+          <w:p>
+            <w:pPr>
+              <w:pStyle w:val="Author"/>
+              <w:numId w:val="0"/>
+              <w:ilvl w:val="0"/>
+              <w:jc w:val="right"/>
+              <w:keepLines/>
+              <w:spacing w:before="60" w:after="60" w:line="240"/>
+              <w:rPr>
+                <w:rFonts w:hint="default"/>
+                <w:sz w:val="20"/>
+                <w:szCs w:val="20"/>
+                <w:i/>
+                <w:color w:val="000000"/>
+              </w:rPr>
+            </w:pPr>
+            <w:r>
+              <w:rPr>
+                <w:rFonts w:ascii="Times New Roman" w:eastAsia="Times New Roman" w:hAnsi="Times New Roman" w:cs="Times New Roman"/>
+                <w:sz w:val="20"/>
+                <w:szCs w:val="20"/>
+                <w:i/>
+                <w:color w:val="000000"/>
+              </w:rPr>
+              <w:t xml:space="preserve">Timo</w:t>
+            </w:r>
+          </w:p>
+        </w:tc>
+      </w:tr>
+    </w:tbl>
+    <w:p>
+      <w:pPr>
+        <w:pStyle w:val="Paragraph"/>
+        <w:numId w:val="0"/>
+        <w:ilvl w:val="0"/>
+        <w:jc w:val="both"/>
+        <w:spacing w:before="60" w:after="120" w:line="240"/>
+        <w:rPr>
+          <w:rFonts w:hint="default"/>
+          <w:sz w:val="20"/>
+          <w:szCs w:val="20"/>
+          <w:color w:val="000000"/>
+        </w:rPr>
+      </w:pPr>
+      <w:bookmarkStart w:id="110" w:name="BKM_DA8FE880_37BE_4DE4_8F60_25BFFA5A74E6_END"/>
       <w:bookmarkEnd w:id="110"/>
-      <w:bookmarkStart w:id="111" w:name="BIZNIS_PROCESNÝ_MODEL_END"/>
+      <w:bookmarkStart w:id="111" w:name="PROCESY_END"/>
       <w:bookmarkEnd w:id="111"/>
-      <w:bookmarkStart w:id="112" w:name="BKM_12688515_2AAA_427D_B733_ECC2A729E775_END"/>
+      <w:bookmarkStart w:id="112" w:name="BKM_97E8A504_DA19_48C0_9331_48118B91E2AD_END"/>
       <w:bookmarkEnd w:id="112"/>
+      <w:bookmarkStart w:id="113" w:name="BIZNIS_PROCESNÝ_MODEL_END"/>
+      <w:bookmarkEnd w:id="113"/>
+      <w:bookmarkStart w:id="114" w:name="BKM_12688515_2AAA_427D_B733_ECC2A729E775_END"/>
+      <w:bookmarkEnd w:id="114"/>
       <w:r>
         <w:rPr>
           <w:rFonts w:ascii="Times New Roman" w:eastAsia="Times New Roman" w:hAnsi="Times New Roman" w:cs="Times New Roman"/>
@@ -20239,10 +21602,10 @@
         </w:rPr>
         <w:t xml:space="preserve">R</w:t>
       </w:r>
-      <w:bookmarkStart w:id="113" w:name="REVÍZIA_OPISU_RIEENÉHO_PROBLÉMU_START"/>
-      <w:bookmarkEnd w:id="113"/>
-      <w:bookmarkStart w:id="114" w:name="BKM_2AEC48B6_0F07_4D94_B497_BA727064BB62_START"/>
-      <w:bookmarkEnd w:id="114"/>
+      <w:bookmarkStart w:id="115" w:name="REVÍZIA_OPISU_RIEENÉHO_PROBLÉMU_START"/>
+      <w:bookmarkEnd w:id="115"/>
+      <w:bookmarkStart w:id="116" w:name="BKM_2AEC48B6_0F07_4D94_B497_BA727064BB62_START"/>
+      <w:bookmarkEnd w:id="116"/>
       <w:r>
         <w:rPr>
           <w:rFonts w:ascii="Arial" w:eastAsia="Arial" w:hAnsi="Arial" w:cs="Arial"/>
@@ -20369,10 +21732,10 @@
         </w:rPr>
         <w:t xml:space="preserve">  </w:t>
       </w:r>
-      <w:bookmarkStart w:id="115" w:name="REVÍZIA_OPISU_RIEENÉHO_PROBLÉMU_END"/>
-      <w:bookmarkEnd w:id="115"/>
-      <w:bookmarkStart w:id="116" w:name="BKM_2AEC48B6_0F07_4D94_B497_BA727064BB62_END"/>
-      <w:bookmarkEnd w:id="116"/>
+      <w:bookmarkStart w:id="117" w:name="REVÍZIA_OPISU_RIEENÉHO_PROBLÉMU_END"/>
+      <w:bookmarkEnd w:id="117"/>
+      <w:bookmarkStart w:id="118" w:name="BKM_2AEC48B6_0F07_4D94_B497_BA727064BB62_END"/>
+      <w:bookmarkEnd w:id="118"/>
       <w:r>
         <w:rPr>
           <w:rFonts w:ascii="Times New Roman" w:eastAsia="Times New Roman" w:hAnsi="Times New Roman" w:cs="Times New Roman"/>
@@ -20451,10 +21814,10 @@
         </w:rPr>
         <w:t xml:space="preserve">P</w:t>
       </w:r>
-      <w:bookmarkStart w:id="117" w:name="POIADAVKY_NA_INFORMAÈNÝ_SYSTÉM_START"/>
-      <w:bookmarkEnd w:id="117"/>
-      <w:bookmarkStart w:id="118" w:name="BKM_6E00B457_AD99_4F12_9D94_A11ADB520389_START"/>
-      <w:bookmarkEnd w:id="118"/>
+      <w:bookmarkStart w:id="119" w:name="POIADAVKY_NA_INFORMAÈNÝ_SYSTÉM_START"/>
+      <w:bookmarkEnd w:id="119"/>
+      <w:bookmarkStart w:id="120" w:name="BKM_6E00B457_AD99_4F12_9D94_A11ADB520389_START"/>
+      <w:bookmarkEnd w:id="120"/>
       <w:r>
         <w:rPr>
           <w:rFonts w:ascii="Arial" w:eastAsia="Arial" w:hAnsi="Arial" w:cs="Arial"/>
@@ -20627,10 +21990,10 @@
         </w:rPr>
         <w:t xml:space="preserve">Š</w:t>
       </w:r>
-      <w:bookmarkStart w:id="119" w:name="PECIFIKÁCIA_POADOVANÉHO_RIEENIA_START"/>
-      <w:bookmarkEnd w:id="119"/>
-      <w:bookmarkStart w:id="120" w:name="BKM_96278C19_8FE8_41AF_9DE5_4718CCA82248_START"/>
-      <w:bookmarkEnd w:id="120"/>
+      <w:bookmarkStart w:id="121" w:name="PECIFIKÁCIA_POADOVANÉHO_RIEENIA_START"/>
+      <w:bookmarkEnd w:id="121"/>
+      <w:bookmarkStart w:id="122" w:name="BKM_96278C19_8FE8_41AF_9DE5_4718CCA82248_START"/>
+      <w:bookmarkEnd w:id="122"/>
       <w:r>
         <w:rPr>
           <w:rFonts w:ascii="Arial" w:eastAsia="Arial" w:hAnsi="Arial" w:cs="Arial"/>
@@ -20803,10 +22166,10 @@
         </w:rPr>
         <w:t xml:space="preserve">A</w:t>
       </w:r>
-      <w:bookmarkStart w:id="121" w:name="AKTÉRI_START"/>
-      <w:bookmarkEnd w:id="121"/>
-      <w:bookmarkStart w:id="122" w:name="BKM_6091F24E_3588_4163_B07F_F2C0E990720F_START"/>
-      <w:bookmarkEnd w:id="122"/>
+      <w:bookmarkStart w:id="123" w:name="AKTÉRI_START"/>
+      <w:bookmarkEnd w:id="123"/>
+      <w:bookmarkStart w:id="124" w:name="BKM_6091F24E_3588_4163_B07F_F2C0E990720F_START"/>
+      <w:bookmarkEnd w:id="124"/>
       <w:r>
         <w:rPr>
           <w:rFonts w:ascii="Arial" w:eastAsia="Arial" w:hAnsi="Arial" w:cs="Arial"/>
@@ -20873,14 +22236,14 @@
         </w:rPr>
         <w:t xml:space="preserve">    </w:t>
       </w:r>
-      <w:bookmarkStart w:id="123" w:name="AKTÉRI_END"/>
-      <w:bookmarkEnd w:id="123"/>
-      <w:bookmarkStart w:id="124" w:name="BKM_6091F24E_3588_4163_B07F_F2C0E990720F_END"/>
-      <w:bookmarkEnd w:id="124"/>
-      <w:bookmarkStart w:id="125" w:name="PECIFIKÁCIA_POADOVANÉHO_RIEENIA_END"/>
+      <w:bookmarkStart w:id="125" w:name="AKTÉRI_END"/>
       <w:bookmarkEnd w:id="125"/>
-      <w:bookmarkStart w:id="126" w:name="BKM_96278C19_8FE8_41AF_9DE5_4718CCA82248_END"/>
+      <w:bookmarkStart w:id="126" w:name="BKM_6091F24E_3588_4163_B07F_F2C0E990720F_END"/>
       <w:bookmarkEnd w:id="126"/>
+      <w:bookmarkStart w:id="127" w:name="PECIFIKÁCIA_POADOVANÉHO_RIEENIA_END"/>
+      <w:bookmarkEnd w:id="127"/>
+      <w:bookmarkStart w:id="128" w:name="BKM_96278C19_8FE8_41AF_9DE5_4718CCA82248_END"/>
+      <w:bookmarkEnd w:id="128"/>
       <w:r>
         <w:rPr>
           <w:rFonts w:ascii="Times New Roman" w:eastAsia="Times New Roman" w:hAnsi="Times New Roman" w:cs="Times New Roman"/>
@@ -20937,10 +22300,10 @@
         </w:rPr>
         <w:t xml:space="preserve">S</w:t>
       </w:r>
-      <w:bookmarkStart w:id="127" w:name="SUMARIZÁCIA_TRIED_START"/>
-      <w:bookmarkEnd w:id="127"/>
-      <w:bookmarkStart w:id="128" w:name="BKM_951CD7F3_9CD7_4FE8_94AD_3CDF2C5E2C0A_START"/>
-      <w:bookmarkEnd w:id="128"/>
+      <w:bookmarkStart w:id="129" w:name="SUMARIZÁCIA_TRIED_START"/>
+      <w:bookmarkEnd w:id="129"/>
+      <w:bookmarkStart w:id="130" w:name="BKM_951CD7F3_9CD7_4FE8_94AD_3CDF2C5E2C0A_START"/>
+      <w:bookmarkEnd w:id="130"/>
       <w:r>
         <w:rPr>
           <w:rFonts w:ascii="Arial" w:eastAsia="Arial" w:hAnsi="Arial" w:cs="Arial"/>
@@ -21053,10 +22416,10 @@
         </w:rPr>
         <w:t xml:space="preserve">R</w:t>
       </w:r>
-      <w:bookmarkStart w:id="129" w:name="ROZHRANIE_START"/>
-      <w:bookmarkEnd w:id="129"/>
-      <w:bookmarkStart w:id="130" w:name="BKM_660AC78B_D926_4E5A_94FD_AA312C0BFA56_START"/>
-      <w:bookmarkEnd w:id="130"/>
+      <w:bookmarkStart w:id="131" w:name="ROZHRANIE_START"/>
+      <w:bookmarkEnd w:id="131"/>
+      <w:bookmarkStart w:id="132" w:name="BKM_660AC78B_D926_4E5A_94FD_AA312C0BFA56_START"/>
+      <w:bookmarkEnd w:id="132"/>
       <w:r>
         <w:rPr>
           <w:rFonts w:ascii="Arial" w:eastAsia="Arial" w:hAnsi="Arial" w:cs="Arial"/>
@@ -21103,10 +22466,10 @@
         </w:rPr>
         <w:t xml:space="preserve">  </w:t>
       </w:r>
-      <w:bookmarkStart w:id="131" w:name="ROZHRANIE_END"/>
-      <w:bookmarkEnd w:id="131"/>
-      <w:bookmarkStart w:id="132" w:name="BKM_660AC78B_D926_4E5A_94FD_AA312C0BFA56_END"/>
-      <w:bookmarkEnd w:id="132"/>
+      <w:bookmarkStart w:id="133" w:name="ROZHRANIE_END"/>
+      <w:bookmarkEnd w:id="133"/>
+      <w:bookmarkStart w:id="134" w:name="BKM_660AC78B_D926_4E5A_94FD_AA312C0BFA56_END"/>
+      <w:bookmarkEnd w:id="134"/>
       <w:r>
         <w:rPr>
           <w:rFonts w:ascii="Times New Roman" w:eastAsia="Times New Roman" w:hAnsi="Times New Roman" w:cs="Times New Roman"/>
@@ -21163,10 +22526,10 @@
         </w:rPr>
         <w:t xml:space="preserve">S</w:t>
       </w:r>
-      <w:bookmarkStart w:id="133" w:name="SPRÁVCOVIA_START"/>
-      <w:bookmarkEnd w:id="133"/>
-      <w:bookmarkStart w:id="134" w:name="BKM_8AFCBB60_FF43_4EDD_B51A_26633D9A70E1_START"/>
-      <w:bookmarkEnd w:id="134"/>
+      <w:bookmarkStart w:id="135" w:name="SPRÁVCOVIA_START"/>
+      <w:bookmarkEnd w:id="135"/>
+      <w:bookmarkStart w:id="136" w:name="BKM_8AFCBB60_FF43_4EDD_B51A_26633D9A70E1_START"/>
+      <w:bookmarkEnd w:id="136"/>
       <w:r>
         <w:rPr>
           <w:rFonts w:ascii="Arial" w:eastAsia="Arial" w:hAnsi="Arial" w:cs="Arial"/>
@@ -21233,10 +22596,10 @@
         </w:rPr>
         <w:t xml:space="preserve">  </w:t>
       </w:r>
-      <w:bookmarkStart w:id="135" w:name="SPRÁVCOVIA_END"/>
-      <w:bookmarkEnd w:id="135"/>
-      <w:bookmarkStart w:id="136" w:name="BKM_8AFCBB60_FF43_4EDD_B51A_26633D9A70E1_END"/>
-      <w:bookmarkEnd w:id="136"/>
+      <w:bookmarkStart w:id="137" w:name="SPRÁVCOVIA_END"/>
+      <w:bookmarkEnd w:id="137"/>
+      <w:bookmarkStart w:id="138" w:name="BKM_8AFCBB60_FF43_4EDD_B51A_26633D9A70E1_END"/>
+      <w:bookmarkEnd w:id="138"/>
       <w:r>
         <w:rPr>
           <w:rFonts w:ascii="Times New Roman" w:eastAsia="Times New Roman" w:hAnsi="Times New Roman" w:cs="Times New Roman"/>
@@ -21293,10 +22656,10 @@
         </w:rPr>
         <w:t xml:space="preserve">Ú</w:t>
       </w:r>
-      <w:bookmarkStart w:id="137" w:name="ÚDAJE_START"/>
-      <w:bookmarkEnd w:id="137"/>
-      <w:bookmarkStart w:id="138" w:name="BKM_4D6EA118_4297_4141_B5E1_7F3E5C0A5FC1_START"/>
-      <w:bookmarkEnd w:id="138"/>
+      <w:bookmarkStart w:id="139" w:name="ÚDAJE_START"/>
+      <w:bookmarkEnd w:id="139"/>
+      <w:bookmarkStart w:id="140" w:name="BKM_4D6EA118_4297_4141_B5E1_7F3E5C0A5FC1_START"/>
+      <w:bookmarkEnd w:id="140"/>
       <w:r>
         <w:rPr>
           <w:rFonts w:ascii="Arial" w:eastAsia="Arial" w:hAnsi="Arial" w:cs="Arial"/>
@@ -21343,14 +22706,14 @@
         </w:rPr>
         <w:t xml:space="preserve">    </w:t>
       </w:r>
-      <w:bookmarkStart w:id="139" w:name="ÚDAJE_END"/>
-      <w:bookmarkEnd w:id="139"/>
-      <w:bookmarkStart w:id="140" w:name="BKM_4D6EA118_4297_4141_B5E1_7F3E5C0A5FC1_END"/>
-      <w:bookmarkEnd w:id="140"/>
-      <w:bookmarkStart w:id="141" w:name="SUMARIZÁCIA_TRIED_END"/>
+      <w:bookmarkStart w:id="141" w:name="ÚDAJE_END"/>
       <w:bookmarkEnd w:id="141"/>
-      <w:bookmarkStart w:id="142" w:name="BKM_951CD7F3_9CD7_4FE8_94AD_3CDF2C5E2C0A_END"/>
+      <w:bookmarkStart w:id="142" w:name="BKM_4D6EA118_4297_4141_B5E1_7F3E5C0A5FC1_END"/>
       <w:bookmarkEnd w:id="142"/>
+      <w:bookmarkStart w:id="143" w:name="SUMARIZÁCIA_TRIED_END"/>
+      <w:bookmarkEnd w:id="143"/>
+      <w:bookmarkStart w:id="144" w:name="BKM_951CD7F3_9CD7_4FE8_94AD_3CDF2C5E2C0A_END"/>
+      <w:bookmarkEnd w:id="144"/>
       <w:r>
         <w:rPr>
           <w:rFonts w:ascii="Times New Roman" w:eastAsia="Times New Roman" w:hAnsi="Times New Roman" w:cs="Times New Roman"/>
@@ -21407,10 +22770,10 @@
         </w:rPr>
         <w:t xml:space="preserve">Ï</w:t>
       </w:r>
-      <w:bookmarkStart w:id="143" w:name="ÏALIE_POIADAVKY_START"/>
-      <w:bookmarkEnd w:id="143"/>
-      <w:bookmarkStart w:id="144" w:name="BKM_DE12006E_96E7_44EB_8A28_8355C84261C4_START"/>
-      <w:bookmarkEnd w:id="144"/>
+      <w:bookmarkStart w:id="145" w:name="ÏALIE_POIADAVKY_START"/>
+      <w:bookmarkEnd w:id="145"/>
+      <w:bookmarkStart w:id="146" w:name="BKM_DE12006E_96E7_44EB_8A28_8355C84261C4_START"/>
+      <w:bookmarkEnd w:id="146"/>
       <w:r>
         <w:rPr>
           <w:rFonts w:ascii="Arial" w:eastAsia="Arial" w:hAnsi="Arial" w:cs="Arial"/>
@@ -21497,14 +22860,14 @@
         </w:rPr>
         <w:t xml:space="preserve">    </w:t>
       </w:r>
-      <w:bookmarkStart w:id="145" w:name="ÏALIE_POIADAVKY_END"/>
-      <w:bookmarkEnd w:id="145"/>
-      <w:bookmarkStart w:id="146" w:name="BKM_DE12006E_96E7_44EB_8A28_8355C84261C4_END"/>
-      <w:bookmarkEnd w:id="146"/>
-      <w:bookmarkStart w:id="147" w:name="POIADAVKY_NA_INFORMAÈNÝ_SYSTÉM_END"/>
+      <w:bookmarkStart w:id="147" w:name="ÏALIE_POIADAVKY_END"/>
       <w:bookmarkEnd w:id="147"/>
-      <w:bookmarkStart w:id="148" w:name="BKM_6E00B457_AD99_4F12_9D94_A11ADB520389_END"/>
+      <w:bookmarkStart w:id="148" w:name="BKM_DE12006E_96E7_44EB_8A28_8355C84261C4_END"/>
       <w:bookmarkEnd w:id="148"/>
+      <w:bookmarkStart w:id="149" w:name="POIADAVKY_NA_INFORMAÈNÝ_SYSTÉM_END"/>
+      <w:bookmarkEnd w:id="149"/>
+      <w:bookmarkStart w:id="150" w:name="BKM_6E00B457_AD99_4F12_9D94_A11ADB520389_END"/>
+      <w:bookmarkEnd w:id="150"/>
       <w:r>
         <w:rPr>
           <w:rFonts w:ascii="Times New Roman" w:eastAsia="Times New Roman" w:hAnsi="Times New Roman" w:cs="Times New Roman"/>
@@ -21583,10 +22946,10 @@
         </w:rPr>
         <w:t xml:space="preserve">R</w:t>
       </w:r>
-      <w:bookmarkStart w:id="149" w:name="REVÍZIA_PRÍPADOV_POUITIA_START"/>
-      <w:bookmarkEnd w:id="149"/>
-      <w:bookmarkStart w:id="150" w:name="BKM_FA9FA490_05DF_40F1_BFB2_F7D0FD0A3F03_START"/>
-      <w:bookmarkEnd w:id="150"/>
+      <w:bookmarkStart w:id="151" w:name="REVÍZIA_PRÍPADOV_POUITIA_START"/>
+      <w:bookmarkEnd w:id="151"/>
+      <w:bookmarkStart w:id="152" w:name="BKM_FA9FA490_05DF_40F1_BFB2_F7D0FD0A3F03_START"/>
+      <w:bookmarkEnd w:id="152"/>
       <w:r>
         <w:rPr>
           <w:rFonts w:ascii="Arial" w:eastAsia="Arial" w:hAnsi="Arial" w:cs="Arial"/>
@@ -21693,10 +23056,10 @@
         </w:rPr>
         <w:t xml:space="preserve">  </w:t>
       </w:r>
-      <w:bookmarkStart w:id="151" w:name="REVÍZIA_PRÍPADOV_POUITIA_END"/>
-      <w:bookmarkEnd w:id="151"/>
-      <w:bookmarkStart w:id="152" w:name="BKM_FA9FA490_05DF_40F1_BFB2_F7D0FD0A3F03_END"/>
-      <w:bookmarkEnd w:id="152"/>
+      <w:bookmarkStart w:id="153" w:name="REVÍZIA_PRÍPADOV_POUITIA_END"/>
+      <w:bookmarkEnd w:id="153"/>
+      <w:bookmarkStart w:id="154" w:name="BKM_FA9FA490_05DF_40F1_BFB2_F7D0FD0A3F03_END"/>
+      <w:bookmarkEnd w:id="154"/>
       <w:r>
         <w:rPr>
           <w:rFonts w:ascii="Times New Roman" w:eastAsia="Times New Roman" w:hAnsi="Times New Roman" w:cs="Times New Roman"/>
@@ -21775,10 +23138,10 @@
         </w:rPr>
         <w:t xml:space="preserve">Z</w:t>
       </w:r>
-      <w:bookmarkStart w:id="153" w:name="ZHODNOTENIE_START"/>
-      <w:bookmarkEnd w:id="153"/>
-      <w:bookmarkStart w:id="154" w:name="BKM_805FF527_0703_49DF_8D56_CB8897DD029F_START"/>
-      <w:bookmarkEnd w:id="154"/>
+      <w:bookmarkStart w:id="155" w:name="ZHODNOTENIE_START"/>
+      <w:bookmarkEnd w:id="155"/>
+      <w:bookmarkStart w:id="156" w:name="BKM_805FF527_0703_49DF_8D56_CB8897DD029F_START"/>
+      <w:bookmarkEnd w:id="156"/>
       <w:r>
         <w:rPr>
           <w:rFonts w:ascii="Arial" w:eastAsia="Arial" w:hAnsi="Arial" w:cs="Arial"/>
@@ -21825,10 +23188,10 @@
         </w:rPr>
         <w:t xml:space="preserve">  </w:t>
       </w:r>
-      <w:bookmarkStart w:id="155" w:name="ZHODNOTENIE_END"/>
-      <w:bookmarkEnd w:id="155"/>
-      <w:bookmarkStart w:id="156" w:name="BKM_805FF527_0703_49DF_8D56_CB8897DD029F_END"/>
-      <w:bookmarkEnd w:id="156"/>
+      <w:bookmarkStart w:id="157" w:name="ZHODNOTENIE_END"/>
+      <w:bookmarkEnd w:id="157"/>
+      <w:bookmarkStart w:id="158" w:name="BKM_805FF527_0703_49DF_8D56_CB8897DD029F_END"/>
+      <w:bookmarkEnd w:id="158"/>
       <w:r>
         <w:rPr>
           <w:rFonts w:ascii="Times New Roman" w:eastAsia="Times New Roman" w:hAnsi="Times New Roman" w:cs="Times New Roman"/>
@@ -21897,10 +23260,10 @@
           <w:color w:val="000000"/>
         </w:rPr>
       </w:pPr>
-      <w:bookmarkStart w:id="157" w:name="ZÁPISY_Z_CVIÈENÍ_START"/>
-      <w:bookmarkEnd w:id="157"/>
-      <w:bookmarkStart w:id="158" w:name="BKM_6CEA0B6D_C0B6_452F_AC11_0B9AFC6CE5FF_START"/>
-      <w:bookmarkEnd w:id="158"/>
+      <w:bookmarkStart w:id="159" w:name="ZÁPISY_Z_CVIÈENÍ_START"/>
+      <w:bookmarkEnd w:id="159"/>
+      <w:bookmarkStart w:id="160" w:name="BKM_6CEA0B6D_C0B6_452F_AC11_0B9AFC6CE5FF_START"/>
+      <w:bookmarkEnd w:id="160"/>
       <w:r>
         <w:rPr>
           <w:rFonts w:ascii="Arial" w:eastAsia="Arial" w:hAnsi="Arial" w:cs="Arial"/>
@@ -22050,10 +23413,10 @@
         </w:rPr>
         <w:t xml:space="preserve">  </w:t>
       </w:r>
-      <w:bookmarkStart w:id="159" w:name="ZÁPISY_Z_CVIÈENÍ_END"/>
-      <w:bookmarkEnd w:id="159"/>
-      <w:bookmarkStart w:id="160" w:name="BKM_6CEA0B6D_C0B6_452F_AC11_0B9AFC6CE5FF_END"/>
-      <w:bookmarkEnd w:id="160"/>
+      <w:bookmarkStart w:id="161" w:name="ZÁPISY_Z_CVIÈENÍ_END"/>
+      <w:bookmarkEnd w:id="161"/>
+      <w:bookmarkStart w:id="162" w:name="BKM_6CEA0B6D_C0B6_452F_AC11_0B9AFC6CE5FF_END"/>
+      <w:bookmarkEnd w:id="162"/>
       <w:r>
         <w:rPr>
           <w:rFonts w:ascii="Arial" w:eastAsia="Arial" w:hAnsi="Arial" w:cs="Arial"/>

</xml_diff>